<commit_message>
New file picker popups for file load/save. New reset button for continued app use after execution. Updated documentation and tests. Added __init__.py files to src and tests directories.
</commit_message>
<xml_diff>
--- a/docs/Class_Definitio_ Document.docx
+++ b/docs/Class_Definitio_ Document.docx
@@ -1,60 +1,72 @@
 
 <file path=word/document.xml><?xml version="1.0" encoding="utf-8"?>
-<w:document xmlns:mc="http://schemas.openxmlformats.org/markup-compatibility/2006" xmlns:o="urn:schemas-microsoft-com:office:office" xmlns:r="http://schemas.openxmlformats.org/officeDocument/2006/relationships" xmlns:m="http://schemas.openxmlformats.org/officeDocument/2006/math" xmlns:v="urn:schemas-microsoft-com:vml" xmlns:wp="http://schemas.openxmlformats.org/drawingml/2006/wordprocessingDrawing" xmlns:w10="urn:schemas-microsoft-com:office:word" xmlns:w="http://schemas.openxmlformats.org/wordprocessingml/2006/main" xmlns:wne="http://schemas.microsoft.com/office/word/2006/wordml" xmlns:sl="http://schemas.openxmlformats.org/schemaLibrary/2006/main" xmlns:a="http://schemas.openxmlformats.org/drawingml/2006/main" xmlns:pic="http://schemas.openxmlformats.org/drawingml/2006/picture" xmlns:c="http://schemas.openxmlformats.org/drawingml/2006/chart" xmlns:lc="http://schemas.openxmlformats.org/drawingml/2006/lockedCanvas" xmlns:dgm="http://schemas.openxmlformats.org/drawingml/2006/diagram" xmlns:wps="http://schemas.microsoft.com/office/word/2010/wordprocessingShape" xmlns:wpg="http://schemas.microsoft.com/office/word/2010/wordprocessingGroup" xmlns:w14="http://schemas.microsoft.com/office/word/2010/wordml" xmlns:w15="http://schemas.microsoft.com/office/word/2012/wordml" xmlns:w16="http://schemas.microsoft.com/office/word/2018/wordml" xmlns:w16cex="http://schemas.microsoft.com/office/word/2018/wordml/cex" xmlns:w16cid="http://schemas.microsoft.com/office/word/2016/wordml/cid" xmlns="http://schemas.microsoft.com/office/tasks/2019/documenttasks" xmlns:cr="http://schemas.microsoft.com/office/comments/2020/reactions">
+<w:document xmlns:wpc="http://schemas.microsoft.com/office/word/2010/wordprocessingCanvas" xmlns:cx="http://schemas.microsoft.com/office/drawing/2014/chartex" xmlns:cx1="http://schemas.microsoft.com/office/drawing/2015/9/8/chartex" xmlns:cx2="http://schemas.microsoft.com/office/drawing/2015/10/21/chartex" xmlns:cx3="http://schemas.microsoft.com/office/drawing/2016/5/9/chartex" xmlns:cx4="http://schemas.microsoft.com/office/drawing/2016/5/10/chartex" xmlns:cx5="http://schemas.microsoft.com/office/drawing/2016/5/11/chartex" xmlns:cx6="http://schemas.microsoft.com/office/drawing/2016/5/12/chartex" xmlns:cx7="http://schemas.microsoft.com/office/drawing/2016/5/13/chartex" xmlns:cx8="http://schemas.microsoft.com/office/drawing/2016/5/14/chartex" xmlns:mc="http://schemas.openxmlformats.org/markup-compatibility/2006" xmlns:aink="http://schemas.microsoft.com/office/drawing/2016/ink" xmlns:am3d="http://schemas.microsoft.com/office/drawing/2017/model3d" xmlns:o="urn:schemas-microsoft-com:office:office" xmlns:oel="http://schemas.microsoft.com/office/2019/extlst" xmlns:r="http://schemas.openxmlformats.org/officeDocument/2006/relationships" xmlns:m="http://schemas.openxmlformats.org/officeDocument/2006/math" xmlns:v="urn:schemas-microsoft-com:vml" xmlns:wp14="http://schemas.microsoft.com/office/word/2010/wordprocessingDrawing" xmlns:wp="http://schemas.openxmlformats.org/drawingml/2006/wordprocessingDrawing" xmlns:w10="urn:schemas-microsoft-com:office:word" xmlns:w="http://schemas.openxmlformats.org/wordprocessingml/2006/main" xmlns:w14="http://schemas.microsoft.com/office/word/2010/wordml" xmlns:w15="http://schemas.microsoft.com/office/word/2012/wordml" xmlns:w16cex="http://schemas.microsoft.com/office/word/2018/wordml/cex" xmlns:w16cid="http://schemas.microsoft.com/office/word/2016/wordml/cid" xmlns:w16="http://schemas.microsoft.com/office/word/2018/wordml" xmlns:w16du="http://schemas.microsoft.com/office/word/2023/wordml/word16du" xmlns:w16sdtdh="http://schemas.microsoft.com/office/word/2020/wordml/sdtdatahash" xmlns:w16sdtfl="http://schemas.microsoft.com/office/word/2024/wordml/sdtformatlock" xmlns:w16se="http://schemas.microsoft.com/office/word/2015/wordml/symex" xmlns:wpg="http://schemas.microsoft.com/office/word/2010/wordprocessingGroup" xmlns:wpi="http://schemas.microsoft.com/office/word/2010/wordprocessingInk" xmlns:wne="http://schemas.microsoft.com/office/word/2006/wordml" xmlns:wps="http://schemas.microsoft.com/office/word/2010/wordprocessingShape" mc:Ignorable="w14 w15 w16se w16cid w16 w16cex w16sdtdh w16sdtfl w16du wp14">
   <w:body>
     <w:p>
       <w:pPr>
-        <w:spacing w:after="240" w:before="240" w:lineRule="auto"/>
-        <w:rPr>
-          <w:b w:val="1"/>
-        </w:rPr>
-      </w:pPr>
-      <w:r>
-        <w:rPr>
-          <w:b w:val="1"/>
-          <w:rtl w:val="0"/>
-        </w:rPr>
-        <w:t xml:space="preserve">1. UVSim Class</w:t>
-      </w:r>
-    </w:p>
-    <w:p>
-      <w:pPr>
-        <w:spacing w:after="240" w:before="240" w:lineRule="auto"/>
-        <w:rPr/>
-      </w:pPr>
-      <w:r>
-        <w:rPr>
-          <w:rtl w:val="0"/>
-        </w:rPr>
-        <w:t xml:space="preserve">The UVSim class acts as the main </w:t>
-      </w:r>
-      <w:r>
-        <w:rPr>
-          <w:b w:val="1"/>
-          <w:rtl w:val="0"/>
-        </w:rPr>
-        <w:t xml:space="preserve">processing unit</w:t>
-      </w:r>
-      <w:r>
-        <w:rPr>
-          <w:rtl w:val="0"/>
-        </w:rPr>
+        <w:spacing w:before="240" w:after="240"/>
+        <w:rPr>
+          <w:b/>
+        </w:rPr>
+      </w:pPr>
+      <w:r>
+        <w:rPr>
+          <w:b/>
+        </w:rPr>
+        <w:t xml:space="preserve">1. </w:t>
+      </w:r>
+      <w:proofErr w:type="spellStart"/>
+      <w:r>
+        <w:rPr>
+          <w:b/>
+        </w:rPr>
+        <w:t>UVSim</w:t>
+      </w:r>
+      <w:proofErr w:type="spellEnd"/>
+      <w:r>
+        <w:rPr>
+          <w:b/>
+        </w:rPr>
+        <w:t xml:space="preserve"> Class</w:t>
+      </w:r>
+    </w:p>
+    <w:p>
+      <w:pPr>
+        <w:spacing w:before="240" w:after="240"/>
+      </w:pPr>
+      <w:r>
+        <w:t xml:space="preserve">The </w:t>
+      </w:r>
+      <w:proofErr w:type="spellStart"/>
+      <w:r>
+        <w:t>UVSim</w:t>
+      </w:r>
+      <w:proofErr w:type="spellEnd"/>
+      <w:r>
+        <w:t xml:space="preserve"> class acts as the main </w:t>
+      </w:r>
+      <w:r>
+        <w:rPr>
+          <w:b/>
+        </w:rPr>
+        <w:t>processing unit</w:t>
+      </w:r>
+      <w:r>
         <w:t xml:space="preserve"> of the simulator.</w:t>
       </w:r>
     </w:p>
     <w:p>
       <w:pPr>
-        <w:spacing w:after="240" w:before="240" w:lineRule="auto"/>
-        <w:rPr>
-          <w:b w:val="1"/>
-        </w:rPr>
-      </w:pPr>
-      <w:r>
-        <w:rPr>
-          <w:b w:val="1"/>
-          <w:rtl w:val="0"/>
-        </w:rPr>
-        <w:t xml:space="preserve">Attributes</w:t>
+        <w:spacing w:before="240" w:after="240"/>
+        <w:rPr>
+          <w:b/>
+        </w:rPr>
+      </w:pPr>
+      <w:r>
+        <w:rPr>
+          <w:b/>
+        </w:rPr>
+        <w:t>Attributes</w:t>
       </w:r>
     </w:p>
     <w:p>
@@ -63,17 +75,15 @@
           <w:ilvl w:val="0"/>
           <w:numId w:val="4"/>
         </w:numPr>
-        <w:spacing w:after="0" w:afterAutospacing="0" w:before="240" w:lineRule="auto"/>
-        <w:ind w:left="720" w:hanging="360"/>
-        <w:rPr>
-          <w:u w:val="none"/>
-        </w:rPr>
-      </w:pPr>
-      <w:r>
-        <w:rPr>
-          <w:rtl w:val="0"/>
-        </w:rPr>
-        <w:t xml:space="preserve">ui: A reference to the GUI instance.</w:t>
+        <w:spacing w:before="240"/>
+      </w:pPr>
+      <w:proofErr w:type="spellStart"/>
+      <w:r>
+        <w:t>ui</w:t>
+      </w:r>
+      <w:proofErr w:type="spellEnd"/>
+      <w:r>
+        <w:t>: A reference to the GUI instance.</w:t>
       </w:r>
     </w:p>
     <w:p>
@@ -82,17 +92,9 @@
           <w:ilvl w:val="0"/>
           <w:numId w:val="4"/>
         </w:numPr>
-        <w:spacing w:after="0" w:afterAutospacing="0" w:before="0" w:beforeAutospacing="0" w:lineRule="auto"/>
-        <w:ind w:left="720" w:hanging="360"/>
-        <w:rPr>
-          <w:u w:val="none"/>
-        </w:rPr>
-      </w:pPr>
-      <w:r>
-        <w:rPr>
-          <w:rtl w:val="0"/>
-        </w:rPr>
-        <w:t xml:space="preserve">log: A list storing execution logs.</w:t>
+      </w:pPr>
+      <w:r>
+        <w:t>log: A list storing execution logs.</w:t>
       </w:r>
     </w:p>
     <w:p>
@@ -101,17 +103,14 @@
           <w:ilvl w:val="0"/>
           <w:numId w:val="4"/>
         </w:numPr>
-        <w:spacing w:after="0" w:afterAutospacing="0" w:before="0" w:beforeAutospacing="0" w:lineRule="auto"/>
-        <w:ind w:left="720" w:hanging="360"/>
-        <w:rPr>
-          <w:u w:val="none"/>
-        </w:rPr>
-      </w:pPr>
-      <w:r>
-        <w:rPr>
-          <w:rtl w:val="0"/>
-        </w:rPr>
-        <w:t xml:space="preserve">memSpace: Tracks the next available memory location.</w:t>
+      </w:pPr>
+      <w:proofErr w:type="spellStart"/>
+      <w:r>
+        <w:t>memSpace</w:t>
+      </w:r>
+      <w:proofErr w:type="spellEnd"/>
+      <w:r>
+        <w:t>: Tracks the next available memory location.</w:t>
       </w:r>
     </w:p>
     <w:p>
@@ -120,17 +119,9 @@
           <w:ilvl w:val="0"/>
           <w:numId w:val="4"/>
         </w:numPr>
-        <w:spacing w:after="0" w:afterAutospacing="0" w:before="0" w:beforeAutospacing="0" w:lineRule="auto"/>
-        <w:ind w:left="720" w:hanging="360"/>
-        <w:rPr>
-          <w:u w:val="none"/>
-        </w:rPr>
-      </w:pPr>
-      <w:r>
-        <w:rPr>
-          <w:rtl w:val="0"/>
-        </w:rPr>
-        <w:t xml:space="preserve">counter: Tracks the current instruction being executed.</w:t>
+      </w:pPr>
+      <w:r>
+        <w:t>counter: Tracks the current instruction being executed.</w:t>
       </w:r>
     </w:p>
     <w:p>
@@ -139,17 +130,9 @@
           <w:ilvl w:val="0"/>
           <w:numId w:val="4"/>
         </w:numPr>
-        <w:spacing w:after="0" w:afterAutospacing="0" w:before="0" w:beforeAutospacing="0" w:lineRule="auto"/>
-        <w:ind w:left="720" w:hanging="360"/>
-        <w:rPr>
-          <w:u w:val="none"/>
-        </w:rPr>
-      </w:pPr>
-      <w:r>
-        <w:rPr>
-          <w:rtl w:val="0"/>
-        </w:rPr>
-        <w:t xml:space="preserve">memory: A dictionary storing 100 memory locations, initialized with "0000".</w:t>
+      </w:pPr>
+      <w:r>
+        <w:t>memory: A dictionary storing 100 memory locations, initialized with "0000".</w:t>
       </w:r>
     </w:p>
     <w:p>
@@ -158,17 +141,14 @@
           <w:ilvl w:val="0"/>
           <w:numId w:val="4"/>
         </w:numPr>
-        <w:spacing w:after="0" w:afterAutospacing="0" w:before="0" w:beforeAutospacing="0" w:lineRule="auto"/>
-        <w:ind w:left="720" w:hanging="360"/>
-        <w:rPr>
-          <w:u w:val="none"/>
-        </w:rPr>
-      </w:pPr>
-      <w:r>
-        <w:rPr>
-          <w:rtl w:val="0"/>
-        </w:rPr>
-        <w:t xml:space="preserve">accum: An instance of the Accumulator class.</w:t>
+      </w:pPr>
+      <w:proofErr w:type="spellStart"/>
+      <w:r>
+        <w:t>accum</w:t>
+      </w:r>
+      <w:proofErr w:type="spellEnd"/>
+      <w:r>
+        <w:t>: An instance of the Accumulator class.</w:t>
       </w:r>
     </w:p>
     <w:p>
@@ -177,47 +157,38 @@
           <w:ilvl w:val="0"/>
           <w:numId w:val="4"/>
         </w:numPr>
-        <w:spacing w:after="240" w:before="0" w:beforeAutospacing="0" w:lineRule="auto"/>
-        <w:ind w:left="720" w:hanging="360"/>
-        <w:rPr>
-          <w:u w:val="none"/>
-        </w:rPr>
-      </w:pPr>
-      <w:r>
-        <w:rPr>
-          <w:rtl w:val="0"/>
-        </w:rPr>
-        <w:t xml:space="preserve">record: A flag for logging execution.</w:t>
-      </w:r>
-    </w:p>
-    <w:p>
-      <w:pPr>
-        <w:spacing w:after="240" w:before="240" w:lineRule="auto"/>
-        <w:rPr>
-          <w:b w:val="1"/>
-        </w:rPr>
-      </w:pPr>
-      <w:r>
-        <w:rPr>
-          <w:b w:val="1"/>
-          <w:rtl w:val="0"/>
-        </w:rPr>
-        <w:t xml:space="preserve">Methods</w:t>
-      </w:r>
-    </w:p>
-    <w:p>
-      <w:pPr>
-        <w:spacing w:after="240" w:before="240" w:lineRule="auto"/>
-        <w:rPr>
-          <w:b w:val="1"/>
-        </w:rPr>
-      </w:pPr>
-      <w:r>
-        <w:rPr>
-          <w:b w:val="1"/>
-          <w:rtl w:val="0"/>
-        </w:rPr>
-        <w:t xml:space="preserve">Program Loading</w:t>
+        <w:spacing w:after="240"/>
+      </w:pPr>
+      <w:r>
+        <w:t>record: A flag for logging execution.</w:t>
+      </w:r>
+    </w:p>
+    <w:p>
+      <w:pPr>
+        <w:spacing w:before="240" w:after="240"/>
+        <w:rPr>
+          <w:b/>
+        </w:rPr>
+      </w:pPr>
+      <w:r>
+        <w:rPr>
+          <w:b/>
+        </w:rPr>
+        <w:t>Methods</w:t>
+      </w:r>
+    </w:p>
+    <w:p>
+      <w:pPr>
+        <w:spacing w:before="240" w:after="240"/>
+        <w:rPr>
+          <w:b/>
+        </w:rPr>
+      </w:pPr>
+      <w:r>
+        <w:rPr>
+          <w:b/>
+        </w:rPr>
+        <w:t>Program Loading</w:t>
       </w:r>
     </w:p>
     <w:p>
@@ -226,17 +197,23 @@
           <w:ilvl w:val="0"/>
           <w:numId w:val="9"/>
         </w:numPr>
-        <w:spacing w:after="0" w:afterAutospacing="0" w:before="240" w:lineRule="auto"/>
-        <w:ind w:left="720" w:hanging="360"/>
-        <w:rPr>
-          <w:u w:val="none"/>
-        </w:rPr>
-      </w:pPr>
-      <w:r>
-        <w:rPr>
-          <w:rtl w:val="0"/>
-        </w:rPr>
-        <w:t xml:space="preserve">fileInputToMemory(inputFile): </w:t>
+        <w:spacing w:before="240"/>
+      </w:pPr>
+      <w:proofErr w:type="spellStart"/>
+      <w:r>
+        <w:t>fileInputToMemory</w:t>
+      </w:r>
+      <w:proofErr w:type="spellEnd"/>
+      <w:r>
+        <w:t>(</w:t>
+      </w:r>
+      <w:proofErr w:type="spellStart"/>
+      <w:r>
+        <w:t>inputFile</w:t>
+      </w:r>
+      <w:proofErr w:type="spellEnd"/>
+      <w:r>
+        <w:t xml:space="preserve">): </w:t>
       </w:r>
     </w:p>
     <w:p>
@@ -245,17 +222,9 @@
           <w:ilvl w:val="1"/>
           <w:numId w:val="9"/>
         </w:numPr>
-        <w:spacing w:after="0" w:afterAutospacing="0" w:before="0" w:beforeAutospacing="0" w:lineRule="auto"/>
-        <w:ind w:left="1440" w:hanging="360"/>
-        <w:rPr>
-          <w:u w:val="none"/>
-        </w:rPr>
-      </w:pPr>
-      <w:r>
-        <w:rPr>
-          <w:rtl w:val="0"/>
-        </w:rPr>
-        <w:t xml:space="preserve">Validates and reads a file line-by-line.</w:t>
+      </w:pPr>
+      <w:r>
+        <w:t>Validates and reads a file line-by-line.</w:t>
       </w:r>
     </w:p>
     <w:p>
@@ -264,17 +233,9 @@
           <w:ilvl w:val="1"/>
           <w:numId w:val="9"/>
         </w:numPr>
-        <w:spacing w:after="0" w:afterAutospacing="0" w:before="0" w:beforeAutospacing="0" w:lineRule="auto"/>
-        <w:ind w:left="1440" w:hanging="360"/>
-        <w:rPr>
-          <w:u w:val="none"/>
-        </w:rPr>
-      </w:pPr>
-      <w:r>
-        <w:rPr>
-          <w:rtl w:val="0"/>
-        </w:rPr>
-        <w:t xml:space="preserve">Stores each instruction in memory.</w:t>
+      </w:pPr>
+      <w:r>
+        <w:t>Stores each instruction in memory.</w:t>
       </w:r>
     </w:p>
     <w:p>
@@ -283,32 +244,24 @@
           <w:ilvl w:val="1"/>
           <w:numId w:val="9"/>
         </w:numPr>
-        <w:spacing w:after="240" w:before="0" w:beforeAutospacing="0" w:lineRule="auto"/>
-        <w:ind w:left="1440" w:hanging="360"/>
-        <w:rPr>
-          <w:u w:val="none"/>
-        </w:rPr>
-      </w:pPr>
-      <w:r>
-        <w:rPr>
-          <w:rtl w:val="0"/>
-        </w:rPr>
-        <w:t xml:space="preserve">Updates the console with success/failure messages.</w:t>
-      </w:r>
-    </w:p>
-    <w:p>
-      <w:pPr>
-        <w:spacing w:after="240" w:before="240" w:lineRule="auto"/>
-        <w:rPr>
-          <w:b w:val="1"/>
-        </w:rPr>
-      </w:pPr>
-      <w:r>
-        <w:rPr>
-          <w:b w:val="1"/>
-          <w:rtl w:val="0"/>
-        </w:rPr>
-        <w:t xml:space="preserve">Program Execution</w:t>
+        <w:spacing w:after="240"/>
+      </w:pPr>
+      <w:r>
+        <w:t>Updates the console with success/failure messages.</w:t>
+      </w:r>
+    </w:p>
+    <w:p>
+      <w:pPr>
+        <w:spacing w:before="240" w:after="240"/>
+        <w:rPr>
+          <w:b/>
+        </w:rPr>
+      </w:pPr>
+      <w:r>
+        <w:rPr>
+          <w:b/>
+        </w:rPr>
+        <w:t>Program Execution</w:t>
       </w:r>
     </w:p>
     <w:p>
@@ -317,17 +270,15 @@
           <w:ilvl w:val="0"/>
           <w:numId w:val="1"/>
         </w:numPr>
-        <w:spacing w:after="0" w:afterAutospacing="0" w:before="240" w:lineRule="auto"/>
-        <w:ind w:left="720" w:hanging="360"/>
-        <w:rPr>
-          <w:u w:val="none"/>
-        </w:rPr>
-      </w:pPr>
-      <w:r>
-        <w:rPr>
-          <w:rtl w:val="0"/>
-        </w:rPr>
-        <w:t xml:space="preserve">wordProcess(step=False):</w:t>
+        <w:spacing w:before="240"/>
+      </w:pPr>
+      <w:proofErr w:type="spellStart"/>
+      <w:r>
+        <w:t>wordProcess</w:t>
+      </w:r>
+      <w:proofErr w:type="spellEnd"/>
+      <w:r>
+        <w:t>(step=False):</w:t>
       </w:r>
     </w:p>
     <w:p>
@@ -336,17 +287,9 @@
           <w:ilvl w:val="1"/>
           <w:numId w:val="1"/>
         </w:numPr>
-        <w:spacing w:after="0" w:afterAutospacing="0" w:before="0" w:beforeAutospacing="0" w:lineRule="auto"/>
-        <w:ind w:left="1440" w:hanging="360"/>
-        <w:rPr>
-          <w:u w:val="none"/>
-        </w:rPr>
-      </w:pPr>
-      <w:r>
-        <w:rPr>
-          <w:rtl w:val="0"/>
-        </w:rPr>
-        <w:t xml:space="preserve">Fetches an instruction from memory, decodes it, and executes the corresponding operation.</w:t>
+      </w:pPr>
+      <w:r>
+        <w:t>Fetches an instruction from memory, decodes it, and executes the corresponding operation.</w:t>
       </w:r>
     </w:p>
     <w:p>
@@ -355,17 +298,9 @@
           <w:ilvl w:val="1"/>
           <w:numId w:val="1"/>
         </w:numPr>
-        <w:spacing w:after="0" w:afterAutospacing="0" w:before="0" w:beforeAutospacing="0" w:lineRule="auto"/>
-        <w:ind w:left="1440" w:hanging="360"/>
-        <w:rPr>
-          <w:u w:val="none"/>
-        </w:rPr>
-      </w:pPr>
-      <w:r>
-        <w:rPr>
-          <w:rtl w:val="0"/>
-        </w:rPr>
-        <w:t xml:space="preserve">If step=True, execution pauses after each instruction for debugging.</w:t>
+      </w:pPr>
+      <w:r>
+        <w:t>If step=True, execution pauses after each instruction for debugging.</w:t>
       </w:r>
     </w:p>
     <w:p>
@@ -374,17 +309,22 @@
           <w:ilvl w:val="0"/>
           <w:numId w:val="1"/>
         </w:numPr>
-        <w:spacing w:after="0" w:afterAutospacing="0" w:before="0" w:beforeAutospacing="0" w:lineRule="auto"/>
-        <w:ind w:left="720" w:hanging="360"/>
-        <w:rPr>
-          <w:u w:val="none"/>
-        </w:rPr>
-      </w:pPr>
-      <w:r>
-        <w:rPr>
-          <w:rtl w:val="0"/>
-        </w:rPr>
-        <w:t xml:space="preserve">process_input(input_word):</w:t>
+      </w:pPr>
+      <w:proofErr w:type="spellStart"/>
+      <w:r>
+        <w:t>process_input</w:t>
+      </w:r>
+      <w:proofErr w:type="spellEnd"/>
+      <w:r>
+        <w:t>(</w:t>
+      </w:r>
+      <w:proofErr w:type="spellStart"/>
+      <w:r>
+        <w:t>input_word</w:t>
+      </w:r>
+      <w:proofErr w:type="spellEnd"/>
+      <w:r>
+        <w:t>):</w:t>
       </w:r>
     </w:p>
     <w:p>
@@ -393,17 +333,9 @@
           <w:ilvl w:val="1"/>
           <w:numId w:val="1"/>
         </w:numPr>
-        <w:spacing w:after="0" w:afterAutospacing="0" w:before="0" w:beforeAutospacing="0" w:lineRule="auto"/>
-        <w:ind w:left="1440" w:hanging="360"/>
-        <w:rPr>
-          <w:u w:val="none"/>
-        </w:rPr>
-      </w:pPr>
-      <w:r>
-        <w:rPr>
-          <w:rtl w:val="0"/>
-        </w:rPr>
-        <w:t xml:space="preserve">Handles user input for READ instructions.</w:t>
+      </w:pPr>
+      <w:r>
+        <w:t>Handles user input for READ instructions.</w:t>
       </w:r>
     </w:p>
     <w:p>
@@ -412,17 +344,9 @@
           <w:ilvl w:val="1"/>
           <w:numId w:val="1"/>
         </w:numPr>
-        <w:spacing w:after="0" w:afterAutospacing="0" w:before="0" w:beforeAutospacing="0" w:lineRule="auto"/>
-        <w:ind w:left="1440" w:hanging="360"/>
-        <w:rPr>
-          <w:u w:val="none"/>
-        </w:rPr>
-      </w:pPr>
-      <w:r>
-        <w:rPr>
-          <w:rtl w:val="0"/>
-        </w:rPr>
-        <w:t xml:space="preserve">Stores input in memory and resumes execution.</w:t>
+      </w:pPr>
+      <w:r>
+        <w:t>Stores input in memory and resumes execution.</w:t>
       </w:r>
     </w:p>
     <w:p>
@@ -431,17 +355,19 @@
           <w:ilvl w:val="0"/>
           <w:numId w:val="1"/>
         </w:numPr>
-        <w:spacing w:after="0" w:afterAutospacing="0" w:before="0" w:beforeAutospacing="0" w:lineRule="auto"/>
-        <w:ind w:left="720" w:hanging="360"/>
-        <w:rPr>
-          <w:u w:val="none"/>
-        </w:rPr>
-      </w:pPr>
-      <w:r>
-        <w:rPr>
-          <w:rtl w:val="0"/>
-        </w:rPr>
-        <w:t xml:space="preserve">stepProgram():</w:t>
+      </w:pPr>
+      <w:proofErr w:type="spellStart"/>
+      <w:proofErr w:type="gramStart"/>
+      <w:r>
+        <w:t>stepProgram</w:t>
+      </w:r>
+      <w:proofErr w:type="spellEnd"/>
+      <w:r>
+        <w:t>(</w:t>
+      </w:r>
+      <w:proofErr w:type="gramEnd"/>
+      <w:r>
+        <w:t>):</w:t>
       </w:r>
     </w:p>
     <w:p>
@@ -450,17 +376,9 @@
           <w:ilvl w:val="1"/>
           <w:numId w:val="1"/>
         </w:numPr>
-        <w:spacing w:after="0" w:afterAutospacing="0" w:before="0" w:beforeAutospacing="0" w:lineRule="auto"/>
-        <w:ind w:left="1440" w:hanging="360"/>
-        <w:rPr>
-          <w:u w:val="none"/>
-        </w:rPr>
-      </w:pPr>
-      <w:r>
-        <w:rPr>
-          <w:rtl w:val="0"/>
-        </w:rPr>
-        <w:t xml:space="preserve">Updates the console with the latest execution log.</w:t>
+      </w:pPr>
+      <w:r>
+        <w:t>Updates the console with the latest execution log.</w:t>
       </w:r>
     </w:p>
     <w:p>
@@ -469,32 +387,24 @@
           <w:ilvl w:val="1"/>
           <w:numId w:val="1"/>
         </w:numPr>
-        <w:spacing w:after="240" w:before="0" w:beforeAutospacing="0" w:lineRule="auto"/>
-        <w:ind w:left="1440" w:hanging="360"/>
-        <w:rPr>
-          <w:u w:val="none"/>
-        </w:rPr>
-      </w:pPr>
-      <w:r>
-        <w:rPr>
-          <w:rtl w:val="0"/>
-        </w:rPr>
-        <w:t xml:space="preserve">Pauses execution for debugging.</w:t>
-      </w:r>
-    </w:p>
-    <w:p>
-      <w:pPr>
-        <w:spacing w:after="240" w:before="240" w:lineRule="auto"/>
-        <w:rPr>
-          <w:b w:val="1"/>
-        </w:rPr>
-      </w:pPr>
-      <w:r>
-        <w:rPr>
-          <w:b w:val="1"/>
-          <w:rtl w:val="0"/>
-        </w:rPr>
-        <w:t xml:space="preserve">Branching Instructions</w:t>
+        <w:spacing w:after="240"/>
+      </w:pPr>
+      <w:r>
+        <w:t>Pauses execution for debugging.</w:t>
+      </w:r>
+    </w:p>
+    <w:p>
+      <w:pPr>
+        <w:spacing w:before="240" w:after="240"/>
+        <w:rPr>
+          <w:b/>
+        </w:rPr>
+      </w:pPr>
+      <w:r>
+        <w:rPr>
+          <w:b/>
+        </w:rPr>
+        <w:t>Branching Instructions</w:t>
       </w:r>
     </w:p>
     <w:p>
@@ -503,17 +413,10 @@
           <w:ilvl w:val="0"/>
           <w:numId w:val="5"/>
         </w:numPr>
-        <w:spacing w:after="0" w:afterAutospacing="0" w:before="240" w:lineRule="auto"/>
-        <w:ind w:left="720" w:hanging="360"/>
-        <w:rPr>
-          <w:u w:val="none"/>
-        </w:rPr>
-      </w:pPr>
-      <w:r>
-        <w:rPr>
-          <w:rtl w:val="0"/>
-        </w:rPr>
-        <w:t xml:space="preserve">branch(value): Unconditionally jumps to the specified memory location.</w:t>
+        <w:spacing w:before="240"/>
+      </w:pPr>
+      <w:r>
+        <w:t>branch(value): Unconditionally jumps to the specified memory location.</w:t>
       </w:r>
     </w:p>
     <w:p>
@@ -522,17 +425,14 @@
           <w:ilvl w:val="0"/>
           <w:numId w:val="5"/>
         </w:numPr>
-        <w:spacing w:after="0" w:afterAutospacing="0" w:before="0" w:beforeAutospacing="0" w:lineRule="auto"/>
-        <w:ind w:left="720" w:hanging="360"/>
-        <w:rPr>
-          <w:u w:val="none"/>
-        </w:rPr>
-      </w:pPr>
-      <w:r>
-        <w:rPr>
-          <w:rtl w:val="0"/>
-        </w:rPr>
-        <w:t xml:space="preserve">branchneg(value): Jumps if the accumulator value is negative.</w:t>
+      </w:pPr>
+      <w:proofErr w:type="spellStart"/>
+      <w:r>
+        <w:t>branchneg</w:t>
+      </w:r>
+      <w:proofErr w:type="spellEnd"/>
+      <w:r>
+        <w:t>(value): Jumps if the accumulator value is negative.</w:t>
       </w:r>
     </w:p>
     <w:p>
@@ -541,32 +441,29 @@
           <w:ilvl w:val="0"/>
           <w:numId w:val="5"/>
         </w:numPr>
-        <w:spacing w:after="240" w:before="0" w:beforeAutospacing="0" w:lineRule="auto"/>
-        <w:ind w:left="720" w:hanging="360"/>
-        <w:rPr>
-          <w:u w:val="none"/>
-        </w:rPr>
-      </w:pPr>
-      <w:r>
-        <w:rPr>
-          <w:rtl w:val="0"/>
-        </w:rPr>
-        <w:t xml:space="preserve">branchzero(value): Jumps if the accumulator value is zero.</w:t>
-      </w:r>
-    </w:p>
-    <w:p>
-      <w:pPr>
-        <w:spacing w:after="240" w:before="240" w:lineRule="auto"/>
-        <w:rPr>
-          <w:b w:val="1"/>
-        </w:rPr>
-      </w:pPr>
-      <w:r>
-        <w:rPr>
-          <w:b w:val="1"/>
-          <w:rtl w:val="0"/>
-        </w:rPr>
-        <w:t xml:space="preserve">Memory &amp; Execution Log</w:t>
+        <w:spacing w:after="240"/>
+      </w:pPr>
+      <w:proofErr w:type="spellStart"/>
+      <w:r>
+        <w:t>branchzero</w:t>
+      </w:r>
+      <w:proofErr w:type="spellEnd"/>
+      <w:r>
+        <w:t>(value): Jumps if the accumulator value is zero.</w:t>
+      </w:r>
+    </w:p>
+    <w:p>
+      <w:pPr>
+        <w:spacing w:before="240" w:after="240"/>
+        <w:rPr>
+          <w:b/>
+        </w:rPr>
+      </w:pPr>
+      <w:r>
+        <w:rPr>
+          <w:b/>
+        </w:rPr>
+        <w:t>Memory &amp; Execution Log</w:t>
       </w:r>
     </w:p>
     <w:p>
@@ -575,17 +472,20 @@
           <w:ilvl w:val="0"/>
           <w:numId w:val="2"/>
         </w:numPr>
-        <w:spacing w:after="0" w:afterAutospacing="0" w:before="240" w:lineRule="auto"/>
-        <w:ind w:left="720" w:hanging="360"/>
-        <w:rPr>
-          <w:u w:val="none"/>
-        </w:rPr>
-      </w:pPr>
-      <w:r>
-        <w:rPr>
-          <w:rtl w:val="0"/>
-        </w:rPr>
-        <w:t xml:space="preserve">inspectCurrent(): Returns the program’s current execution state.</w:t>
+        <w:spacing w:before="240"/>
+      </w:pPr>
+      <w:proofErr w:type="spellStart"/>
+      <w:proofErr w:type="gramStart"/>
+      <w:r>
+        <w:t>inspectCurrent</w:t>
+      </w:r>
+      <w:proofErr w:type="spellEnd"/>
+      <w:r>
+        <w:t>(</w:t>
+      </w:r>
+      <w:proofErr w:type="gramEnd"/>
+      <w:r>
+        <w:t>): Returns the program’s current execution state.</w:t>
       </w:r>
     </w:p>
     <w:p>
@@ -594,17 +494,20 @@
           <w:ilvl w:val="0"/>
           <w:numId w:val="2"/>
         </w:numPr>
-        <w:spacing w:after="0" w:afterAutospacing="0" w:before="0" w:beforeAutospacing="0" w:lineRule="auto"/>
-        <w:ind w:left="720" w:hanging="360"/>
-        <w:rPr>
-          <w:u w:val="none"/>
-        </w:rPr>
-      </w:pPr>
-      <w:r>
-        <w:rPr>
-          <w:rtl w:val="0"/>
-        </w:rPr>
-        <w:t xml:space="preserve">inspectMemory(): Prints all memory contents.</w:t>
+      </w:pPr>
+      <w:proofErr w:type="spellStart"/>
+      <w:proofErr w:type="gramStart"/>
+      <w:r>
+        <w:lastRenderedPageBreak/>
+        <w:t>inspectMemory</w:t>
+      </w:r>
+      <w:proofErr w:type="spellEnd"/>
+      <w:r>
+        <w:t>(</w:t>
+      </w:r>
+      <w:proofErr w:type="gramEnd"/>
+      <w:r>
+        <w:t>): Prints all memory contents.</w:t>
       </w:r>
     </w:p>
     <w:p>
@@ -613,32 +516,34 @@
           <w:ilvl w:val="0"/>
           <w:numId w:val="2"/>
         </w:numPr>
-        <w:spacing w:after="240" w:before="0" w:beforeAutospacing="0" w:lineRule="auto"/>
-        <w:ind w:left="720" w:hanging="360"/>
-        <w:rPr>
-          <w:u w:val="none"/>
-        </w:rPr>
-      </w:pPr>
-      <w:r>
-        <w:rPr>
-          <w:rtl w:val="0"/>
-        </w:rPr>
-        <w:t xml:space="preserve">logDisplay(): Displays the execution log.</w:t>
-      </w:r>
-    </w:p>
-    <w:p>
-      <w:pPr>
-        <w:spacing w:after="240" w:before="240" w:lineRule="auto"/>
-        <w:rPr>
-          <w:b w:val="1"/>
-        </w:rPr>
-      </w:pPr>
-      <w:r>
-        <w:rPr>
-          <w:b w:val="1"/>
-          <w:rtl w:val="0"/>
-        </w:rPr>
-        <w:t xml:space="preserve">Saving &amp; Quitting</w:t>
+        <w:spacing w:after="240"/>
+      </w:pPr>
+      <w:proofErr w:type="spellStart"/>
+      <w:proofErr w:type="gramStart"/>
+      <w:r>
+        <w:t>logDisplay</w:t>
+      </w:r>
+      <w:proofErr w:type="spellEnd"/>
+      <w:r>
+        <w:t>(</w:t>
+      </w:r>
+      <w:proofErr w:type="gramEnd"/>
+      <w:r>
+        <w:t>): Displays the execution log.</w:t>
+      </w:r>
+    </w:p>
+    <w:p>
+      <w:pPr>
+        <w:spacing w:before="240" w:after="240"/>
+        <w:rPr>
+          <w:b/>
+        </w:rPr>
+      </w:pPr>
+      <w:r>
+        <w:rPr>
+          <w:b/>
+        </w:rPr>
+        <w:t>Saving &amp; Quitting</w:t>
       </w:r>
     </w:p>
     <w:p>
@@ -647,17 +552,20 @@
           <w:ilvl w:val="0"/>
           <w:numId w:val="8"/>
         </w:numPr>
-        <w:spacing w:after="0" w:afterAutospacing="0" w:before="240" w:lineRule="auto"/>
-        <w:ind w:left="720" w:hanging="360"/>
-        <w:rPr>
-          <w:u w:val="none"/>
-        </w:rPr>
-      </w:pPr>
-      <w:r>
-        <w:rPr>
-          <w:rtl w:val="0"/>
-        </w:rPr>
-        <w:t xml:space="preserve">getAccumulator(): Returns the current accumulator value.</w:t>
+        <w:spacing w:before="240"/>
+      </w:pPr>
+      <w:proofErr w:type="spellStart"/>
+      <w:proofErr w:type="gramStart"/>
+      <w:r>
+        <w:t>getAccumulator</w:t>
+      </w:r>
+      <w:proofErr w:type="spellEnd"/>
+      <w:r>
+        <w:t>(</w:t>
+      </w:r>
+      <w:proofErr w:type="gramEnd"/>
+      <w:r>
+        <w:t>): Returns the current accumulator value.</w:t>
       </w:r>
     </w:p>
     <w:p>
@@ -666,17 +574,19 @@
           <w:ilvl w:val="0"/>
           <w:numId w:val="8"/>
         </w:numPr>
-        <w:spacing w:after="0" w:afterAutospacing="0" w:before="0" w:beforeAutospacing="0" w:lineRule="auto"/>
-        <w:ind w:left="720" w:hanging="360"/>
-        <w:rPr>
-          <w:u w:val="none"/>
-        </w:rPr>
-      </w:pPr>
-      <w:r>
-        <w:rPr>
-          <w:rtl w:val="0"/>
-        </w:rPr>
-        <w:t xml:space="preserve">saveMemory(): Saves the current memory state and accumulator value to a file.</w:t>
+      </w:pPr>
+      <w:proofErr w:type="spellStart"/>
+      <w:proofErr w:type="gramStart"/>
+      <w:r>
+        <w:t>saveMemory</w:t>
+      </w:r>
+      <w:proofErr w:type="spellEnd"/>
+      <w:r>
+        <w:t>(</w:t>
+      </w:r>
+      <w:proofErr w:type="gramEnd"/>
+      <w:r>
+        <w:t>): Saves the current memory state and accumulator value to a file.</w:t>
       </w:r>
     </w:p>
     <w:p>
@@ -685,17 +595,14 @@
           <w:ilvl w:val="0"/>
           <w:numId w:val="8"/>
         </w:numPr>
-        <w:spacing w:after="0" w:afterAutospacing="0" w:before="0" w:beforeAutospacing="0" w:lineRule="auto"/>
-        <w:ind w:left="720" w:hanging="360"/>
-        <w:rPr>
-          <w:u w:val="none"/>
-        </w:rPr>
-      </w:pPr>
-      <w:r>
-        <w:rPr>
-          <w:rtl w:val="0"/>
-        </w:rPr>
-        <w:t xml:space="preserve">update_console(message): Updates the GUI console.</w:t>
+      </w:pPr>
+      <w:proofErr w:type="spellStart"/>
+      <w:r>
+        <w:t>update_console</w:t>
+      </w:r>
+      <w:proofErr w:type="spellEnd"/>
+      <w:r>
+        <w:t>(message): Updates the GUI console.</w:t>
       </w:r>
     </w:p>
     <w:p>
@@ -704,59 +611,67 @@
           <w:ilvl w:val="0"/>
           <w:numId w:val="8"/>
         </w:numPr>
-        <w:spacing w:after="240" w:before="0" w:beforeAutospacing="0" w:lineRule="auto"/>
-        <w:ind w:left="720" w:hanging="360"/>
-        <w:rPr>
-          <w:u w:val="none"/>
-        </w:rPr>
-      </w:pPr>
-      <w:r>
-        <w:rPr>
-          <w:rtl w:val="0"/>
-        </w:rPr>
-        <w:t xml:space="preserve">quit(): Stops the application and closes the window.</w:t>
-      </w:r>
-    </w:p>
-    <w:p>
-      <w:pPr>
-        <w:spacing w:after="240" w:before="240" w:lineRule="auto"/>
-        <w:rPr>
-          <w:b w:val="1"/>
-        </w:rPr>
-      </w:pPr>
-      <w:r>
-        <w:rPr>
-          <w:b w:val="1"/>
-          <w:rtl w:val="0"/>
-        </w:rPr>
-        <w:t xml:space="preserve">2. Accumulator Class</w:t>
-      </w:r>
-    </w:p>
-    <w:p>
-      <w:pPr>
-        <w:spacing w:after="240" w:before="240" w:lineRule="auto"/>
-        <w:rPr/>
-      </w:pPr>
-      <w:r>
-        <w:rPr>
-          <w:rtl w:val="0"/>
-        </w:rPr>
-        <w:t xml:space="preserve">The Accumulator class manages arithmetic operations and interacts with memory.</w:t>
-      </w:r>
-    </w:p>
-    <w:p>
-      <w:pPr>
-        <w:spacing w:after="240" w:before="240" w:lineRule="auto"/>
-        <w:rPr>
-          <w:b w:val="1"/>
-        </w:rPr>
-      </w:pPr>
-      <w:r>
-        <w:rPr>
-          <w:b w:val="1"/>
-          <w:rtl w:val="0"/>
-        </w:rPr>
-        <w:t xml:space="preserve">Key Methods</w:t>
+      </w:pPr>
+      <w:proofErr w:type="gramStart"/>
+      <w:r>
+        <w:t>reset(</w:t>
+      </w:r>
+      <w:proofErr w:type="gramEnd"/>
+      <w:r>
+        <w:t>): Resets program to default state.</w:t>
+      </w:r>
+    </w:p>
+    <w:p>
+      <w:pPr>
+        <w:numPr>
+          <w:ilvl w:val="0"/>
+          <w:numId w:val="8"/>
+        </w:numPr>
+        <w:spacing w:after="240"/>
+      </w:pPr>
+      <w:proofErr w:type="gramStart"/>
+      <w:r>
+        <w:t>quit(</w:t>
+      </w:r>
+      <w:proofErr w:type="gramEnd"/>
+      <w:r>
+        <w:t>): Stops the application and closes the window.</w:t>
+      </w:r>
+    </w:p>
+    <w:p>
+      <w:pPr>
+        <w:spacing w:before="240" w:after="240"/>
+        <w:rPr>
+          <w:b/>
+        </w:rPr>
+      </w:pPr>
+      <w:r>
+        <w:rPr>
+          <w:b/>
+        </w:rPr>
+        <w:t>2. Accumulator Class</w:t>
+      </w:r>
+    </w:p>
+    <w:p>
+      <w:pPr>
+        <w:spacing w:before="240" w:after="240"/>
+      </w:pPr>
+      <w:r>
+        <w:t>The Accumulator class manages arithmetic operations and interacts with memory.</w:t>
+      </w:r>
+    </w:p>
+    <w:p>
+      <w:pPr>
+        <w:spacing w:before="240" w:after="240"/>
+        <w:rPr>
+          <w:b/>
+        </w:rPr>
+      </w:pPr>
+      <w:r>
+        <w:rPr>
+          <w:b/>
+        </w:rPr>
+        <w:t>Key Methods</w:t>
       </w:r>
     </w:p>
     <w:p>
@@ -765,17 +680,23 @@
           <w:ilvl w:val="0"/>
           <w:numId w:val="7"/>
         </w:numPr>
-        <w:spacing w:after="0" w:afterAutospacing="0" w:before="240" w:lineRule="auto"/>
-        <w:ind w:left="720" w:hanging="360"/>
-        <w:rPr>
-          <w:u w:val="none"/>
-        </w:rPr>
-      </w:pPr>
-      <w:r>
-        <w:rPr>
-          <w:rtl w:val="0"/>
-        </w:rPr>
-        <w:t xml:space="preserve">read(loc, input_word): Reads user input into memory.</w:t>
+        <w:spacing w:before="240"/>
+      </w:pPr>
+      <w:proofErr w:type="gramStart"/>
+      <w:r>
+        <w:t>read(</w:t>
+      </w:r>
+      <w:proofErr w:type="gramEnd"/>
+      <w:r>
+        <w:t xml:space="preserve">loc, </w:t>
+      </w:r>
+      <w:proofErr w:type="spellStart"/>
+      <w:r>
+        <w:t>input_word</w:t>
+      </w:r>
+      <w:proofErr w:type="spellEnd"/>
+      <w:r>
+        <w:t>): Reads user input into memory.</w:t>
       </w:r>
     </w:p>
     <w:p>
@@ -784,17 +705,14 @@
           <w:ilvl w:val="0"/>
           <w:numId w:val="7"/>
         </w:numPr>
-        <w:spacing w:after="0" w:afterAutospacing="0" w:before="0" w:beforeAutospacing="0" w:lineRule="auto"/>
-        <w:ind w:left="720" w:hanging="360"/>
-        <w:rPr>
-          <w:u w:val="none"/>
-        </w:rPr>
-      </w:pPr>
-      <w:r>
-        <w:rPr>
-          <w:rtl w:val="0"/>
-        </w:rPr>
-        <w:t xml:space="preserve">write(loc, sign): Outputs a value from memory.</w:t>
+      </w:pPr>
+      <w:proofErr w:type="gramStart"/>
+      <w:r>
+        <w:t>write(</w:t>
+      </w:r>
+      <w:proofErr w:type="gramEnd"/>
+      <w:r>
+        <w:t>loc, sign): Outputs a value from memory.</w:t>
       </w:r>
     </w:p>
     <w:p>
@@ -803,17 +721,14 @@
           <w:ilvl w:val="0"/>
           <w:numId w:val="7"/>
         </w:numPr>
-        <w:spacing w:after="0" w:afterAutospacing="0" w:before="0" w:beforeAutospacing="0" w:lineRule="auto"/>
-        <w:ind w:left="720" w:hanging="360"/>
-        <w:rPr>
-          <w:u w:val="none"/>
-        </w:rPr>
-      </w:pPr>
-      <w:r>
-        <w:rPr>
-          <w:rtl w:val="0"/>
-        </w:rPr>
-        <w:t xml:space="preserve">load(loc, sign): Loads a value into the accumulator.</w:t>
+      </w:pPr>
+      <w:proofErr w:type="gramStart"/>
+      <w:r>
+        <w:t>load(</w:t>
+      </w:r>
+      <w:proofErr w:type="gramEnd"/>
+      <w:r>
+        <w:t>loc, sign): Loads a value into the accumulator.</w:t>
       </w:r>
     </w:p>
     <w:p>
@@ -822,17 +737,14 @@
           <w:ilvl w:val="0"/>
           <w:numId w:val="7"/>
         </w:numPr>
-        <w:spacing w:after="0" w:afterAutospacing="0" w:before="0" w:beforeAutospacing="0" w:lineRule="auto"/>
-        <w:ind w:left="720" w:hanging="360"/>
-        <w:rPr>
-          <w:u w:val="none"/>
-        </w:rPr>
-      </w:pPr>
-      <w:r>
-        <w:rPr>
-          <w:rtl w:val="0"/>
-        </w:rPr>
-        <w:t xml:space="preserve">store(loc, sign): Stores the accumulator’s value in memory.</w:t>
+      </w:pPr>
+      <w:proofErr w:type="gramStart"/>
+      <w:r>
+        <w:t>store(</w:t>
+      </w:r>
+      <w:proofErr w:type="gramEnd"/>
+      <w:r>
+        <w:t>loc, sign): Stores the accumulator’s value in memory.</w:t>
       </w:r>
     </w:p>
     <w:p>
@@ -841,17 +753,14 @@
           <w:ilvl w:val="0"/>
           <w:numId w:val="7"/>
         </w:numPr>
-        <w:spacing w:after="0" w:afterAutospacing="0" w:before="0" w:beforeAutospacing="0" w:lineRule="auto"/>
-        <w:ind w:left="720" w:hanging="360"/>
-        <w:rPr>
-          <w:u w:val="none"/>
-        </w:rPr>
-      </w:pPr>
-      <w:r>
-        <w:rPr>
-          <w:rtl w:val="0"/>
-        </w:rPr>
-        <w:t xml:space="preserve">add(loc, sign): Adds a value from memory to the accumulator.</w:t>
+      </w:pPr>
+      <w:proofErr w:type="gramStart"/>
+      <w:r>
+        <w:t>add(</w:t>
+      </w:r>
+      <w:proofErr w:type="gramEnd"/>
+      <w:r>
+        <w:t>loc, sign): Adds a value from memory to the accumulator.</w:t>
       </w:r>
     </w:p>
     <w:p>
@@ -860,17 +769,14 @@
           <w:ilvl w:val="0"/>
           <w:numId w:val="7"/>
         </w:numPr>
-        <w:spacing w:after="0" w:afterAutospacing="0" w:before="0" w:beforeAutospacing="0" w:lineRule="auto"/>
-        <w:ind w:left="720" w:hanging="360"/>
-        <w:rPr>
-          <w:u w:val="none"/>
-        </w:rPr>
-      </w:pPr>
-      <w:r>
-        <w:rPr>
-          <w:rtl w:val="0"/>
-        </w:rPr>
-        <w:t xml:space="preserve">subtract(loc, sign): Subtracts a memory value from the accumulator.</w:t>
+      </w:pPr>
+      <w:proofErr w:type="gramStart"/>
+      <w:r>
+        <w:t>subtract(</w:t>
+      </w:r>
+      <w:proofErr w:type="gramEnd"/>
+      <w:r>
+        <w:t>loc, sign): Subtracts a memory value from the accumulator.</w:t>
       </w:r>
     </w:p>
     <w:p>
@@ -879,17 +785,14 @@
           <w:ilvl w:val="0"/>
           <w:numId w:val="7"/>
         </w:numPr>
-        <w:spacing w:after="0" w:afterAutospacing="0" w:before="0" w:beforeAutospacing="0" w:lineRule="auto"/>
-        <w:ind w:left="720" w:hanging="360"/>
-        <w:rPr>
-          <w:u w:val="none"/>
-        </w:rPr>
-      </w:pPr>
-      <w:r>
-        <w:rPr>
-          <w:rtl w:val="0"/>
-        </w:rPr>
-        <w:t xml:space="preserve">divide(loc, sign): Divides the accumulator by a memory value.</w:t>
+      </w:pPr>
+      <w:proofErr w:type="gramStart"/>
+      <w:r>
+        <w:t>divide(</w:t>
+      </w:r>
+      <w:proofErr w:type="gramEnd"/>
+      <w:r>
+        <w:t>loc, sign): Divides the accumulator by a memory value.</w:t>
       </w:r>
     </w:p>
     <w:p>
@@ -898,59 +801,73 @@
           <w:ilvl w:val="0"/>
           <w:numId w:val="7"/>
         </w:numPr>
-        <w:spacing w:after="240" w:before="0" w:beforeAutospacing="0" w:lineRule="auto"/>
-        <w:ind w:left="720" w:hanging="360"/>
-        <w:rPr>
-          <w:u w:val="none"/>
-        </w:rPr>
-      </w:pPr>
-      <w:r>
-        <w:rPr>
-          <w:rtl w:val="0"/>
-        </w:rPr>
-        <w:t xml:space="preserve">multiply(loc, sign): Multiplies the accumulator by a memory value.</w:t>
-      </w:r>
-    </w:p>
-    <w:p>
-      <w:pPr>
-        <w:spacing w:after="240" w:before="240" w:lineRule="auto"/>
-        <w:rPr>
-          <w:b w:val="1"/>
-        </w:rPr>
-      </w:pPr>
-      <w:r>
-        <w:rPr>
-          <w:b w:val="1"/>
-          <w:rtl w:val="0"/>
-        </w:rPr>
-        <w:t xml:space="preserve">3. UVSimUI Class</w:t>
-      </w:r>
-    </w:p>
-    <w:p>
-      <w:pPr>
-        <w:spacing w:after="240" w:before="240" w:lineRule="auto"/>
-        <w:rPr/>
-      </w:pPr>
-      <w:r>
-        <w:rPr>
-          <w:rtl w:val="0"/>
-        </w:rPr>
-        <w:t xml:space="preserve">The UVSimUI class provides a graphical interface for the simulator.</w:t>
-      </w:r>
-    </w:p>
-    <w:p>
-      <w:pPr>
-        <w:spacing w:after="240" w:before="240" w:lineRule="auto"/>
-        <w:rPr>
-          <w:b w:val="1"/>
-        </w:rPr>
-      </w:pPr>
-      <w:r>
-        <w:rPr>
-          <w:b w:val="1"/>
-          <w:rtl w:val="0"/>
-        </w:rPr>
-        <w:t xml:space="preserve">Components</w:t>
+        <w:spacing w:after="240"/>
+      </w:pPr>
+      <w:proofErr w:type="gramStart"/>
+      <w:r>
+        <w:t>multiply(</w:t>
+      </w:r>
+      <w:proofErr w:type="gramEnd"/>
+      <w:r>
+        <w:t>loc, sign): Multiplies the accumulator by a memory value.</w:t>
+      </w:r>
+    </w:p>
+    <w:p>
+      <w:pPr>
+        <w:spacing w:before="240" w:after="240"/>
+        <w:rPr>
+          <w:b/>
+        </w:rPr>
+      </w:pPr>
+      <w:r>
+        <w:rPr>
+          <w:b/>
+        </w:rPr>
+        <w:t xml:space="preserve">3. </w:t>
+      </w:r>
+      <w:proofErr w:type="spellStart"/>
+      <w:r>
+        <w:rPr>
+          <w:b/>
+        </w:rPr>
+        <w:t>UVSimUI</w:t>
+      </w:r>
+      <w:proofErr w:type="spellEnd"/>
+      <w:r>
+        <w:rPr>
+          <w:b/>
+        </w:rPr>
+        <w:t xml:space="preserve"> Class</w:t>
+      </w:r>
+    </w:p>
+    <w:p>
+      <w:pPr>
+        <w:spacing w:before="240" w:after="240"/>
+      </w:pPr>
+      <w:r>
+        <w:t xml:space="preserve">The </w:t>
+      </w:r>
+      <w:proofErr w:type="spellStart"/>
+      <w:r>
+        <w:t>UVSimUI</w:t>
+      </w:r>
+      <w:proofErr w:type="spellEnd"/>
+      <w:r>
+        <w:t xml:space="preserve"> class provides a graphical interface for the simulator.</w:t>
+      </w:r>
+    </w:p>
+    <w:p>
+      <w:pPr>
+        <w:spacing w:before="240" w:after="240"/>
+        <w:rPr>
+          <w:b/>
+        </w:rPr>
+      </w:pPr>
+      <w:r>
+        <w:rPr>
+          <w:b/>
+        </w:rPr>
+        <w:t>Components</w:t>
       </w:r>
     </w:p>
     <w:p>
@@ -959,24 +876,16 @@
           <w:ilvl w:val="0"/>
           <w:numId w:val="6"/>
         </w:numPr>
-        <w:spacing w:after="0" w:afterAutospacing="0" w:before="240" w:lineRule="auto"/>
-        <w:ind w:left="720" w:hanging="360"/>
-        <w:rPr>
-          <w:u w:val="none"/>
-        </w:rPr>
-      </w:pPr>
-      <w:r>
-        <w:rPr>
-          <w:b w:val="1"/>
-          <w:rtl w:val="0"/>
-        </w:rPr>
-        <w:t xml:space="preserve">File Input</w:t>
-      </w:r>
-      <w:r>
-        <w:rPr>
-          <w:rtl w:val="0"/>
-        </w:rPr>
-        <w:t xml:space="preserve">: Loads a program from a text file.</w:t>
+        <w:spacing w:before="240"/>
+      </w:pPr>
+      <w:r>
+        <w:rPr>
+          <w:b/>
+        </w:rPr>
+        <w:t>File Input</w:t>
+      </w:r>
+      <w:r>
+        <w:t>: Loads a program from a text file.</w:t>
       </w:r>
     </w:p>
     <w:p>
@@ -985,24 +894,15 @@
           <w:ilvl w:val="0"/>
           <w:numId w:val="6"/>
         </w:numPr>
-        <w:spacing w:after="0" w:afterAutospacing="0" w:before="0" w:beforeAutospacing="0" w:lineRule="auto"/>
-        <w:ind w:left="720" w:hanging="360"/>
-        <w:rPr>
-          <w:u w:val="none"/>
-        </w:rPr>
-      </w:pPr>
-      <w:r>
-        <w:rPr>
-          <w:b w:val="1"/>
-          <w:rtl w:val="0"/>
-        </w:rPr>
-        <w:t xml:space="preserve">Console Output</w:t>
-      </w:r>
-      <w:r>
-        <w:rPr>
-          <w:rtl w:val="0"/>
-        </w:rPr>
-        <w:t xml:space="preserve">: Displays execution logs and prompts.</w:t>
+      </w:pPr>
+      <w:r>
+        <w:rPr>
+          <w:b/>
+        </w:rPr>
+        <w:t>Console Output</w:t>
+      </w:r>
+      <w:r>
+        <w:t>: Displays execution logs and prompts.</w:t>
       </w:r>
     </w:p>
     <w:p>
@@ -1011,24 +911,15 @@
           <w:ilvl w:val="0"/>
           <w:numId w:val="6"/>
         </w:numPr>
-        <w:spacing w:after="0" w:afterAutospacing="0" w:before="0" w:beforeAutospacing="0" w:lineRule="auto"/>
-        <w:ind w:left="720" w:hanging="360"/>
-        <w:rPr>
-          <w:u w:val="none"/>
-        </w:rPr>
-      </w:pPr>
-      <w:r>
-        <w:rPr>
-          <w:b w:val="1"/>
-          <w:rtl w:val="0"/>
-        </w:rPr>
-        <w:t xml:space="preserve">Memory Table</w:t>
-      </w:r>
-      <w:r>
-        <w:rPr>
-          <w:rtl w:val="0"/>
-        </w:rPr>
-        <w:t xml:space="preserve">: Shows all memory locations and their values.</w:t>
+      </w:pPr>
+      <w:r>
+        <w:rPr>
+          <w:b/>
+        </w:rPr>
+        <w:t>Memory Table</w:t>
+      </w:r>
+      <w:r>
+        <w:t>: Shows all memory locations and their values.</w:t>
       </w:r>
     </w:p>
     <w:p>
@@ -1037,24 +928,15 @@
           <w:ilvl w:val="0"/>
           <w:numId w:val="6"/>
         </w:numPr>
-        <w:spacing w:after="0" w:afterAutospacing="0" w:before="0" w:beforeAutospacing="0" w:lineRule="auto"/>
-        <w:ind w:left="720" w:hanging="360"/>
-        <w:rPr>
-          <w:u w:val="none"/>
-        </w:rPr>
-      </w:pPr>
-      <w:r>
-        <w:rPr>
-          <w:b w:val="1"/>
-          <w:rtl w:val="0"/>
-        </w:rPr>
-        <w:t xml:space="preserve">Control Buttons</w:t>
-      </w:r>
-      <w:r>
-        <w:rPr>
-          <w:rtl w:val="0"/>
-        </w:rPr>
-        <w:t xml:space="preserve">: Start, Step, Save, and Quit the simulation.</w:t>
+      </w:pPr>
+      <w:r>
+        <w:rPr>
+          <w:b/>
+        </w:rPr>
+        <w:t>Control Buttons</w:t>
+      </w:r>
+      <w:r>
+        <w:t>: Start, Step, Save, and Quit the simulation.</w:t>
       </w:r>
     </w:p>
     <w:p>
@@ -1063,39 +945,30 @@
           <w:ilvl w:val="0"/>
           <w:numId w:val="6"/>
         </w:numPr>
-        <w:spacing w:after="240" w:before="0" w:beforeAutospacing="0" w:lineRule="auto"/>
-        <w:ind w:left="720" w:hanging="360"/>
-        <w:rPr>
-          <w:u w:val="none"/>
-        </w:rPr>
-      </w:pPr>
-      <w:r>
-        <w:rPr>
-          <w:b w:val="1"/>
-          <w:rtl w:val="0"/>
-        </w:rPr>
-        <w:t xml:space="preserve">Accumulator Display</w:t>
-      </w:r>
-      <w:r>
-        <w:rPr>
-          <w:rtl w:val="0"/>
-        </w:rPr>
-        <w:t xml:space="preserve">: Shows the current accumulator value.</w:t>
-      </w:r>
-    </w:p>
-    <w:p>
-      <w:pPr>
-        <w:spacing w:after="240" w:before="240" w:lineRule="auto"/>
-        <w:rPr>
-          <w:b w:val="1"/>
-        </w:rPr>
-      </w:pPr>
-      <w:r>
-        <w:rPr>
-          <w:b w:val="1"/>
-          <w:rtl w:val="0"/>
-        </w:rPr>
-        <w:t xml:space="preserve">Methods</w:t>
+        <w:spacing w:after="240"/>
+      </w:pPr>
+      <w:r>
+        <w:rPr>
+          <w:b/>
+        </w:rPr>
+        <w:t>Accumulator Display</w:t>
+      </w:r>
+      <w:r>
+        <w:t>: Shows the current accumulator value.</w:t>
+      </w:r>
+    </w:p>
+    <w:p>
+      <w:pPr>
+        <w:spacing w:before="240" w:after="240"/>
+        <w:rPr>
+          <w:b/>
+        </w:rPr>
+      </w:pPr>
+      <w:r>
+        <w:rPr>
+          <w:b/>
+        </w:rPr>
+        <w:t>Methods</w:t>
       </w:r>
     </w:p>
     <w:p>
@@ -1104,17 +977,22 @@
           <w:ilvl w:val="0"/>
           <w:numId w:val="3"/>
         </w:numPr>
-        <w:spacing w:after="0" w:afterAutospacing="0" w:before="240" w:lineRule="auto"/>
-        <w:ind w:left="720" w:hanging="360"/>
-        <w:rPr>
-          <w:u w:val="none"/>
-        </w:rPr>
-      </w:pPr>
-      <w:r>
-        <w:rPr>
-          <w:rtl w:val="0"/>
-        </w:rPr>
-        <w:t xml:space="preserve">file_handler(instance): Handles file selection.</w:t>
+      </w:pPr>
+      <w:proofErr w:type="spellStart"/>
+      <w:r>
+        <w:t>file_chooser_</w:t>
+      </w:r>
+      <w:proofErr w:type="gramStart"/>
+      <w:r>
+        <w:t>handler</w:t>
+      </w:r>
+      <w:proofErr w:type="spellEnd"/>
+      <w:r>
+        <w:t>(</w:t>
+      </w:r>
+      <w:proofErr w:type="gramEnd"/>
+      <w:r>
+        <w:t>instance, selection, touch): Preps file path from file picker selection</w:t>
       </w:r>
     </w:p>
     <w:p>
@@ -1123,17 +1001,14 @@
           <w:ilvl w:val="0"/>
           <w:numId w:val="3"/>
         </w:numPr>
-        <w:spacing w:after="0" w:afterAutospacing="0" w:before="0" w:beforeAutospacing="0" w:lineRule="auto"/>
-        <w:ind w:left="720" w:hanging="360"/>
-        <w:rPr>
-          <w:u w:val="none"/>
-        </w:rPr>
-      </w:pPr>
-      <w:r>
-        <w:rPr>
-          <w:rtl w:val="0"/>
-        </w:rPr>
-        <w:t xml:space="preserve">execute_handler(instance): Runs the program continuously.</w:t>
+      </w:pPr>
+      <w:proofErr w:type="spellStart"/>
+      <w:r>
+        <w:t>file_handler</w:t>
+      </w:r>
+      <w:proofErr w:type="spellEnd"/>
+      <w:r>
+        <w:t>(instance): Handles file selection.</w:t>
       </w:r>
     </w:p>
     <w:p>
@@ -1142,17 +1017,14 @@
           <w:ilvl w:val="0"/>
           <w:numId w:val="3"/>
         </w:numPr>
-        <w:spacing w:after="0" w:afterAutospacing="0" w:before="0" w:beforeAutospacing="0" w:lineRule="auto"/>
-        <w:ind w:left="720" w:hanging="360"/>
-        <w:rPr>
-          <w:u w:val="none"/>
-        </w:rPr>
-      </w:pPr>
-      <w:r>
-        <w:rPr>
-          <w:rtl w:val="0"/>
-        </w:rPr>
-        <w:t xml:space="preserve">step_handler(instance): Steps through the program one instruction at a time.</w:t>
+      </w:pPr>
+      <w:proofErr w:type="spellStart"/>
+      <w:r>
+        <w:t>execute_handler</w:t>
+      </w:r>
+      <w:proofErr w:type="spellEnd"/>
+      <w:r>
+        <w:t>(instance): Runs the program continuously.</w:t>
       </w:r>
     </w:p>
     <w:p>
@@ -1161,17 +1033,14 @@
           <w:ilvl w:val="0"/>
           <w:numId w:val="3"/>
         </w:numPr>
-        <w:spacing w:after="0" w:afterAutospacing="0" w:before="0" w:beforeAutospacing="0" w:lineRule="auto"/>
-        <w:ind w:left="720" w:hanging="360"/>
-        <w:rPr>
-          <w:u w:val="none"/>
-        </w:rPr>
-      </w:pPr>
-      <w:r>
-        <w:rPr>
-          <w:rtl w:val="0"/>
-        </w:rPr>
-        <w:t xml:space="preserve">save_handler(instance): Saves the memory state.</w:t>
+      </w:pPr>
+      <w:proofErr w:type="spellStart"/>
+      <w:r>
+        <w:t>step_handler</w:t>
+      </w:r>
+      <w:proofErr w:type="spellEnd"/>
+      <w:r>
+        <w:t>(instance): Steps through the program one instruction at a time.</w:t>
       </w:r>
     </w:p>
     <w:p>
@@ -1180,17 +1049,23 @@
           <w:ilvl w:val="0"/>
           <w:numId w:val="3"/>
         </w:numPr>
-        <w:spacing w:after="0" w:afterAutospacing="0" w:before="0" w:beforeAutospacing="0" w:lineRule="auto"/>
-        <w:ind w:left="720" w:hanging="360"/>
-        <w:rPr>
-          <w:u w:val="none"/>
-        </w:rPr>
-      </w:pPr>
-      <w:r>
-        <w:rPr>
-          <w:rtl w:val="0"/>
-        </w:rPr>
-        <w:t xml:space="preserve">quit_handler(instance): Exits the simulation.</w:t>
+      </w:pPr>
+      <w:proofErr w:type="spellStart"/>
+      <w:r>
+        <w:t>s</w:t>
+      </w:r>
+      <w:r>
+        <w:t>ave</w:t>
+      </w:r>
+      <w:r>
+        <w:t>_file</w:t>
+      </w:r>
+      <w:r>
+        <w:t>_handler</w:t>
+      </w:r>
+      <w:proofErr w:type="spellEnd"/>
+      <w:r>
+        <w:t>(instance): Saves the memory state.</w:t>
       </w:r>
     </w:p>
     <w:p>
@@ -1199,17 +1074,14 @@
           <w:ilvl w:val="0"/>
           <w:numId w:val="3"/>
         </w:numPr>
-        <w:spacing w:after="0" w:afterAutospacing="0" w:before="0" w:beforeAutospacing="0" w:lineRule="auto"/>
-        <w:ind w:left="720" w:hanging="360"/>
-        <w:rPr>
-          <w:u w:val="none"/>
-        </w:rPr>
-      </w:pPr>
-      <w:r>
-        <w:rPr>
-          <w:rtl w:val="0"/>
-        </w:rPr>
-        <w:t xml:space="preserve">update_accumulator(value): Updates the accumulator display.</w:t>
+      </w:pPr>
+      <w:proofErr w:type="spellStart"/>
+      <w:r>
+        <w:t>quit_handler</w:t>
+      </w:r>
+      <w:proofErr w:type="spellEnd"/>
+      <w:r>
+        <w:t>(instance): Exits the simulation.</w:t>
       </w:r>
     </w:p>
     <w:p>
@@ -1218,59 +1090,154 @@
           <w:ilvl w:val="0"/>
           <w:numId w:val="3"/>
         </w:numPr>
-        <w:spacing w:after="240" w:before="0" w:beforeAutospacing="0" w:lineRule="auto"/>
-        <w:ind w:left="720" w:hanging="360"/>
-        <w:rPr>
-          <w:u w:val="none"/>
-        </w:rPr>
-      </w:pPr>
-      <w:r>
-        <w:rPr>
-          <w:rtl w:val="0"/>
-        </w:rPr>
-        <w:t xml:space="preserve">refresh_memory_table(): Refreshes the memory view.</w:t>
-      </w:r>
-    </w:p>
-    <w:p>
-      <w:pPr>
-        <w:spacing w:after="240" w:before="240" w:lineRule="auto"/>
-        <w:rPr>
-          <w:b w:val="1"/>
-        </w:rPr>
-      </w:pPr>
-      <w:r>
-        <w:rPr>
-          <w:b w:val="1"/>
-          <w:rtl w:val="0"/>
-        </w:rPr>
-        <w:t xml:space="preserve">4. MyUVSimApp Class</w:t>
-      </w:r>
-    </w:p>
-    <w:p>
-      <w:pPr>
-        <w:spacing w:after="240" w:before="240" w:lineRule="auto"/>
-        <w:rPr/>
-      </w:pPr>
-      <w:r>
-        <w:rPr>
-          <w:rtl w:val="0"/>
-        </w:rPr>
-        <w:t xml:space="preserve">This class initializes the application and connects UVSim with UVSimUI.</w:t>
-      </w:r>
-    </w:p>
-    <w:p>
-      <w:pPr>
-        <w:spacing w:after="240" w:before="240" w:lineRule="auto"/>
-        <w:rPr>
-          <w:b w:val="1"/>
-        </w:rPr>
-      </w:pPr>
-      <w:r>
-        <w:rPr>
-          <w:b w:val="1"/>
-          <w:rtl w:val="0"/>
-        </w:rPr>
-        <w:t xml:space="preserve">Methods</w:t>
+      </w:pPr>
+      <w:proofErr w:type="spellStart"/>
+      <w:r>
+        <w:lastRenderedPageBreak/>
+        <w:t>update_accumulator</w:t>
+      </w:r>
+      <w:proofErr w:type="spellEnd"/>
+      <w:r>
+        <w:t>(value): Updates the accumulator display.</w:t>
+      </w:r>
+    </w:p>
+    <w:p>
+      <w:pPr>
+        <w:numPr>
+          <w:ilvl w:val="0"/>
+          <w:numId w:val="3"/>
+        </w:numPr>
+      </w:pPr>
+      <w:proofErr w:type="spellStart"/>
+      <w:r>
+        <w:t>refresh_memory_</w:t>
+      </w:r>
+      <w:proofErr w:type="gramStart"/>
+      <w:r>
+        <w:t>table</w:t>
+      </w:r>
+      <w:proofErr w:type="spellEnd"/>
+      <w:r>
+        <w:t>(</w:t>
+      </w:r>
+      <w:proofErr w:type="gramEnd"/>
+      <w:r>
+        <w:t>): Refreshes the memory view.</w:t>
+      </w:r>
+    </w:p>
+    <w:p>
+      <w:pPr>
+        <w:numPr>
+          <w:ilvl w:val="0"/>
+          <w:numId w:val="3"/>
+        </w:numPr>
+      </w:pPr>
+      <w:proofErr w:type="spellStart"/>
+      <w:r>
+        <w:t>make_reset_</w:t>
+      </w:r>
+      <w:proofErr w:type="gramStart"/>
+      <w:r>
+        <w:t>button</w:t>
+      </w:r>
+      <w:proofErr w:type="spellEnd"/>
+      <w:r>
+        <w:t>(</w:t>
+      </w:r>
+      <w:proofErr w:type="gramEnd"/>
+      <w:r>
+        <w:t>): Turns the select file button into an button to reset the program.</w:t>
+      </w:r>
+    </w:p>
+    <w:p>
+      <w:pPr>
+        <w:numPr>
+          <w:ilvl w:val="0"/>
+          <w:numId w:val="3"/>
+        </w:numPr>
+      </w:pPr>
+      <w:proofErr w:type="spellStart"/>
+      <w:r>
+        <w:t>reset_handler</w:t>
+      </w:r>
+      <w:proofErr w:type="spellEnd"/>
+      <w:r>
+        <w:t>(instance): Resets the GUI to default for additional use.</w:t>
+      </w:r>
+    </w:p>
+    <w:p>
+      <w:pPr>
+        <w:numPr>
+          <w:ilvl w:val="0"/>
+          <w:numId w:val="3"/>
+        </w:numPr>
+        <w:spacing w:after="240"/>
+      </w:pPr>
+    </w:p>
+    <w:p>
+      <w:pPr>
+        <w:spacing w:before="240" w:after="240"/>
+        <w:rPr>
+          <w:b/>
+        </w:rPr>
+      </w:pPr>
+      <w:r>
+        <w:rPr>
+          <w:b/>
+        </w:rPr>
+        <w:t xml:space="preserve">4. </w:t>
+      </w:r>
+      <w:proofErr w:type="spellStart"/>
+      <w:r>
+        <w:rPr>
+          <w:b/>
+        </w:rPr>
+        <w:t>MyUVSimApp</w:t>
+      </w:r>
+      <w:proofErr w:type="spellEnd"/>
+      <w:r>
+        <w:rPr>
+          <w:b/>
+        </w:rPr>
+        <w:t xml:space="preserve"> Class</w:t>
+      </w:r>
+    </w:p>
+    <w:p>
+      <w:pPr>
+        <w:spacing w:before="240" w:after="240"/>
+      </w:pPr>
+      <w:r>
+        <w:t xml:space="preserve">This class initializes the application and connects </w:t>
+      </w:r>
+      <w:proofErr w:type="spellStart"/>
+      <w:r>
+        <w:t>UVSim</w:t>
+      </w:r>
+      <w:proofErr w:type="spellEnd"/>
+      <w:r>
+        <w:t xml:space="preserve"> with </w:t>
+      </w:r>
+      <w:proofErr w:type="spellStart"/>
+      <w:r>
+        <w:t>UVSimUI</w:t>
+      </w:r>
+      <w:proofErr w:type="spellEnd"/>
+      <w:r>
+        <w:t>.</w:t>
+      </w:r>
+    </w:p>
+    <w:p>
+      <w:pPr>
+        <w:spacing w:before="240" w:after="240"/>
+        <w:rPr>
+          <w:b/>
+        </w:rPr>
+      </w:pPr>
+      <w:r>
+        <w:rPr>
+          <w:b/>
+        </w:rPr>
+        <w:t>Methods</w:t>
       </w:r>
     </w:p>
     <w:p>
@@ -1279,17 +1246,15 @@
           <w:ilvl w:val="0"/>
           <w:numId w:val="10"/>
         </w:numPr>
-        <w:spacing w:after="0" w:afterAutospacing="0" w:before="240" w:lineRule="auto"/>
-        <w:ind w:left="720" w:hanging="360"/>
-        <w:rPr>
-          <w:u w:val="none"/>
-        </w:rPr>
-      </w:pPr>
-      <w:r>
-        <w:rPr>
-          <w:rtl w:val="0"/>
-        </w:rPr>
-        <w:t xml:space="preserve">build(): Creates the UI and links it to the simulator.</w:t>
+        <w:spacing w:before="240"/>
+      </w:pPr>
+      <w:proofErr w:type="gramStart"/>
+      <w:r>
+        <w:t>build(</w:t>
+      </w:r>
+      <w:proofErr w:type="gramEnd"/>
+      <w:r>
+        <w:t>): Creates the UI and links it to the simulator.</w:t>
       </w:r>
     </w:p>
     <w:p>
@@ -1298,31 +1263,28 @@
           <w:ilvl w:val="0"/>
           <w:numId w:val="10"/>
         </w:numPr>
-        <w:spacing w:after="240" w:before="0" w:beforeAutospacing="0" w:lineRule="auto"/>
-        <w:ind w:left="720" w:hanging="360"/>
-        <w:rPr>
-          <w:u w:val="none"/>
-        </w:rPr>
-      </w:pPr>
-      <w:r>
-        <w:rPr>
-          <w:rtl w:val="0"/>
-        </w:rPr>
-        <w:t xml:space="preserve">Runs the application when executed.</w:t>
+        <w:spacing w:after="240"/>
+      </w:pPr>
+      <w:r>
+        <w:t>Runs the application when executed.</w:t>
       </w:r>
     </w:p>
     <w:sectPr>
-      <w:pgSz w:h="15840" w:w="12240" w:orient="portrait"/>
-      <w:pgMar w:bottom="1440" w:top="1440" w:left="1440" w:right="1440" w:header="720" w:footer="720"/>
+      <w:pgSz w:w="12240" w:h="15840"/>
+      <w:pgMar w:top="1440" w:right="1440" w:bottom="1440" w:left="1440" w:header="720" w:footer="720" w:gutter="0"/>
       <w:pgNumType w:start="1"/>
+      <w:cols w:space="720"/>
     </w:sectPr>
   </w:body>
 </w:document>
 </file>
 
 <file path=word/numbering.xml><?xml version="1.0" encoding="utf-8"?>
-<w:numbering xmlns:mc="http://schemas.openxmlformats.org/markup-compatibility/2006" xmlns:o="urn:schemas-microsoft-com:office:office" xmlns:r="http://schemas.openxmlformats.org/officeDocument/2006/relationships" xmlns:m="http://schemas.openxmlformats.org/officeDocument/2006/math" xmlns:v="urn:schemas-microsoft-com:vml" xmlns:wp="http://schemas.openxmlformats.org/drawingml/2006/wordprocessingDrawing" xmlns:w10="urn:schemas-microsoft-com:office:word" xmlns:w="http://schemas.openxmlformats.org/wordprocessingml/2006/main" xmlns:wne="http://schemas.microsoft.com/office/word/2006/wordml" xmlns:sl="http://schemas.openxmlformats.org/schemaLibrary/2006/main" xmlns:a="http://schemas.openxmlformats.org/drawingml/2006/main" xmlns:pic="http://schemas.openxmlformats.org/drawingml/2006/picture" xmlns:c="http://schemas.openxmlformats.org/drawingml/2006/chart" xmlns:lc="http://schemas.openxmlformats.org/drawingml/2006/lockedCanvas" xmlns:dgm="http://schemas.openxmlformats.org/drawingml/2006/diagram" xmlns:wps="http://schemas.microsoft.com/office/word/2010/wordprocessingShape" xmlns:wpg="http://schemas.microsoft.com/office/word/2010/wordprocessingGroup" xmlns:w14="http://schemas.microsoft.com/office/word/2010/wordml" xmlns:w15="http://schemas.microsoft.com/office/word/2012/wordml" xmlns:w16="http://schemas.microsoft.com/office/word/2018/wordml" xmlns:w16cex="http://schemas.microsoft.com/office/word/2018/wordml/cex" xmlns:w16cid="http://schemas.microsoft.com/office/word/2016/wordml/cid" xmlns="http://schemas.microsoft.com/office/tasks/2019/documenttasks" xmlns:cr="http://schemas.microsoft.com/office/comments/2020/reactions">
-  <w:abstractNum w:abstractNumId="1">
+<w:numbering xmlns:wpc="http://schemas.microsoft.com/office/word/2010/wordprocessingCanvas" xmlns:cx="http://schemas.microsoft.com/office/drawing/2014/chartex" xmlns:cx1="http://schemas.microsoft.com/office/drawing/2015/9/8/chartex" xmlns:cx2="http://schemas.microsoft.com/office/drawing/2015/10/21/chartex" xmlns:cx3="http://schemas.microsoft.com/office/drawing/2016/5/9/chartex" xmlns:cx4="http://schemas.microsoft.com/office/drawing/2016/5/10/chartex" xmlns:cx5="http://schemas.microsoft.com/office/drawing/2016/5/11/chartex" xmlns:cx6="http://schemas.microsoft.com/office/drawing/2016/5/12/chartex" xmlns:cx7="http://schemas.microsoft.com/office/drawing/2016/5/13/chartex" xmlns:cx8="http://schemas.microsoft.com/office/drawing/2016/5/14/chartex" xmlns:mc="http://schemas.openxmlformats.org/markup-compatibility/2006" xmlns:aink="http://schemas.microsoft.com/office/drawing/2016/ink" xmlns:am3d="http://schemas.microsoft.com/office/drawing/2017/model3d" xmlns:o="urn:schemas-microsoft-com:office:office" xmlns:oel="http://schemas.microsoft.com/office/2019/extlst" xmlns:r="http://schemas.openxmlformats.org/officeDocument/2006/relationships" xmlns:m="http://schemas.openxmlformats.org/officeDocument/2006/math" xmlns:v="urn:schemas-microsoft-com:vml" xmlns:wp14="http://schemas.microsoft.com/office/word/2010/wordprocessingDrawing" xmlns:wp="http://schemas.openxmlformats.org/drawingml/2006/wordprocessingDrawing" xmlns:w10="urn:schemas-microsoft-com:office:word" xmlns:w="http://schemas.openxmlformats.org/wordprocessingml/2006/main" xmlns:w14="http://schemas.microsoft.com/office/word/2010/wordml" xmlns:w15="http://schemas.microsoft.com/office/word/2012/wordml" xmlns:w16cex="http://schemas.microsoft.com/office/word/2018/wordml/cex" xmlns:w16cid="http://schemas.microsoft.com/office/word/2016/wordml/cid" xmlns:w16="http://schemas.microsoft.com/office/word/2018/wordml" xmlns:w16du="http://schemas.microsoft.com/office/word/2023/wordml/word16du" xmlns:w16sdtdh="http://schemas.microsoft.com/office/word/2020/wordml/sdtdatahash" xmlns:w16sdtfl="http://schemas.microsoft.com/office/word/2024/wordml/sdtformatlock" xmlns:w16se="http://schemas.microsoft.com/office/word/2015/wordml/symex" xmlns:wpg="http://schemas.microsoft.com/office/word/2010/wordprocessingGroup" xmlns:wpi="http://schemas.microsoft.com/office/word/2010/wordprocessingInk" xmlns:wne="http://schemas.microsoft.com/office/word/2006/wordml" xmlns:wps="http://schemas.microsoft.com/office/word/2010/wordprocessingShape" mc:Ignorable="w14 w15 w16se w16cid w16 w16cex w16sdtdh w16sdtfl w16du wp14">
+  <w:abstractNum w:abstractNumId="0" w15:restartNumberingAfterBreak="0">
+    <w:nsid w:val="0296563D"/>
+    <w:multiLevelType w:val="multilevel"/>
+    <w:tmpl w:val="3C24994E"/>
     <w:lvl w:ilvl="0">
       <w:start w:val="1"/>
       <w:numFmt w:val="bullet"/>
@@ -1432,7 +1394,10 @@
       </w:rPr>
     </w:lvl>
   </w:abstractNum>
-  <w:abstractNum w:abstractNumId="2">
+  <w:abstractNum w:abstractNumId="1" w15:restartNumberingAfterBreak="0">
+    <w:nsid w:val="069539FD"/>
+    <w:multiLevelType w:val="multilevel"/>
+    <w:tmpl w:val="BA0CF9B4"/>
     <w:lvl w:ilvl="0">
       <w:start w:val="1"/>
       <w:numFmt w:val="bullet"/>
@@ -1542,7 +1507,10 @@
       </w:rPr>
     </w:lvl>
   </w:abstractNum>
-  <w:abstractNum w:abstractNumId="3">
+  <w:abstractNum w:abstractNumId="2" w15:restartNumberingAfterBreak="0">
+    <w:nsid w:val="07156820"/>
+    <w:multiLevelType w:val="multilevel"/>
+    <w:tmpl w:val="A2C26410"/>
     <w:lvl w:ilvl="0">
       <w:start w:val="1"/>
       <w:numFmt w:val="bullet"/>
@@ -1652,7 +1620,10 @@
       </w:rPr>
     </w:lvl>
   </w:abstractNum>
-  <w:abstractNum w:abstractNumId="4">
+  <w:abstractNum w:abstractNumId="3" w15:restartNumberingAfterBreak="0">
+    <w:nsid w:val="071E33AB"/>
+    <w:multiLevelType w:val="multilevel"/>
+    <w:tmpl w:val="CD164BBA"/>
     <w:lvl w:ilvl="0">
       <w:start w:val="1"/>
       <w:numFmt w:val="bullet"/>
@@ -1762,7 +1733,10 @@
       </w:rPr>
     </w:lvl>
   </w:abstractNum>
-  <w:abstractNum w:abstractNumId="5">
+  <w:abstractNum w:abstractNumId="4" w15:restartNumberingAfterBreak="0">
+    <w:nsid w:val="2B4D766E"/>
+    <w:multiLevelType w:val="multilevel"/>
+    <w:tmpl w:val="36F4828E"/>
     <w:lvl w:ilvl="0">
       <w:start w:val="1"/>
       <w:numFmt w:val="bullet"/>
@@ -1872,7 +1846,10 @@
       </w:rPr>
     </w:lvl>
   </w:abstractNum>
-  <w:abstractNum w:abstractNumId="6">
+  <w:abstractNum w:abstractNumId="5" w15:restartNumberingAfterBreak="0">
+    <w:nsid w:val="2BE3592D"/>
+    <w:multiLevelType w:val="multilevel"/>
+    <w:tmpl w:val="A94EA950"/>
     <w:lvl w:ilvl="0">
       <w:start w:val="1"/>
       <w:numFmt w:val="bullet"/>
@@ -1982,7 +1959,10 @@
       </w:rPr>
     </w:lvl>
   </w:abstractNum>
-  <w:abstractNum w:abstractNumId="7">
+  <w:abstractNum w:abstractNumId="6" w15:restartNumberingAfterBreak="0">
+    <w:nsid w:val="5D8172F2"/>
+    <w:multiLevelType w:val="multilevel"/>
+    <w:tmpl w:val="F39A198A"/>
     <w:lvl w:ilvl="0">
       <w:start w:val="1"/>
       <w:numFmt w:val="bullet"/>
@@ -2092,7 +2072,10 @@
       </w:rPr>
     </w:lvl>
   </w:abstractNum>
-  <w:abstractNum w:abstractNumId="8">
+  <w:abstractNum w:abstractNumId="7" w15:restartNumberingAfterBreak="0">
+    <w:nsid w:val="6AB158D4"/>
+    <w:multiLevelType w:val="multilevel"/>
+    <w:tmpl w:val="0C72E3C2"/>
     <w:lvl w:ilvl="0">
       <w:start w:val="1"/>
       <w:numFmt w:val="bullet"/>
@@ -2202,7 +2185,10 @@
       </w:rPr>
     </w:lvl>
   </w:abstractNum>
-  <w:abstractNum w:abstractNumId="9">
+  <w:abstractNum w:abstractNumId="8" w15:restartNumberingAfterBreak="0">
+    <w:nsid w:val="6CB062B2"/>
+    <w:multiLevelType w:val="multilevel"/>
+    <w:tmpl w:val="1C7ACCD0"/>
     <w:lvl w:ilvl="0">
       <w:start w:val="1"/>
       <w:numFmt w:val="bullet"/>
@@ -2312,7 +2298,10 @@
       </w:rPr>
     </w:lvl>
   </w:abstractNum>
-  <w:abstractNum w:abstractNumId="10">
+  <w:abstractNum w:abstractNumId="9" w15:restartNumberingAfterBreak="0">
+    <w:nsid w:val="78C6151F"/>
+    <w:multiLevelType w:val="multilevel"/>
+    <w:tmpl w:val="065407A4"/>
     <w:lvl w:ilvl="0">
       <w:start w:val="1"/>
       <w:numFmt w:val="bullet"/>
@@ -2422,48 +2411,48 @@
       </w:rPr>
     </w:lvl>
   </w:abstractNum>
-  <w:num w:numId="1">
+  <w:num w:numId="1" w16cid:durableId="667682599">
     <w:abstractNumId w:val="1"/>
   </w:num>
-  <w:num w:numId="2">
+  <w:num w:numId="2" w16cid:durableId="396706245">
+    <w:abstractNumId w:val="4"/>
+  </w:num>
+  <w:num w:numId="3" w16cid:durableId="337467456">
+    <w:abstractNumId w:val="8"/>
+  </w:num>
+  <w:num w:numId="4" w16cid:durableId="786586417">
+    <w:abstractNumId w:val="3"/>
+  </w:num>
+  <w:num w:numId="5" w16cid:durableId="1902596365">
+    <w:abstractNumId w:val="0"/>
+  </w:num>
+  <w:num w:numId="6" w16cid:durableId="957102953">
+    <w:abstractNumId w:val="7"/>
+  </w:num>
+  <w:num w:numId="7" w16cid:durableId="1532574802">
+    <w:abstractNumId w:val="5"/>
+  </w:num>
+  <w:num w:numId="8" w16cid:durableId="202449389">
     <w:abstractNumId w:val="2"/>
   </w:num>
-  <w:num w:numId="3">
-    <w:abstractNumId w:val="3"/>
-  </w:num>
-  <w:num w:numId="4">
-    <w:abstractNumId w:val="4"/>
-  </w:num>
-  <w:num w:numId="5">
-    <w:abstractNumId w:val="5"/>
-  </w:num>
-  <w:num w:numId="6">
+  <w:num w:numId="9" w16cid:durableId="1640458300">
     <w:abstractNumId w:val="6"/>
   </w:num>
-  <w:num w:numId="7">
-    <w:abstractNumId w:val="7"/>
-  </w:num>
-  <w:num w:numId="8">
-    <w:abstractNumId w:val="8"/>
-  </w:num>
-  <w:num w:numId="9">
+  <w:num w:numId="10" w16cid:durableId="1342514942">
     <w:abstractNumId w:val="9"/>
-  </w:num>
-  <w:num w:numId="10">
-    <w:abstractNumId w:val="10"/>
   </w:num>
 </w:numbering>
 </file>
 
 <file path=word/styles.xml><?xml version="1.0" encoding="utf-8"?>
-<w:styles xmlns:mc="http://schemas.openxmlformats.org/markup-compatibility/2006" xmlns:o="urn:schemas-microsoft-com:office:office" xmlns:r="http://schemas.openxmlformats.org/officeDocument/2006/relationships" xmlns:m="http://schemas.openxmlformats.org/officeDocument/2006/math" xmlns:v="urn:schemas-microsoft-com:vml" xmlns:wp="http://schemas.openxmlformats.org/drawingml/2006/wordprocessingDrawing" xmlns:w10="urn:schemas-microsoft-com:office:word" xmlns:w="http://schemas.openxmlformats.org/wordprocessingml/2006/main" xmlns:wne="http://schemas.microsoft.com/office/word/2006/wordml" xmlns:sl="http://schemas.openxmlformats.org/schemaLibrary/2006/main" xmlns:a="http://schemas.openxmlformats.org/drawingml/2006/main" xmlns:pic="http://schemas.openxmlformats.org/drawingml/2006/picture" xmlns:c="http://schemas.openxmlformats.org/drawingml/2006/chart" xmlns:lc="http://schemas.openxmlformats.org/drawingml/2006/lockedCanvas" xmlns:dgm="http://schemas.openxmlformats.org/drawingml/2006/diagram" xmlns:wps="http://schemas.microsoft.com/office/word/2010/wordprocessingShape" xmlns:wpg="http://schemas.microsoft.com/office/word/2010/wordprocessingGroup" xmlns:w14="http://schemas.microsoft.com/office/word/2010/wordml" xmlns:w15="http://schemas.microsoft.com/office/word/2012/wordml" xmlns:w16="http://schemas.microsoft.com/office/word/2018/wordml" xmlns:w16cex="http://schemas.microsoft.com/office/word/2018/wordml/cex" xmlns:w16cid="http://schemas.microsoft.com/office/word/2016/wordml/cid" xmlns="http://schemas.microsoft.com/office/tasks/2019/documenttasks" xmlns:cr="http://schemas.microsoft.com/office/comments/2020/reactions">
+<w:styles xmlns:mc="http://schemas.openxmlformats.org/markup-compatibility/2006" xmlns:r="http://schemas.openxmlformats.org/officeDocument/2006/relationships" xmlns:w="http://schemas.openxmlformats.org/wordprocessingml/2006/main" xmlns:w14="http://schemas.microsoft.com/office/word/2010/wordml" xmlns:w15="http://schemas.microsoft.com/office/word/2012/wordml" xmlns:w16cex="http://schemas.microsoft.com/office/word/2018/wordml/cex" xmlns:w16cid="http://schemas.microsoft.com/office/word/2016/wordml/cid" xmlns:w16="http://schemas.microsoft.com/office/word/2018/wordml" xmlns:w16du="http://schemas.microsoft.com/office/word/2023/wordml/word16du" xmlns:w16sdtdh="http://schemas.microsoft.com/office/word/2020/wordml/sdtdatahash" xmlns:w16sdtfl="http://schemas.microsoft.com/office/word/2024/wordml/sdtformatlock" xmlns:w16se="http://schemas.microsoft.com/office/word/2015/wordml/symex" mc:Ignorable="w14 w15 w16se w16cid w16 w16cex w16sdtdh w16sdtfl w16du">
   <w:docDefaults>
     <w:rPrDefault>
       <w:rPr>
-        <w:rFonts w:ascii="Arial" w:cs="Arial" w:eastAsia="Arial" w:hAnsi="Arial"/>
+        <w:rFonts w:ascii="Arial" w:eastAsia="Arial" w:hAnsi="Arial" w:cs="Arial"/>
         <w:sz w:val="22"/>
         <w:szCs w:val="22"/>
-        <w:lang w:val="en"/>
+        <w:lang w:val="en" w:eastAsia="en-US" w:bidi="ar-SA"/>
       </w:rPr>
     </w:rPrDefault>
     <w:pPrDefault>
@@ -2472,21 +2461,399 @@
       </w:pPr>
     </w:pPrDefault>
   </w:docDefaults>
-  <w:style w:type="paragraph" w:styleId="Normal" w:default="1">
-    <w:name w:val="normal"/>
-  </w:style>
-  <w:style w:type="table" w:styleId="TableNormal" w:default="1">
-    <w:name w:val="Table Normal"/>
+  <w:latentStyles w:defLockedState="0" w:defUIPriority="99" w:defSemiHidden="0" w:defUnhideWhenUsed="0" w:defQFormat="0" w:count="376">
+    <w:lsdException w:name="Normal" w:uiPriority="0" w:qFormat="1"/>
+    <w:lsdException w:name="heading 1" w:uiPriority="9" w:qFormat="1"/>
+    <w:lsdException w:name="heading 2" w:semiHidden="1" w:uiPriority="9" w:unhideWhenUsed="1" w:qFormat="1"/>
+    <w:lsdException w:name="heading 3" w:semiHidden="1" w:uiPriority="9" w:unhideWhenUsed="1" w:qFormat="1"/>
+    <w:lsdException w:name="heading 4" w:semiHidden="1" w:uiPriority="9" w:unhideWhenUsed="1" w:qFormat="1"/>
+    <w:lsdException w:name="heading 5" w:semiHidden="1" w:uiPriority="9" w:unhideWhenUsed="1" w:qFormat="1"/>
+    <w:lsdException w:name="heading 6" w:semiHidden="1" w:uiPriority="9" w:unhideWhenUsed="1" w:qFormat="1"/>
+    <w:lsdException w:name="heading 7" w:semiHidden="1" w:uiPriority="9" w:unhideWhenUsed="1" w:qFormat="1"/>
+    <w:lsdException w:name="heading 8" w:semiHidden="1" w:uiPriority="9" w:unhideWhenUsed="1" w:qFormat="1"/>
+    <w:lsdException w:name="heading 9" w:semiHidden="1" w:uiPriority="9" w:unhideWhenUsed="1" w:qFormat="1"/>
+    <w:lsdException w:name="index 1" w:semiHidden="1" w:unhideWhenUsed="1"/>
+    <w:lsdException w:name="index 2" w:semiHidden="1" w:unhideWhenUsed="1"/>
+    <w:lsdException w:name="index 3" w:semiHidden="1" w:unhideWhenUsed="1"/>
+    <w:lsdException w:name="index 4" w:semiHidden="1" w:unhideWhenUsed="1"/>
+    <w:lsdException w:name="index 5" w:semiHidden="1" w:unhideWhenUsed="1"/>
+    <w:lsdException w:name="index 6" w:semiHidden="1" w:unhideWhenUsed="1"/>
+    <w:lsdException w:name="index 7" w:semiHidden="1" w:unhideWhenUsed="1"/>
+    <w:lsdException w:name="index 8" w:semiHidden="1" w:unhideWhenUsed="1"/>
+    <w:lsdException w:name="index 9" w:semiHidden="1" w:unhideWhenUsed="1"/>
+    <w:lsdException w:name="toc 1" w:semiHidden="1" w:uiPriority="39" w:unhideWhenUsed="1"/>
+    <w:lsdException w:name="toc 2" w:semiHidden="1" w:uiPriority="39" w:unhideWhenUsed="1"/>
+    <w:lsdException w:name="toc 3" w:semiHidden="1" w:uiPriority="39" w:unhideWhenUsed="1"/>
+    <w:lsdException w:name="toc 4" w:semiHidden="1" w:uiPriority="39" w:unhideWhenUsed="1"/>
+    <w:lsdException w:name="toc 5" w:semiHidden="1" w:uiPriority="39" w:unhideWhenUsed="1"/>
+    <w:lsdException w:name="toc 6" w:semiHidden="1" w:uiPriority="39" w:unhideWhenUsed="1"/>
+    <w:lsdException w:name="toc 7" w:semiHidden="1" w:uiPriority="39" w:unhideWhenUsed="1"/>
+    <w:lsdException w:name="toc 8" w:semiHidden="1" w:uiPriority="39" w:unhideWhenUsed="1"/>
+    <w:lsdException w:name="toc 9" w:semiHidden="1" w:uiPriority="39" w:unhideWhenUsed="1"/>
+    <w:lsdException w:name="Normal Indent" w:semiHidden="1" w:unhideWhenUsed="1"/>
+    <w:lsdException w:name="footnote text" w:semiHidden="1" w:unhideWhenUsed="1"/>
+    <w:lsdException w:name="annotation text" w:semiHidden="1" w:unhideWhenUsed="1"/>
+    <w:lsdException w:name="header" w:semiHidden="1" w:unhideWhenUsed="1"/>
+    <w:lsdException w:name="footer" w:semiHidden="1" w:unhideWhenUsed="1"/>
+    <w:lsdException w:name="index heading" w:semiHidden="1" w:unhideWhenUsed="1"/>
+    <w:lsdException w:name="caption" w:semiHidden="1" w:uiPriority="35" w:unhideWhenUsed="1" w:qFormat="1"/>
+    <w:lsdException w:name="table of figures" w:semiHidden="1" w:unhideWhenUsed="1"/>
+    <w:lsdException w:name="envelope address" w:semiHidden="1" w:unhideWhenUsed="1"/>
+    <w:lsdException w:name="envelope return" w:semiHidden="1" w:unhideWhenUsed="1"/>
+    <w:lsdException w:name="footnote reference" w:semiHidden="1" w:unhideWhenUsed="1"/>
+    <w:lsdException w:name="annotation reference" w:semiHidden="1" w:unhideWhenUsed="1"/>
+    <w:lsdException w:name="line number" w:semiHidden="1" w:unhideWhenUsed="1"/>
+    <w:lsdException w:name="page number" w:semiHidden="1" w:unhideWhenUsed="1"/>
+    <w:lsdException w:name="endnote reference" w:semiHidden="1" w:unhideWhenUsed="1"/>
+    <w:lsdException w:name="endnote text" w:semiHidden="1" w:unhideWhenUsed="1"/>
+    <w:lsdException w:name="table of authorities" w:semiHidden="1" w:unhideWhenUsed="1"/>
+    <w:lsdException w:name="macro" w:semiHidden="1" w:unhideWhenUsed="1"/>
+    <w:lsdException w:name="toa heading" w:semiHidden="1" w:unhideWhenUsed="1"/>
+    <w:lsdException w:name="List" w:semiHidden="1" w:unhideWhenUsed="1"/>
+    <w:lsdException w:name="List Bullet" w:semiHidden="1" w:unhideWhenUsed="1"/>
+    <w:lsdException w:name="List Number" w:semiHidden="1" w:unhideWhenUsed="1"/>
+    <w:lsdException w:name="List 2" w:semiHidden="1" w:unhideWhenUsed="1"/>
+    <w:lsdException w:name="List 3" w:semiHidden="1" w:unhideWhenUsed="1"/>
+    <w:lsdException w:name="List 4" w:semiHidden="1" w:unhideWhenUsed="1"/>
+    <w:lsdException w:name="List 5" w:semiHidden="1" w:unhideWhenUsed="1"/>
+    <w:lsdException w:name="List Bullet 2" w:semiHidden="1" w:unhideWhenUsed="1"/>
+    <w:lsdException w:name="List Bullet 3" w:semiHidden="1" w:unhideWhenUsed="1"/>
+    <w:lsdException w:name="List Bullet 4" w:semiHidden="1" w:unhideWhenUsed="1"/>
+    <w:lsdException w:name="List Bullet 5" w:semiHidden="1" w:unhideWhenUsed="1"/>
+    <w:lsdException w:name="List Number 2" w:semiHidden="1" w:unhideWhenUsed="1"/>
+    <w:lsdException w:name="List Number 3" w:semiHidden="1" w:unhideWhenUsed="1"/>
+    <w:lsdException w:name="List Number 4" w:semiHidden="1" w:unhideWhenUsed="1"/>
+    <w:lsdException w:name="List Number 5" w:semiHidden="1" w:unhideWhenUsed="1"/>
+    <w:lsdException w:name="Title" w:uiPriority="10" w:qFormat="1"/>
+    <w:lsdException w:name="Closing" w:semiHidden="1" w:unhideWhenUsed="1"/>
+    <w:lsdException w:name="Signature" w:semiHidden="1" w:unhideWhenUsed="1"/>
+    <w:lsdException w:name="Default Paragraph Font" w:semiHidden="1" w:uiPriority="1" w:unhideWhenUsed="1"/>
+    <w:lsdException w:name="Body Text" w:semiHidden="1" w:unhideWhenUsed="1"/>
+    <w:lsdException w:name="Body Text Indent" w:semiHidden="1" w:unhideWhenUsed="1"/>
+    <w:lsdException w:name="List Continue" w:semiHidden="1" w:unhideWhenUsed="1"/>
+    <w:lsdException w:name="List Continue 2" w:semiHidden="1" w:unhideWhenUsed="1"/>
+    <w:lsdException w:name="List Continue 3" w:semiHidden="1" w:unhideWhenUsed="1"/>
+    <w:lsdException w:name="List Continue 4" w:semiHidden="1" w:unhideWhenUsed="1"/>
+    <w:lsdException w:name="List Continue 5" w:semiHidden="1" w:unhideWhenUsed="1"/>
+    <w:lsdException w:name="Message Header" w:semiHidden="1" w:unhideWhenUsed="1"/>
+    <w:lsdException w:name="Subtitle" w:uiPriority="11" w:qFormat="1"/>
+    <w:lsdException w:name="Salutation" w:semiHidden="1" w:unhideWhenUsed="1"/>
+    <w:lsdException w:name="Date" w:semiHidden="1" w:unhideWhenUsed="1"/>
+    <w:lsdException w:name="Body Text First Indent" w:semiHidden="1" w:unhideWhenUsed="1"/>
+    <w:lsdException w:name="Body Text First Indent 2" w:semiHidden="1" w:unhideWhenUsed="1"/>
+    <w:lsdException w:name="Note Heading" w:semiHidden="1" w:unhideWhenUsed="1"/>
+    <w:lsdException w:name="Body Text 2" w:semiHidden="1" w:unhideWhenUsed="1"/>
+    <w:lsdException w:name="Body Text 3" w:semiHidden="1" w:unhideWhenUsed="1"/>
+    <w:lsdException w:name="Body Text Indent 2" w:semiHidden="1" w:unhideWhenUsed="1"/>
+    <w:lsdException w:name="Body Text Indent 3" w:semiHidden="1" w:unhideWhenUsed="1"/>
+    <w:lsdException w:name="Block Text" w:semiHidden="1" w:unhideWhenUsed="1"/>
+    <w:lsdException w:name="Hyperlink" w:semiHidden="1" w:unhideWhenUsed="1"/>
+    <w:lsdException w:name="FollowedHyperlink" w:semiHidden="1" w:unhideWhenUsed="1"/>
+    <w:lsdException w:name="Strong" w:uiPriority="22" w:qFormat="1"/>
+    <w:lsdException w:name="Emphasis" w:uiPriority="20" w:qFormat="1"/>
+    <w:lsdException w:name="Document Map" w:semiHidden="1" w:unhideWhenUsed="1"/>
+    <w:lsdException w:name="Plain Text" w:semiHidden="1" w:unhideWhenUsed="1"/>
+    <w:lsdException w:name="E-mail Signature" w:semiHidden="1" w:unhideWhenUsed="1"/>
+    <w:lsdException w:name="HTML Top of Form" w:semiHidden="1" w:unhideWhenUsed="1"/>
+    <w:lsdException w:name="HTML Bottom of Form" w:semiHidden="1" w:unhideWhenUsed="1"/>
+    <w:lsdException w:name="Normal (Web)" w:semiHidden="1" w:unhideWhenUsed="1"/>
+    <w:lsdException w:name="HTML Acronym" w:semiHidden="1" w:unhideWhenUsed="1"/>
+    <w:lsdException w:name="HTML Address" w:semiHidden="1" w:unhideWhenUsed="1"/>
+    <w:lsdException w:name="HTML Cite" w:semiHidden="1" w:unhideWhenUsed="1"/>
+    <w:lsdException w:name="HTML Code" w:semiHidden="1" w:unhideWhenUsed="1"/>
+    <w:lsdException w:name="HTML Definition" w:semiHidden="1" w:unhideWhenUsed="1"/>
+    <w:lsdException w:name="HTML Keyboard" w:semiHidden="1" w:unhideWhenUsed="1"/>
+    <w:lsdException w:name="HTML Preformatted" w:semiHidden="1" w:unhideWhenUsed="1"/>
+    <w:lsdException w:name="HTML Sample" w:semiHidden="1" w:unhideWhenUsed="1"/>
+    <w:lsdException w:name="HTML Typewriter" w:semiHidden="1" w:unhideWhenUsed="1"/>
+    <w:lsdException w:name="HTML Variable" w:semiHidden="1" w:unhideWhenUsed="1"/>
+    <w:lsdException w:name="Normal Table" w:semiHidden="1" w:unhideWhenUsed="1"/>
+    <w:lsdException w:name="annotation subject" w:semiHidden="1" w:unhideWhenUsed="1"/>
+    <w:lsdException w:name="No List" w:semiHidden="1" w:unhideWhenUsed="1"/>
+    <w:lsdException w:name="Outline List 1" w:semiHidden="1" w:unhideWhenUsed="1"/>
+    <w:lsdException w:name="Outline List 2" w:semiHidden="1" w:unhideWhenUsed="1"/>
+    <w:lsdException w:name="Outline List 3" w:semiHidden="1" w:unhideWhenUsed="1"/>
+    <w:lsdException w:name="Table Simple 1" w:semiHidden="1" w:unhideWhenUsed="1"/>
+    <w:lsdException w:name="Table Simple 2" w:semiHidden="1" w:unhideWhenUsed="1"/>
+    <w:lsdException w:name="Table Simple 3" w:semiHidden="1" w:unhideWhenUsed="1"/>
+    <w:lsdException w:name="Table Classic 1" w:semiHidden="1" w:unhideWhenUsed="1"/>
+    <w:lsdException w:name="Table Classic 2" w:semiHidden="1" w:unhideWhenUsed="1"/>
+    <w:lsdException w:name="Table Classic 3" w:semiHidden="1" w:unhideWhenUsed="1"/>
+    <w:lsdException w:name="Table Classic 4" w:semiHidden="1" w:unhideWhenUsed="1"/>
+    <w:lsdException w:name="Table Colorful 1" w:semiHidden="1" w:unhideWhenUsed="1"/>
+    <w:lsdException w:name="Table Colorful 2" w:semiHidden="1" w:unhideWhenUsed="1"/>
+    <w:lsdException w:name="Table Colorful 3" w:semiHidden="1" w:unhideWhenUsed="1"/>
+    <w:lsdException w:name="Table Columns 1" w:semiHidden="1" w:unhideWhenUsed="1"/>
+    <w:lsdException w:name="Table Columns 2" w:semiHidden="1" w:unhideWhenUsed="1"/>
+    <w:lsdException w:name="Table Columns 3" w:semiHidden="1" w:unhideWhenUsed="1"/>
+    <w:lsdException w:name="Table Columns 4" w:semiHidden="1" w:unhideWhenUsed="1"/>
+    <w:lsdException w:name="Table Columns 5" w:semiHidden="1" w:unhideWhenUsed="1"/>
+    <w:lsdException w:name="Table Grid 1" w:semiHidden="1" w:unhideWhenUsed="1"/>
+    <w:lsdException w:name="Table Grid 2" w:semiHidden="1" w:unhideWhenUsed="1"/>
+    <w:lsdException w:name="Table Grid 3" w:semiHidden="1" w:unhideWhenUsed="1"/>
+    <w:lsdException w:name="Table Grid 4" w:semiHidden="1" w:unhideWhenUsed="1"/>
+    <w:lsdException w:name="Table Grid 5" w:semiHidden="1" w:unhideWhenUsed="1"/>
+    <w:lsdException w:name="Table Grid 6" w:semiHidden="1" w:unhideWhenUsed="1"/>
+    <w:lsdException w:name="Table Grid 7" w:semiHidden="1" w:unhideWhenUsed="1"/>
+    <w:lsdException w:name="Table Grid 8" w:semiHidden="1" w:unhideWhenUsed="1"/>
+    <w:lsdException w:name="Table List 1" w:semiHidden="1" w:unhideWhenUsed="1"/>
+    <w:lsdException w:name="Table List 2" w:semiHidden="1" w:unhideWhenUsed="1"/>
+    <w:lsdException w:name="Table List 3" w:semiHidden="1" w:unhideWhenUsed="1"/>
+    <w:lsdException w:name="Table List 4" w:semiHidden="1" w:unhideWhenUsed="1"/>
+    <w:lsdException w:name="Table List 5" w:semiHidden="1" w:unhideWhenUsed="1"/>
+    <w:lsdException w:name="Table List 6" w:semiHidden="1" w:unhideWhenUsed="1"/>
+    <w:lsdException w:name="Table List 7" w:semiHidden="1" w:unhideWhenUsed="1"/>
+    <w:lsdException w:name="Table List 8" w:semiHidden="1" w:unhideWhenUsed="1"/>
+    <w:lsdException w:name="Table 3D effects 1" w:semiHidden="1" w:unhideWhenUsed="1"/>
+    <w:lsdException w:name="Table 3D effects 2" w:semiHidden="1" w:unhideWhenUsed="1"/>
+    <w:lsdException w:name="Table 3D effects 3" w:semiHidden="1" w:unhideWhenUsed="1"/>
+    <w:lsdException w:name="Table Contemporary" w:semiHidden="1" w:unhideWhenUsed="1"/>
+    <w:lsdException w:name="Table Elegant" w:semiHidden="1" w:unhideWhenUsed="1"/>
+    <w:lsdException w:name="Table Professional" w:semiHidden="1" w:unhideWhenUsed="1"/>
+    <w:lsdException w:name="Table Subtle 1" w:semiHidden="1" w:unhideWhenUsed="1"/>
+    <w:lsdException w:name="Table Subtle 2" w:semiHidden="1" w:unhideWhenUsed="1"/>
+    <w:lsdException w:name="Table Web 1" w:semiHidden="1" w:unhideWhenUsed="1"/>
+    <w:lsdException w:name="Table Web 2" w:semiHidden="1" w:unhideWhenUsed="1"/>
+    <w:lsdException w:name="Table Web 3" w:semiHidden="1" w:unhideWhenUsed="1"/>
+    <w:lsdException w:name="Balloon Text" w:semiHidden="1" w:unhideWhenUsed="1"/>
+    <w:lsdException w:name="Table Grid" w:uiPriority="39"/>
+    <w:lsdException w:name="Table Theme" w:semiHidden="1" w:unhideWhenUsed="1"/>
+    <w:lsdException w:name="Placeholder Text" w:semiHidden="1"/>
+    <w:lsdException w:name="No Spacing" w:uiPriority="1" w:qFormat="1"/>
+    <w:lsdException w:name="Light Shading" w:uiPriority="60"/>
+    <w:lsdException w:name="Light List" w:uiPriority="61"/>
+    <w:lsdException w:name="Light Grid" w:uiPriority="62"/>
+    <w:lsdException w:name="Medium Shading 1" w:uiPriority="63"/>
+    <w:lsdException w:name="Medium Shading 2" w:uiPriority="64"/>
+    <w:lsdException w:name="Medium List 1" w:uiPriority="65"/>
+    <w:lsdException w:name="Medium List 2" w:uiPriority="66"/>
+    <w:lsdException w:name="Medium Grid 1" w:uiPriority="67"/>
+    <w:lsdException w:name="Medium Grid 2" w:uiPriority="68"/>
+    <w:lsdException w:name="Medium Grid 3" w:uiPriority="69"/>
+    <w:lsdException w:name="Dark List" w:uiPriority="70"/>
+    <w:lsdException w:name="Colorful Shading" w:uiPriority="71"/>
+    <w:lsdException w:name="Colorful List" w:uiPriority="72"/>
+    <w:lsdException w:name="Colorful Grid" w:uiPriority="73"/>
+    <w:lsdException w:name="Light Shading Accent 1" w:uiPriority="60"/>
+    <w:lsdException w:name="Light List Accent 1" w:uiPriority="61"/>
+    <w:lsdException w:name="Light Grid Accent 1" w:uiPriority="62"/>
+    <w:lsdException w:name="Medium Shading 1 Accent 1" w:uiPriority="63"/>
+    <w:lsdException w:name="Medium Shading 2 Accent 1" w:uiPriority="64"/>
+    <w:lsdException w:name="Medium List 1 Accent 1" w:uiPriority="65"/>
+    <w:lsdException w:name="Revision" w:semiHidden="1"/>
+    <w:lsdException w:name="List Paragraph" w:uiPriority="34" w:qFormat="1"/>
+    <w:lsdException w:name="Quote" w:uiPriority="29" w:qFormat="1"/>
+    <w:lsdException w:name="Intense Quote" w:uiPriority="30" w:qFormat="1"/>
+    <w:lsdException w:name="Medium List 2 Accent 1" w:uiPriority="66"/>
+    <w:lsdException w:name="Medium Grid 1 Accent 1" w:uiPriority="67"/>
+    <w:lsdException w:name="Medium Grid 2 Accent 1" w:uiPriority="68"/>
+    <w:lsdException w:name="Medium Grid 3 Accent 1" w:uiPriority="69"/>
+    <w:lsdException w:name="Dark List Accent 1" w:uiPriority="70"/>
+    <w:lsdException w:name="Colorful Shading Accent 1" w:uiPriority="71"/>
+    <w:lsdException w:name="Colorful List Accent 1" w:uiPriority="72"/>
+    <w:lsdException w:name="Colorful Grid Accent 1" w:uiPriority="73"/>
+    <w:lsdException w:name="Light Shading Accent 2" w:uiPriority="60"/>
+    <w:lsdException w:name="Light List Accent 2" w:uiPriority="61"/>
+    <w:lsdException w:name="Light Grid Accent 2" w:uiPriority="62"/>
+    <w:lsdException w:name="Medium Shading 1 Accent 2" w:uiPriority="63"/>
+    <w:lsdException w:name="Medium Shading 2 Accent 2" w:uiPriority="64"/>
+    <w:lsdException w:name="Medium List 1 Accent 2" w:uiPriority="65"/>
+    <w:lsdException w:name="Medium List 2 Accent 2" w:uiPriority="66"/>
+    <w:lsdException w:name="Medium Grid 1 Accent 2" w:uiPriority="67"/>
+    <w:lsdException w:name="Medium Grid 2 Accent 2" w:uiPriority="68"/>
+    <w:lsdException w:name="Medium Grid 3 Accent 2" w:uiPriority="69"/>
+    <w:lsdException w:name="Dark List Accent 2" w:uiPriority="70"/>
+    <w:lsdException w:name="Colorful Shading Accent 2" w:uiPriority="71"/>
+    <w:lsdException w:name="Colorful List Accent 2" w:uiPriority="72"/>
+    <w:lsdException w:name="Colorful Grid Accent 2" w:uiPriority="73"/>
+    <w:lsdException w:name="Light Shading Accent 3" w:uiPriority="60"/>
+    <w:lsdException w:name="Light List Accent 3" w:uiPriority="61"/>
+    <w:lsdException w:name="Light Grid Accent 3" w:uiPriority="62"/>
+    <w:lsdException w:name="Medium Shading 1 Accent 3" w:uiPriority="63"/>
+    <w:lsdException w:name="Medium Shading 2 Accent 3" w:uiPriority="64"/>
+    <w:lsdException w:name="Medium List 1 Accent 3" w:uiPriority="65"/>
+    <w:lsdException w:name="Medium List 2 Accent 3" w:uiPriority="66"/>
+    <w:lsdException w:name="Medium Grid 1 Accent 3" w:uiPriority="67"/>
+    <w:lsdException w:name="Medium Grid 2 Accent 3" w:uiPriority="68"/>
+    <w:lsdException w:name="Medium Grid 3 Accent 3" w:uiPriority="69"/>
+    <w:lsdException w:name="Dark List Accent 3" w:uiPriority="70"/>
+    <w:lsdException w:name="Colorful Shading Accent 3" w:uiPriority="71"/>
+    <w:lsdException w:name="Colorful List Accent 3" w:uiPriority="72"/>
+    <w:lsdException w:name="Colorful Grid Accent 3" w:uiPriority="73"/>
+    <w:lsdException w:name="Light Shading Accent 4" w:uiPriority="60"/>
+    <w:lsdException w:name="Light List Accent 4" w:uiPriority="61"/>
+    <w:lsdException w:name="Light Grid Accent 4" w:uiPriority="62"/>
+    <w:lsdException w:name="Medium Shading 1 Accent 4" w:uiPriority="63"/>
+    <w:lsdException w:name="Medium Shading 2 Accent 4" w:uiPriority="64"/>
+    <w:lsdException w:name="Medium List 1 Accent 4" w:uiPriority="65"/>
+    <w:lsdException w:name="Medium List 2 Accent 4" w:uiPriority="66"/>
+    <w:lsdException w:name="Medium Grid 1 Accent 4" w:uiPriority="67"/>
+    <w:lsdException w:name="Medium Grid 2 Accent 4" w:uiPriority="68"/>
+    <w:lsdException w:name="Medium Grid 3 Accent 4" w:uiPriority="69"/>
+    <w:lsdException w:name="Dark List Accent 4" w:uiPriority="70"/>
+    <w:lsdException w:name="Colorful Shading Accent 4" w:uiPriority="71"/>
+    <w:lsdException w:name="Colorful List Accent 4" w:uiPriority="72"/>
+    <w:lsdException w:name="Colorful Grid Accent 4" w:uiPriority="73"/>
+    <w:lsdException w:name="Light Shading Accent 5" w:uiPriority="60"/>
+    <w:lsdException w:name="Light List Accent 5" w:uiPriority="61"/>
+    <w:lsdException w:name="Light Grid Accent 5" w:uiPriority="62"/>
+    <w:lsdException w:name="Medium Shading 1 Accent 5" w:uiPriority="63"/>
+    <w:lsdException w:name="Medium Shading 2 Accent 5" w:uiPriority="64"/>
+    <w:lsdException w:name="Medium List 1 Accent 5" w:uiPriority="65"/>
+    <w:lsdException w:name="Medium List 2 Accent 5" w:uiPriority="66"/>
+    <w:lsdException w:name="Medium Grid 1 Accent 5" w:uiPriority="67"/>
+    <w:lsdException w:name="Medium Grid 2 Accent 5" w:uiPriority="68"/>
+    <w:lsdException w:name="Medium Grid 3 Accent 5" w:uiPriority="69"/>
+    <w:lsdException w:name="Dark List Accent 5" w:uiPriority="70"/>
+    <w:lsdException w:name="Colorful Shading Accent 5" w:uiPriority="71"/>
+    <w:lsdException w:name="Colorful List Accent 5" w:uiPriority="72"/>
+    <w:lsdException w:name="Colorful Grid Accent 5" w:uiPriority="73"/>
+    <w:lsdException w:name="Light Shading Accent 6" w:uiPriority="60"/>
+    <w:lsdException w:name="Light List Accent 6" w:uiPriority="61"/>
+    <w:lsdException w:name="Light Grid Accent 6" w:uiPriority="62"/>
+    <w:lsdException w:name="Medium Shading 1 Accent 6" w:uiPriority="63"/>
+    <w:lsdException w:name="Medium Shading 2 Accent 6" w:uiPriority="64"/>
+    <w:lsdException w:name="Medium List 1 Accent 6" w:uiPriority="65"/>
+    <w:lsdException w:name="Medium List 2 Accent 6" w:uiPriority="66"/>
+    <w:lsdException w:name="Medium Grid 1 Accent 6" w:uiPriority="67"/>
+    <w:lsdException w:name="Medium Grid 2 Accent 6" w:uiPriority="68"/>
+    <w:lsdException w:name="Medium Grid 3 Accent 6" w:uiPriority="69"/>
+    <w:lsdException w:name="Dark List Accent 6" w:uiPriority="70"/>
+    <w:lsdException w:name="Colorful Shading Accent 6" w:uiPriority="71"/>
+    <w:lsdException w:name="Colorful List Accent 6" w:uiPriority="72"/>
+    <w:lsdException w:name="Colorful Grid Accent 6" w:uiPriority="73"/>
+    <w:lsdException w:name="Subtle Emphasis" w:uiPriority="19" w:qFormat="1"/>
+    <w:lsdException w:name="Intense Emphasis" w:uiPriority="21" w:qFormat="1"/>
+    <w:lsdException w:name="Subtle Reference" w:uiPriority="31" w:qFormat="1"/>
+    <w:lsdException w:name="Intense Reference" w:uiPriority="32" w:qFormat="1"/>
+    <w:lsdException w:name="Book Title" w:uiPriority="33" w:qFormat="1"/>
+    <w:lsdException w:name="Bibliography" w:semiHidden="1" w:uiPriority="37" w:unhideWhenUsed="1"/>
+    <w:lsdException w:name="TOC Heading" w:semiHidden="1" w:uiPriority="39" w:unhideWhenUsed="1" w:qFormat="1"/>
+    <w:lsdException w:name="Plain Table 1" w:uiPriority="41"/>
+    <w:lsdException w:name="Plain Table 2" w:uiPriority="42"/>
+    <w:lsdException w:name="Plain Table 3" w:uiPriority="43"/>
+    <w:lsdException w:name="Plain Table 4" w:uiPriority="44"/>
+    <w:lsdException w:name="Plain Table 5" w:uiPriority="45"/>
+    <w:lsdException w:name="Grid Table Light" w:uiPriority="40"/>
+    <w:lsdException w:name="Grid Table 1 Light" w:uiPriority="46"/>
+    <w:lsdException w:name="Grid Table 2" w:uiPriority="47"/>
+    <w:lsdException w:name="Grid Table 3" w:uiPriority="48"/>
+    <w:lsdException w:name="Grid Table 4" w:uiPriority="49"/>
+    <w:lsdException w:name="Grid Table 5 Dark" w:uiPriority="50"/>
+    <w:lsdException w:name="Grid Table 6 Colorful" w:uiPriority="51"/>
+    <w:lsdException w:name="Grid Table 7 Colorful" w:uiPriority="52"/>
+    <w:lsdException w:name="Grid Table 1 Light Accent 1" w:uiPriority="46"/>
+    <w:lsdException w:name="Grid Table 2 Accent 1" w:uiPriority="47"/>
+    <w:lsdException w:name="Grid Table 3 Accent 1" w:uiPriority="48"/>
+    <w:lsdException w:name="Grid Table 4 Accent 1" w:uiPriority="49"/>
+    <w:lsdException w:name="Grid Table 5 Dark Accent 1" w:uiPriority="50"/>
+    <w:lsdException w:name="Grid Table 6 Colorful Accent 1" w:uiPriority="51"/>
+    <w:lsdException w:name="Grid Table 7 Colorful Accent 1" w:uiPriority="52"/>
+    <w:lsdException w:name="Grid Table 1 Light Accent 2" w:uiPriority="46"/>
+    <w:lsdException w:name="Grid Table 2 Accent 2" w:uiPriority="47"/>
+    <w:lsdException w:name="Grid Table 3 Accent 2" w:uiPriority="48"/>
+    <w:lsdException w:name="Grid Table 4 Accent 2" w:uiPriority="49"/>
+    <w:lsdException w:name="Grid Table 5 Dark Accent 2" w:uiPriority="50"/>
+    <w:lsdException w:name="Grid Table 6 Colorful Accent 2" w:uiPriority="51"/>
+    <w:lsdException w:name="Grid Table 7 Colorful Accent 2" w:uiPriority="52"/>
+    <w:lsdException w:name="Grid Table 1 Light Accent 3" w:uiPriority="46"/>
+    <w:lsdException w:name="Grid Table 2 Accent 3" w:uiPriority="47"/>
+    <w:lsdException w:name="Grid Table 3 Accent 3" w:uiPriority="48"/>
+    <w:lsdException w:name="Grid Table 4 Accent 3" w:uiPriority="49"/>
+    <w:lsdException w:name="Grid Table 5 Dark Accent 3" w:uiPriority="50"/>
+    <w:lsdException w:name="Grid Table 6 Colorful Accent 3" w:uiPriority="51"/>
+    <w:lsdException w:name="Grid Table 7 Colorful Accent 3" w:uiPriority="52"/>
+    <w:lsdException w:name="Grid Table 1 Light Accent 4" w:uiPriority="46"/>
+    <w:lsdException w:name="Grid Table 2 Accent 4" w:uiPriority="47"/>
+    <w:lsdException w:name="Grid Table 3 Accent 4" w:uiPriority="48"/>
+    <w:lsdException w:name="Grid Table 4 Accent 4" w:uiPriority="49"/>
+    <w:lsdException w:name="Grid Table 5 Dark Accent 4" w:uiPriority="50"/>
+    <w:lsdException w:name="Grid Table 6 Colorful Accent 4" w:uiPriority="51"/>
+    <w:lsdException w:name="Grid Table 7 Colorful Accent 4" w:uiPriority="52"/>
+    <w:lsdException w:name="Grid Table 1 Light Accent 5" w:uiPriority="46"/>
+    <w:lsdException w:name="Grid Table 2 Accent 5" w:uiPriority="47"/>
+    <w:lsdException w:name="Grid Table 3 Accent 5" w:uiPriority="48"/>
+    <w:lsdException w:name="Grid Table 4 Accent 5" w:uiPriority="49"/>
+    <w:lsdException w:name="Grid Table 5 Dark Accent 5" w:uiPriority="50"/>
+    <w:lsdException w:name="Grid Table 6 Colorful Accent 5" w:uiPriority="51"/>
+    <w:lsdException w:name="Grid Table 7 Colorful Accent 5" w:uiPriority="52"/>
+    <w:lsdException w:name="Grid Table 1 Light Accent 6" w:uiPriority="46"/>
+    <w:lsdException w:name="Grid Table 2 Accent 6" w:uiPriority="47"/>
+    <w:lsdException w:name="Grid Table 3 Accent 6" w:uiPriority="48"/>
+    <w:lsdException w:name="Grid Table 4 Accent 6" w:uiPriority="49"/>
+    <w:lsdException w:name="Grid Table 5 Dark Accent 6" w:uiPriority="50"/>
+    <w:lsdException w:name="Grid Table 6 Colorful Accent 6" w:uiPriority="51"/>
+    <w:lsdException w:name="Grid Table 7 Colorful Accent 6" w:uiPriority="52"/>
+    <w:lsdException w:name="List Table 1 Light" w:uiPriority="46"/>
+    <w:lsdException w:name="List Table 2" w:uiPriority="47"/>
+    <w:lsdException w:name="List Table 3" w:uiPriority="48"/>
+    <w:lsdException w:name="List Table 4" w:uiPriority="49"/>
+    <w:lsdException w:name="List Table 5 Dark" w:uiPriority="50"/>
+    <w:lsdException w:name="List Table 6 Colorful" w:uiPriority="51"/>
+    <w:lsdException w:name="List Table 7 Colorful" w:uiPriority="52"/>
+    <w:lsdException w:name="List Table 1 Light Accent 1" w:uiPriority="46"/>
+    <w:lsdException w:name="List Table 2 Accent 1" w:uiPriority="47"/>
+    <w:lsdException w:name="List Table 3 Accent 1" w:uiPriority="48"/>
+    <w:lsdException w:name="List Table 4 Accent 1" w:uiPriority="49"/>
+    <w:lsdException w:name="List Table 5 Dark Accent 1" w:uiPriority="50"/>
+    <w:lsdException w:name="List Table 6 Colorful Accent 1" w:uiPriority="51"/>
+    <w:lsdException w:name="List Table 7 Colorful Accent 1" w:uiPriority="52"/>
+    <w:lsdException w:name="List Table 1 Light Accent 2" w:uiPriority="46"/>
+    <w:lsdException w:name="List Table 2 Accent 2" w:uiPriority="47"/>
+    <w:lsdException w:name="List Table 3 Accent 2" w:uiPriority="48"/>
+    <w:lsdException w:name="List Table 4 Accent 2" w:uiPriority="49"/>
+    <w:lsdException w:name="List Table 5 Dark Accent 2" w:uiPriority="50"/>
+    <w:lsdException w:name="List Table 6 Colorful Accent 2" w:uiPriority="51"/>
+    <w:lsdException w:name="List Table 7 Colorful Accent 2" w:uiPriority="52"/>
+    <w:lsdException w:name="List Table 1 Light Accent 3" w:uiPriority="46"/>
+    <w:lsdException w:name="List Table 2 Accent 3" w:uiPriority="47"/>
+    <w:lsdException w:name="List Table 3 Accent 3" w:uiPriority="48"/>
+    <w:lsdException w:name="List Table 4 Accent 3" w:uiPriority="49"/>
+    <w:lsdException w:name="List Table 5 Dark Accent 3" w:uiPriority="50"/>
+    <w:lsdException w:name="List Table 6 Colorful Accent 3" w:uiPriority="51"/>
+    <w:lsdException w:name="List Table 7 Colorful Accent 3" w:uiPriority="52"/>
+    <w:lsdException w:name="List Table 1 Light Accent 4" w:uiPriority="46"/>
+    <w:lsdException w:name="List Table 2 Accent 4" w:uiPriority="47"/>
+    <w:lsdException w:name="List Table 3 Accent 4" w:uiPriority="48"/>
+    <w:lsdException w:name="List Table 4 Accent 4" w:uiPriority="49"/>
+    <w:lsdException w:name="List Table 5 Dark Accent 4" w:uiPriority="50"/>
+    <w:lsdException w:name="List Table 6 Colorful Accent 4" w:uiPriority="51"/>
+    <w:lsdException w:name="List Table 7 Colorful Accent 4" w:uiPriority="52"/>
+    <w:lsdException w:name="List Table 1 Light Accent 5" w:uiPriority="46"/>
+    <w:lsdException w:name="List Table 2 Accent 5" w:uiPriority="47"/>
+    <w:lsdException w:name="List Table 3 Accent 5" w:uiPriority="48"/>
+    <w:lsdException w:name="List Table 4 Accent 5" w:uiPriority="49"/>
+    <w:lsdException w:name="List Table 5 Dark Accent 5" w:uiPriority="50"/>
+    <w:lsdException w:name="List Table 6 Colorful Accent 5" w:uiPriority="51"/>
+    <w:lsdException w:name="List Table 7 Colorful Accent 5" w:uiPriority="52"/>
+    <w:lsdException w:name="List Table 1 Light Accent 6" w:uiPriority="46"/>
+    <w:lsdException w:name="List Table 2 Accent 6" w:uiPriority="47"/>
+    <w:lsdException w:name="List Table 3 Accent 6" w:uiPriority="48"/>
+    <w:lsdException w:name="List Table 4 Accent 6" w:uiPriority="49"/>
+    <w:lsdException w:name="List Table 5 Dark Accent 6" w:uiPriority="50"/>
+    <w:lsdException w:name="List Table 6 Colorful Accent 6" w:uiPriority="51"/>
+    <w:lsdException w:name="List Table 7 Colorful Accent 6" w:uiPriority="52"/>
+    <w:lsdException w:name="Mention" w:semiHidden="1" w:unhideWhenUsed="1"/>
+    <w:lsdException w:name="Smart Hyperlink" w:semiHidden="1" w:unhideWhenUsed="1"/>
+    <w:lsdException w:name="Hashtag" w:semiHidden="1" w:unhideWhenUsed="1"/>
+    <w:lsdException w:name="Unresolved Mention" w:semiHidden="1" w:unhideWhenUsed="1"/>
+    <w:lsdException w:name="Smart Link" w:semiHidden="1" w:unhideWhenUsed="1"/>
+  </w:latentStyles>
+  <w:style w:type="paragraph" w:default="1" w:styleId="Normal">
+    <w:name w:val="Normal"/>
+    <w:qFormat/>
   </w:style>
   <w:style w:type="paragraph" w:styleId="Heading1">
     <w:name w:val="heading 1"/>
     <w:basedOn w:val="Normal"/>
     <w:next w:val="Normal"/>
+    <w:uiPriority w:val="9"/>
+    <w:qFormat/>
     <w:pPr>
-      <w:keepNext w:val="1"/>
-      <w:keepLines w:val="1"/>
-      <w:pageBreakBefore w:val="0"/>
-      <w:spacing w:after="120" w:before="400" w:lineRule="auto"/>
+      <w:keepNext/>
+      <w:keepLines/>
+      <w:spacing w:before="400" w:after="120"/>
+      <w:outlineLvl w:val="0"/>
     </w:pPr>
     <w:rPr>
       <w:sz w:val="40"/>
@@ -2497,14 +2864,17 @@
     <w:name w:val="heading 2"/>
     <w:basedOn w:val="Normal"/>
     <w:next w:val="Normal"/>
+    <w:uiPriority w:val="9"/>
+    <w:semiHidden/>
+    <w:unhideWhenUsed/>
+    <w:qFormat/>
     <w:pPr>
-      <w:keepNext w:val="1"/>
-      <w:keepLines w:val="1"/>
-      <w:pageBreakBefore w:val="0"/>
-      <w:spacing w:after="120" w:before="360" w:lineRule="auto"/>
+      <w:keepNext/>
+      <w:keepLines/>
+      <w:spacing w:before="360" w:after="120"/>
+      <w:outlineLvl w:val="1"/>
     </w:pPr>
     <w:rPr>
-      <w:b w:val="0"/>
       <w:sz w:val="32"/>
       <w:szCs w:val="32"/>
     </w:rPr>
@@ -2513,14 +2883,17 @@
     <w:name w:val="heading 3"/>
     <w:basedOn w:val="Normal"/>
     <w:next w:val="Normal"/>
+    <w:uiPriority w:val="9"/>
+    <w:semiHidden/>
+    <w:unhideWhenUsed/>
+    <w:qFormat/>
     <w:pPr>
-      <w:keepNext w:val="1"/>
-      <w:keepLines w:val="1"/>
-      <w:pageBreakBefore w:val="0"/>
-      <w:spacing w:after="80" w:before="320" w:lineRule="auto"/>
+      <w:keepNext/>
+      <w:keepLines/>
+      <w:spacing w:before="320" w:after="80"/>
+      <w:outlineLvl w:val="2"/>
     </w:pPr>
     <w:rPr>
-      <w:b w:val="0"/>
       <w:color w:val="434343"/>
       <w:sz w:val="28"/>
       <w:szCs w:val="28"/>
@@ -2530,11 +2903,15 @@
     <w:name w:val="heading 4"/>
     <w:basedOn w:val="Normal"/>
     <w:next w:val="Normal"/>
+    <w:uiPriority w:val="9"/>
+    <w:semiHidden/>
+    <w:unhideWhenUsed/>
+    <w:qFormat/>
     <w:pPr>
-      <w:keepNext w:val="1"/>
-      <w:keepLines w:val="1"/>
-      <w:pageBreakBefore w:val="0"/>
-      <w:spacing w:after="80" w:before="280" w:lineRule="auto"/>
+      <w:keepNext/>
+      <w:keepLines/>
+      <w:spacing w:before="280" w:after="80"/>
+      <w:outlineLvl w:val="3"/>
     </w:pPr>
     <w:rPr>
       <w:color w:val="666666"/>
@@ -2546,44 +2923,76 @@
     <w:name w:val="heading 5"/>
     <w:basedOn w:val="Normal"/>
     <w:next w:val="Normal"/>
+    <w:uiPriority w:val="9"/>
+    <w:semiHidden/>
+    <w:unhideWhenUsed/>
+    <w:qFormat/>
     <w:pPr>
-      <w:keepNext w:val="1"/>
-      <w:keepLines w:val="1"/>
-      <w:pageBreakBefore w:val="0"/>
-      <w:spacing w:after="80" w:before="240" w:lineRule="auto"/>
+      <w:keepNext/>
+      <w:keepLines/>
+      <w:spacing w:before="240" w:after="80"/>
+      <w:outlineLvl w:val="4"/>
     </w:pPr>
     <w:rPr>
       <w:color w:val="666666"/>
-      <w:sz w:val="22"/>
-      <w:szCs w:val="22"/>
     </w:rPr>
   </w:style>
   <w:style w:type="paragraph" w:styleId="Heading6">
     <w:name w:val="heading 6"/>
     <w:basedOn w:val="Normal"/>
     <w:next w:val="Normal"/>
+    <w:uiPriority w:val="9"/>
+    <w:semiHidden/>
+    <w:unhideWhenUsed/>
+    <w:qFormat/>
     <w:pPr>
-      <w:keepNext w:val="1"/>
-      <w:keepLines w:val="1"/>
-      <w:pageBreakBefore w:val="0"/>
-      <w:spacing w:after="80" w:before="240" w:lineRule="auto"/>
+      <w:keepNext/>
+      <w:keepLines/>
+      <w:spacing w:before="240" w:after="80"/>
+      <w:outlineLvl w:val="5"/>
     </w:pPr>
     <w:rPr>
-      <w:i w:val="1"/>
+      <w:i/>
       <w:color w:val="666666"/>
-      <w:sz w:val="22"/>
-      <w:szCs w:val="22"/>
     </w:rPr>
+  </w:style>
+  <w:style w:type="character" w:default="1" w:styleId="DefaultParagraphFont">
+    <w:name w:val="Default Paragraph Font"/>
+    <w:uiPriority w:val="1"/>
+    <w:semiHidden/>
+    <w:unhideWhenUsed/>
+  </w:style>
+  <w:style w:type="table" w:default="1" w:styleId="TableNormal">
+    <w:name w:val="Normal Table"/>
+    <w:uiPriority w:val="99"/>
+    <w:semiHidden/>
+    <w:unhideWhenUsed/>
+    <w:tblPr>
+      <w:tblInd w:w="0" w:type="dxa"/>
+      <w:tblCellMar>
+        <w:top w:w="0" w:type="dxa"/>
+        <w:left w:w="108" w:type="dxa"/>
+        <w:bottom w:w="0" w:type="dxa"/>
+        <w:right w:w="108" w:type="dxa"/>
+      </w:tblCellMar>
+    </w:tblPr>
+  </w:style>
+  <w:style w:type="numbering" w:default="1" w:styleId="NoList">
+    <w:name w:val="No List"/>
+    <w:uiPriority w:val="99"/>
+    <w:semiHidden/>
+    <w:unhideWhenUsed/>
   </w:style>
   <w:style w:type="paragraph" w:styleId="Title">
     <w:name w:val="Title"/>
     <w:basedOn w:val="Normal"/>
     <w:next w:val="Normal"/>
+    <w:uiPriority w:val="10"/>
+    <w:qFormat/>
     <w:pPr>
-      <w:keepNext w:val="1"/>
-      <w:keepLines w:val="1"/>
-      <w:pageBreakBefore w:val="0"/>
-      <w:spacing w:after="60" w:before="0" w:lineRule="auto"/>
+      <w:keepNext/>
+      <w:keepLines/>
+      <w:spacing w:after="60"/>
     </w:pPr>
     <w:rPr>
       <w:sz w:val="52"/>
@@ -2594,15 +3003,14 @@
     <w:name w:val="Subtitle"/>
     <w:basedOn w:val="Normal"/>
     <w:next w:val="Normal"/>
+    <w:uiPriority w:val="11"/>
+    <w:qFormat/>
     <w:pPr>
-      <w:keepNext w:val="1"/>
-      <w:keepLines w:val="1"/>
-      <w:pageBreakBefore w:val="0"/>
-      <w:spacing w:after="320" w:before="0" w:lineRule="auto"/>
+      <w:keepNext/>
+      <w:keepLines/>
+      <w:spacing w:after="320"/>
     </w:pPr>
     <w:rPr>
-      <w:rFonts w:ascii="Arial" w:cs="Arial" w:eastAsia="Arial" w:hAnsi="Arial"/>
-      <w:i w:val="0"/>
       <w:color w:val="666666"/>
       <w:sz w:val="30"/>
       <w:szCs w:val="30"/>

</xml_diff>

<commit_message>
update & add documentation
</commit_message>
<xml_diff>
--- a/docs/Class_Definitio_ Document.docx
+++ b/docs/Class_Definitio_ Document.docx
@@ -2177,6 +2177,432 @@
         <w:t>None</w:t>
       </w:r>
     </w:p>
+    <w:p>
+      <w:pPr>
+        <w:pStyle w:val="p9"/>
+      </w:pPr>
+    </w:p>
+    <w:p>
+      <w:pPr>
+        <w:pStyle w:val="p9"/>
+        <w:rPr>
+          <w:b/>
+          <w:bCs/>
+        </w:rPr>
+      </w:pPr>
+      <w:r>
+        <w:rPr>
+          <w:b/>
+          <w:bCs/>
+        </w:rPr>
+        <w:t>Converting words:</w:t>
+      </w:r>
+    </w:p>
+    <w:p>
+      <w:pPr>
+        <w:pStyle w:val="p9"/>
+        <w:rPr>
+          <w:b/>
+          <w:bCs/>
+        </w:rPr>
+      </w:pPr>
+      <w:proofErr w:type="spellStart"/>
+      <w:r>
+        <w:rPr>
+          <w:b/>
+          <w:bCs/>
+        </w:rPr>
+        <w:t>convert_to_six_digits</w:t>
+      </w:r>
+      <w:proofErr w:type="spellEnd"/>
+      <w:r>
+        <w:rPr>
+          <w:b/>
+          <w:bCs/>
+        </w:rPr>
+        <w:t>(word)</w:t>
+      </w:r>
+    </w:p>
+    <w:p>
+      <w:pPr>
+        <w:pStyle w:val="p9"/>
+      </w:pPr>
+      <w:r>
+        <w:rPr>
+          <w:b/>
+          <w:bCs/>
+        </w:rPr>
+        <w:t xml:space="preserve">Purpose: </w:t>
+      </w:r>
+      <w:r>
+        <w:t>Converts a 4-digit word to the proper 6-digit format</w:t>
+      </w:r>
+    </w:p>
+    <w:p>
+      <w:pPr>
+        <w:pStyle w:val="p9"/>
+        <w:rPr>
+          <w:b/>
+          <w:bCs/>
+        </w:rPr>
+      </w:pPr>
+      <w:r>
+        <w:rPr>
+          <w:b/>
+          <w:bCs/>
+        </w:rPr>
+        <w:t>Inputs:</w:t>
+      </w:r>
+    </w:p>
+    <w:p>
+      <w:pPr>
+        <w:pStyle w:val="p9"/>
+      </w:pPr>
+      <w:r>
+        <w:rPr>
+          <w:rStyle w:val="s3"/>
+        </w:rPr>
+        <w:t>•</w:t>
+      </w:r>
+      <w:r>
+        <w:rPr>
+          <w:rStyle w:val="apple-tab-span"/>
+        </w:rPr>
+        <w:t xml:space="preserve"> </w:t>
+      </w:r>
+      <w:r>
+        <w:t>word(str): the word to be converted</w:t>
+      </w:r>
+    </w:p>
+    <w:p>
+      <w:pPr>
+        <w:pStyle w:val="p8"/>
+      </w:pPr>
+      <w:r>
+        <w:rPr>
+          <w:b/>
+          <w:bCs/>
+        </w:rPr>
+        <w:t>Returns</w:t>
+      </w:r>
+      <w:r>
+        <w:rPr>
+          <w:rStyle w:val="s3"/>
+        </w:rPr>
+        <w:t>:</w:t>
+      </w:r>
+    </w:p>
+    <w:p>
+      <w:pPr>
+        <w:pStyle w:val="p9"/>
+      </w:pPr>
+      <w:r>
+        <w:rPr>
+          <w:rStyle w:val="s3"/>
+        </w:rPr>
+        <w:t>•</w:t>
+      </w:r>
+      <w:r>
+        <w:rPr>
+          <w:rStyle w:val="apple-tab-span"/>
+        </w:rPr>
+        <w:t xml:space="preserve"> </w:t>
+      </w:r>
+      <w:r>
+        <w:t>word(str): converted word</w:t>
+      </w:r>
+    </w:p>
+    <w:p>
+      <w:pPr>
+        <w:pStyle w:val="p9"/>
+        <w:rPr>
+          <w:b/>
+          <w:bCs/>
+        </w:rPr>
+      </w:pPr>
+    </w:p>
+    <w:p>
+      <w:pPr>
+        <w:pStyle w:val="p9"/>
+        <w:rPr>
+          <w:b/>
+          <w:bCs/>
+        </w:rPr>
+      </w:pPr>
+      <w:proofErr w:type="spellStart"/>
+      <w:r>
+        <w:rPr>
+          <w:b/>
+          <w:bCs/>
+        </w:rPr>
+        <w:t>save_converted_program</w:t>
+      </w:r>
+      <w:proofErr w:type="spellEnd"/>
+      <w:r>
+        <w:rPr>
+          <w:b/>
+          <w:bCs/>
+        </w:rPr>
+        <w:t>(</w:t>
+      </w:r>
+      <w:proofErr w:type="spellStart"/>
+      <w:r>
+        <w:rPr>
+          <w:b/>
+          <w:bCs/>
+        </w:rPr>
+        <w:t>file_path</w:t>
+      </w:r>
+      <w:proofErr w:type="spellEnd"/>
+      <w:r>
+        <w:rPr>
+          <w:b/>
+          <w:bCs/>
+        </w:rPr>
+        <w:t>)</w:t>
+      </w:r>
+    </w:p>
+    <w:p>
+      <w:pPr>
+        <w:pStyle w:val="p9"/>
+      </w:pPr>
+      <w:r>
+        <w:rPr>
+          <w:b/>
+          <w:bCs/>
+        </w:rPr>
+        <w:t xml:space="preserve">Purpose: </w:t>
+      </w:r>
+      <w:r>
+        <w:t>Saves the converted 6-digit program to a file</w:t>
+      </w:r>
+    </w:p>
+    <w:p>
+      <w:pPr>
+        <w:pStyle w:val="p9"/>
+        <w:rPr>
+          <w:b/>
+          <w:bCs/>
+        </w:rPr>
+      </w:pPr>
+      <w:r>
+        <w:rPr>
+          <w:b/>
+          <w:bCs/>
+        </w:rPr>
+        <w:t>Inputs:</w:t>
+      </w:r>
+    </w:p>
+    <w:p>
+      <w:pPr>
+        <w:pStyle w:val="p9"/>
+      </w:pPr>
+      <w:r>
+        <w:rPr>
+          <w:rStyle w:val="s3"/>
+        </w:rPr>
+        <w:t>•</w:t>
+      </w:r>
+      <w:r>
+        <w:rPr>
+          <w:rStyle w:val="apple-tab-span"/>
+        </w:rPr>
+        <w:t xml:space="preserve"> </w:t>
+      </w:r>
+      <w:proofErr w:type="spellStart"/>
+      <w:r>
+        <w:t>file_path</w:t>
+      </w:r>
+      <w:proofErr w:type="spellEnd"/>
+      <w:r>
+        <w:t>(str): where the file will be saved</w:t>
+      </w:r>
+    </w:p>
+    <w:p>
+      <w:pPr>
+        <w:pStyle w:val="p8"/>
+      </w:pPr>
+      <w:r>
+        <w:rPr>
+          <w:b/>
+          <w:bCs/>
+        </w:rPr>
+        <w:t>Returns</w:t>
+      </w:r>
+      <w:r>
+        <w:rPr>
+          <w:rStyle w:val="s3"/>
+        </w:rPr>
+        <w:t>:</w:t>
+      </w:r>
+    </w:p>
+    <w:p>
+      <w:pPr>
+        <w:pStyle w:val="p9"/>
+      </w:pPr>
+      <w:r>
+        <w:rPr>
+          <w:rStyle w:val="s3"/>
+        </w:rPr>
+        <w:t>•</w:t>
+      </w:r>
+      <w:r>
+        <w:rPr>
+          <w:rStyle w:val="apple-tab-span"/>
+        </w:rPr>
+        <w:t xml:space="preserve"> </w:t>
+      </w:r>
+      <w:r>
+        <w:t>0 if saved correctly or -1 if there was an error</w:t>
+      </w:r>
+    </w:p>
+    <w:p>
+      <w:pPr>
+        <w:pStyle w:val="p9"/>
+        <w:rPr>
+          <w:b/>
+          <w:bCs/>
+        </w:rPr>
+      </w:pPr>
+    </w:p>
+    <w:p>
+      <w:pPr>
+        <w:pStyle w:val="p9"/>
+        <w:rPr>
+          <w:b/>
+          <w:bCs/>
+        </w:rPr>
+      </w:pPr>
+      <w:proofErr w:type="spellStart"/>
+      <w:r>
+        <w:rPr>
+          <w:b/>
+          <w:bCs/>
+        </w:rPr>
+        <w:t>detect_format</w:t>
+      </w:r>
+      <w:proofErr w:type="spellEnd"/>
+      <w:r>
+        <w:rPr>
+          <w:b/>
+          <w:bCs/>
+        </w:rPr>
+        <w:t>(</w:t>
+      </w:r>
+      <w:r>
+        <w:rPr>
+          <w:b/>
+          <w:bCs/>
+        </w:rPr>
+        <w:t>line</w:t>
+      </w:r>
+      <w:r>
+        <w:rPr>
+          <w:b/>
+          <w:bCs/>
+        </w:rPr>
+        <w:t>)</w:t>
+      </w:r>
+    </w:p>
+    <w:p>
+      <w:pPr>
+        <w:pStyle w:val="p9"/>
+      </w:pPr>
+      <w:r>
+        <w:rPr>
+          <w:b/>
+          <w:bCs/>
+        </w:rPr>
+        <w:t xml:space="preserve">Purpose: </w:t>
+      </w:r>
+      <w:r>
+        <w:t>Detects how many digits the word is</w:t>
+      </w:r>
+    </w:p>
+    <w:p>
+      <w:pPr>
+        <w:pStyle w:val="p9"/>
+        <w:rPr>
+          <w:b/>
+          <w:bCs/>
+        </w:rPr>
+      </w:pPr>
+      <w:r>
+        <w:rPr>
+          <w:b/>
+          <w:bCs/>
+        </w:rPr>
+        <w:t>Inputs:</w:t>
+      </w:r>
+    </w:p>
+    <w:p>
+      <w:pPr>
+        <w:pStyle w:val="p9"/>
+      </w:pPr>
+      <w:r>
+        <w:rPr>
+          <w:rStyle w:val="s3"/>
+        </w:rPr>
+        <w:lastRenderedPageBreak/>
+        <w:t>•</w:t>
+      </w:r>
+      <w:r>
+        <w:rPr>
+          <w:rStyle w:val="apple-tab-span"/>
+        </w:rPr>
+        <w:t xml:space="preserve"> </w:t>
+      </w:r>
+      <w:r>
+        <w:t>line(str): line to be counted</w:t>
+      </w:r>
+    </w:p>
+    <w:p>
+      <w:pPr>
+        <w:pStyle w:val="p8"/>
+      </w:pPr>
+      <w:r>
+        <w:rPr>
+          <w:b/>
+          <w:bCs/>
+        </w:rPr>
+        <w:t>Returns</w:t>
+      </w:r>
+      <w:r>
+        <w:rPr>
+          <w:rStyle w:val="s3"/>
+        </w:rPr>
+        <w:t>:</w:t>
+      </w:r>
+    </w:p>
+    <w:p>
+      <w:pPr>
+        <w:pStyle w:val="p9"/>
+      </w:pPr>
+      <w:r>
+        <w:rPr>
+          <w:rStyle w:val="s3"/>
+        </w:rPr>
+        <w:t>•</w:t>
+      </w:r>
+      <w:r>
+        <w:rPr>
+          <w:rStyle w:val="apple-tab-span"/>
+        </w:rPr>
+        <w:t xml:space="preserve"> </w:t>
+      </w:r>
+      <w:r>
+        <w:t>length of line</w:t>
+      </w:r>
+    </w:p>
+    <w:p>
+      <w:pPr>
+        <w:pStyle w:val="p9"/>
+        <w:rPr>
+          <w:b/>
+          <w:bCs/>
+        </w:rPr>
+      </w:pPr>
+    </w:p>
     <w:p/>
     <w:p>
       <w:pPr>
@@ -3439,10 +3865,1330 @@
     </w:p>
     <w:p>
       <w:pPr>
+        <w:pStyle w:val="p2"/>
+      </w:pPr>
+      <w:r>
+        <w:t xml:space="preserve">The </w:t>
+      </w:r>
+      <w:proofErr w:type="spellStart"/>
+      <w:r>
+        <w:rPr>
+          <w:b/>
+          <w:bCs/>
+        </w:rPr>
+        <w:t>UVSimUI</w:t>
+      </w:r>
+      <w:proofErr w:type="spellEnd"/>
+      <w:r>
+        <w:t xml:space="preserve"> class is a </w:t>
+      </w:r>
+      <w:proofErr w:type="spellStart"/>
+      <w:r>
+        <w:t>Kivy</w:t>
+      </w:r>
+      <w:proofErr w:type="spellEnd"/>
+      <w:r>
+        <w:t xml:space="preserve"> `Screen` that provides a fully interactive graphical user interface for the </w:t>
+      </w:r>
+      <w:proofErr w:type="spellStart"/>
+      <w:r>
+        <w:rPr>
+          <w:b/>
+          <w:bCs/>
+        </w:rPr>
+        <w:t>UVSim</w:t>
+      </w:r>
+      <w:proofErr w:type="spellEnd"/>
+      <w:r>
+        <w:t xml:space="preserve"> virtual machine. It allows users to load, step through, and execute assembly-like programs visually while monitoring memory and system state.</w:t>
+      </w:r>
+    </w:p>
+    <w:p>
+      <w:pPr>
+        <w:pStyle w:val="p2"/>
+      </w:pPr>
+    </w:p>
+    <w:p>
+      <w:pPr>
+        <w:pStyle w:val="p8"/>
+        <w:rPr>
+          <w:b/>
+          <w:bCs/>
+        </w:rPr>
+      </w:pPr>
+      <w:r>
+        <w:rPr>
+          <w:b/>
+          <w:bCs/>
+        </w:rPr>
+        <w:t>Components</w:t>
+      </w:r>
+    </w:p>
+    <w:p>
+      <w:pPr>
+        <w:pStyle w:val="p8"/>
+        <w:rPr>
+          <w:b/>
+          <w:bCs/>
+        </w:rPr>
+      </w:pPr>
+      <w:r>
+        <w:rPr>
+          <w:b/>
+          <w:bCs/>
+        </w:rPr>
+        <w:t>File Input:</w:t>
+      </w:r>
+      <w:r>
+        <w:rPr>
+          <w:b/>
+          <w:bCs/>
+        </w:rPr>
+        <w:t xml:space="preserve"> </w:t>
+      </w:r>
+      <w:r>
+        <w:t>Text input and file chooser to load program files. Optionally reset the simulation after execution.</w:t>
+      </w:r>
+    </w:p>
+    <w:p>
+      <w:pPr>
+        <w:pStyle w:val="p8"/>
+        <w:rPr>
+          <w:b/>
+          <w:bCs/>
+        </w:rPr>
+      </w:pPr>
+      <w:r>
+        <w:rPr>
+          <w:b/>
+          <w:bCs/>
+        </w:rPr>
+        <w:t>Console Output:</w:t>
+      </w:r>
+      <w:r>
+        <w:rPr>
+          <w:b/>
+          <w:bCs/>
+        </w:rPr>
+        <w:t xml:space="preserve"> </w:t>
+      </w:r>
+      <w:r>
+        <w:t>Scrollable terminal display showing logs, messages, and prompts.</w:t>
+      </w:r>
+    </w:p>
+    <w:p>
+      <w:pPr>
+        <w:pStyle w:val="p8"/>
+        <w:rPr>
+          <w:b/>
+          <w:bCs/>
+        </w:rPr>
+      </w:pPr>
+      <w:r>
+        <w:rPr>
+          <w:b/>
+          <w:bCs/>
+        </w:rPr>
+        <w:t>Console Input:</w:t>
+      </w:r>
+      <w:r>
+        <w:rPr>
+          <w:b/>
+          <w:bCs/>
+        </w:rPr>
+        <w:t xml:space="preserve"> </w:t>
+      </w:r>
+      <w:r>
+        <w:t>Text input field for user-entered values during program execution.</w:t>
+      </w:r>
+    </w:p>
+    <w:p>
+      <w:pPr>
+        <w:pStyle w:val="p8"/>
+      </w:pPr>
+      <w:r>
+        <w:rPr>
+          <w:b/>
+          <w:bCs/>
+        </w:rPr>
+        <w:t>Memory Table:</w:t>
+      </w:r>
+      <w:r>
+        <w:rPr>
+          <w:b/>
+          <w:bCs/>
+        </w:rPr>
+        <w:t xml:space="preserve"> </w:t>
+      </w:r>
+      <w:r>
+        <w:t>Editable grid displaying memory addresses and values.</w:t>
+      </w:r>
+      <w:r>
+        <w:t xml:space="preserve"> </w:t>
+      </w:r>
+      <w:r>
+        <w:t>Highlights the current instruction address during execution.</w:t>
+      </w:r>
+    </w:p>
+    <w:p>
+      <w:pPr>
+        <w:pStyle w:val="p8"/>
+        <w:rPr>
+          <w:b/>
+          <w:bCs/>
+        </w:rPr>
+      </w:pPr>
+      <w:r>
+        <w:rPr>
+          <w:b/>
+          <w:bCs/>
+        </w:rPr>
+        <w:t>Accumulator Display:</w:t>
+      </w:r>
+      <w:r>
+        <w:rPr>
+          <w:b/>
+          <w:bCs/>
+        </w:rPr>
+        <w:t xml:space="preserve"> </w:t>
+      </w:r>
+      <w:r>
+        <w:t>Shows the current accumulator value during execution.</w:t>
+      </w:r>
+    </w:p>
+    <w:p>
+      <w:pPr>
+        <w:pStyle w:val="p8"/>
+        <w:rPr>
+          <w:b/>
+          <w:bCs/>
+        </w:rPr>
+      </w:pPr>
+      <w:r>
+        <w:rPr>
+          <w:b/>
+          <w:bCs/>
+        </w:rPr>
+        <w:t>Program Counter Display:</w:t>
+      </w:r>
+      <w:r>
+        <w:rPr>
+          <w:b/>
+          <w:bCs/>
+        </w:rPr>
+        <w:t xml:space="preserve"> </w:t>
+      </w:r>
+      <w:r>
+        <w:t>Shows the address of the currently executing instruction.</w:t>
+      </w:r>
+    </w:p>
+    <w:p>
+      <w:pPr>
+        <w:pStyle w:val="p8"/>
+        <w:rPr>
+          <w:b/>
+          <w:bCs/>
+        </w:rPr>
+      </w:pPr>
+      <w:r>
+        <w:rPr>
+          <w:b/>
+          <w:bCs/>
+        </w:rPr>
+        <w:t>Control Buttons:</w:t>
+      </w:r>
+      <w:r>
+        <w:rPr>
+          <w:b/>
+          <w:bCs/>
+        </w:rPr>
+        <w:t xml:space="preserve"> </w:t>
+      </w:r>
+      <w:r>
+        <w:t>Execute, Step, Save, Quit, and Settings for color configuration.</w:t>
+      </w:r>
+    </w:p>
+    <w:p>
+      <w:pPr>
+        <w:pStyle w:val="p8"/>
+      </w:pPr>
+      <w:r>
+        <w:rPr>
+          <w:b/>
+          <w:bCs/>
+        </w:rPr>
+        <w:t>Screen Tabs:</w:t>
+      </w:r>
+      <w:r>
+        <w:rPr>
+          <w:b/>
+          <w:bCs/>
+        </w:rPr>
+        <w:t xml:space="preserve"> </w:t>
+      </w:r>
+      <w:r>
+        <w:t>Spinner (dropdown) and button to switch between or add new simulation screens (tabs).</w:t>
+      </w:r>
+    </w:p>
+    <w:p>
+      <w:pPr>
+        <w:pStyle w:val="p8"/>
+        <w:rPr>
+          <w:b/>
+          <w:bCs/>
+        </w:rPr>
+      </w:pPr>
+    </w:p>
+    <w:p>
+      <w:pPr>
+        <w:pStyle w:val="p8"/>
+        <w:rPr>
+          <w:b/>
+          <w:bCs/>
+        </w:rPr>
+      </w:pPr>
+      <w:r>
+        <w:rPr>
+          <w:b/>
+          <w:bCs/>
+        </w:rPr>
+        <w:t>Methods</w:t>
+      </w:r>
+    </w:p>
+    <w:p>
+      <w:pPr>
+        <w:pStyle w:val="p8"/>
+        <w:rPr>
+          <w:b/>
+          <w:bCs/>
+        </w:rPr>
+      </w:pPr>
+      <w:proofErr w:type="spellStart"/>
+      <w:r>
+        <w:rPr>
+          <w:b/>
+          <w:bCs/>
+        </w:rPr>
+        <w:t>file_handler</w:t>
+      </w:r>
+      <w:proofErr w:type="spellEnd"/>
+      <w:r>
+        <w:rPr>
+          <w:b/>
+          <w:bCs/>
+        </w:rPr>
+        <w:t xml:space="preserve">(instance): </w:t>
+      </w:r>
+    </w:p>
+    <w:p>
+      <w:pPr>
+        <w:pStyle w:val="p8"/>
+      </w:pPr>
+      <w:r>
+        <w:rPr>
+          <w:b/>
+          <w:bCs/>
+        </w:rPr>
+        <w:lastRenderedPageBreak/>
+        <w:t xml:space="preserve">Purpose: </w:t>
+      </w:r>
+      <w:r>
+        <w:t>Handles file path input or selection and loads it into the simulator memory.</w:t>
+      </w:r>
+    </w:p>
+    <w:p>
+      <w:pPr>
+        <w:pStyle w:val="p8"/>
+        <w:rPr>
+          <w:b/>
+          <w:bCs/>
+        </w:rPr>
+      </w:pPr>
+    </w:p>
+    <w:p>
+      <w:pPr>
+        <w:pStyle w:val="p8"/>
+        <w:rPr>
+          <w:b/>
+          <w:bCs/>
+        </w:rPr>
+      </w:pPr>
+      <w:proofErr w:type="spellStart"/>
+      <w:r>
+        <w:rPr>
+          <w:b/>
+          <w:bCs/>
+        </w:rPr>
+        <w:t>file_chooser_handler</w:t>
+      </w:r>
+      <w:proofErr w:type="spellEnd"/>
+      <w:r>
+        <w:rPr>
+          <w:b/>
+          <w:bCs/>
+        </w:rPr>
+        <w:t xml:space="preserve">(instance): </w:t>
+      </w:r>
+    </w:p>
+    <w:p>
+      <w:pPr>
+        <w:pStyle w:val="p8"/>
+        <w:rPr>
+          <w:b/>
+          <w:bCs/>
+        </w:rPr>
+      </w:pPr>
+      <w:r>
+        <w:rPr>
+          <w:b/>
+          <w:bCs/>
+        </w:rPr>
+        <w:t xml:space="preserve">Purpose: </w:t>
+      </w:r>
+      <w:r>
+        <w:t>Processes file chooser selection and updates the interface.</w:t>
+      </w:r>
+    </w:p>
+    <w:p>
+      <w:pPr>
+        <w:pStyle w:val="p8"/>
+        <w:rPr>
+          <w:b/>
+          <w:bCs/>
+        </w:rPr>
+      </w:pPr>
+    </w:p>
+    <w:p>
+      <w:pPr>
+        <w:pStyle w:val="p8"/>
+        <w:rPr>
+          <w:b/>
+          <w:bCs/>
+        </w:rPr>
+      </w:pPr>
+      <w:proofErr w:type="spellStart"/>
+      <w:r>
+        <w:rPr>
+          <w:b/>
+          <w:bCs/>
+        </w:rPr>
+        <w:t>execute_handler</w:t>
+      </w:r>
+      <w:proofErr w:type="spellEnd"/>
+      <w:r>
+        <w:rPr>
+          <w:b/>
+          <w:bCs/>
+        </w:rPr>
+        <w:t xml:space="preserve">(instance): </w:t>
+      </w:r>
+    </w:p>
+    <w:p>
+      <w:pPr>
+        <w:pStyle w:val="p8"/>
+        <w:rPr>
+          <w:b/>
+          <w:bCs/>
+        </w:rPr>
+      </w:pPr>
+      <w:r>
+        <w:rPr>
+          <w:b/>
+          <w:bCs/>
+        </w:rPr>
+        <w:t xml:space="preserve">Purpose: </w:t>
+      </w:r>
+      <w:r>
+        <w:t>Executes the loaded program until halt.</w:t>
+      </w:r>
+    </w:p>
+    <w:p>
+      <w:pPr>
+        <w:pStyle w:val="p8"/>
+        <w:rPr>
+          <w:b/>
+          <w:bCs/>
+        </w:rPr>
+      </w:pPr>
+    </w:p>
+    <w:p>
+      <w:pPr>
+        <w:pStyle w:val="p8"/>
+        <w:rPr>
+          <w:b/>
+          <w:bCs/>
+        </w:rPr>
+      </w:pPr>
+      <w:proofErr w:type="spellStart"/>
+      <w:r>
+        <w:rPr>
+          <w:b/>
+          <w:bCs/>
+        </w:rPr>
+        <w:t>step_handler</w:t>
+      </w:r>
+      <w:proofErr w:type="spellEnd"/>
+      <w:r>
+        <w:rPr>
+          <w:b/>
+          <w:bCs/>
+        </w:rPr>
+        <w:t xml:space="preserve">(instance): </w:t>
+      </w:r>
+    </w:p>
+    <w:p>
+      <w:pPr>
+        <w:pStyle w:val="p8"/>
+        <w:rPr>
+          <w:b/>
+          <w:bCs/>
+        </w:rPr>
+      </w:pPr>
+      <w:r>
+        <w:rPr>
+          <w:b/>
+          <w:bCs/>
+        </w:rPr>
+        <w:t xml:space="preserve">Purpose: </w:t>
+      </w:r>
+      <w:r>
+        <w:t>Executes a single instruction step in the program.</w:t>
+      </w:r>
+    </w:p>
+    <w:p>
+      <w:pPr>
+        <w:pStyle w:val="p8"/>
+        <w:rPr>
+          <w:b/>
+          <w:bCs/>
+        </w:rPr>
+      </w:pPr>
+    </w:p>
+    <w:p>
+      <w:pPr>
+        <w:pStyle w:val="p8"/>
+        <w:rPr>
+          <w:b/>
+          <w:bCs/>
+        </w:rPr>
+      </w:pPr>
+      <w:proofErr w:type="spellStart"/>
+      <w:r>
+        <w:rPr>
+          <w:b/>
+          <w:bCs/>
+        </w:rPr>
+        <w:t>save_file_handler</w:t>
+      </w:r>
+      <w:proofErr w:type="spellEnd"/>
+      <w:r>
+        <w:rPr>
+          <w:b/>
+          <w:bCs/>
+        </w:rPr>
+        <w:t xml:space="preserve">(instance): </w:t>
+      </w:r>
+    </w:p>
+    <w:p>
+      <w:pPr>
+        <w:pStyle w:val="p8"/>
+        <w:rPr>
+          <w:b/>
+          <w:bCs/>
+        </w:rPr>
+      </w:pPr>
+      <w:r>
+        <w:rPr>
+          <w:b/>
+          <w:bCs/>
+        </w:rPr>
+        <w:t xml:space="preserve">Purpose: </w:t>
+      </w:r>
+      <w:r>
+        <w:t>Opens a file chooser to save the current memory state.</w:t>
+      </w:r>
+    </w:p>
+    <w:p>
+      <w:pPr>
+        <w:pStyle w:val="p8"/>
+        <w:rPr>
+          <w:b/>
+          <w:bCs/>
+        </w:rPr>
+      </w:pPr>
+    </w:p>
+    <w:p>
+      <w:pPr>
+        <w:pStyle w:val="p8"/>
+        <w:rPr>
+          <w:b/>
+          <w:bCs/>
+        </w:rPr>
+      </w:pPr>
+      <w:proofErr w:type="spellStart"/>
+      <w:r>
+        <w:rPr>
+          <w:b/>
+          <w:bCs/>
+        </w:rPr>
+        <w:t>quit_handler</w:t>
+      </w:r>
+      <w:proofErr w:type="spellEnd"/>
+      <w:r>
+        <w:rPr>
+          <w:b/>
+          <w:bCs/>
+        </w:rPr>
+        <w:t xml:space="preserve">(instance): </w:t>
+      </w:r>
+    </w:p>
+    <w:p>
+      <w:pPr>
+        <w:pStyle w:val="p8"/>
+        <w:rPr>
+          <w:b/>
+          <w:bCs/>
+        </w:rPr>
+      </w:pPr>
+      <w:r>
+        <w:rPr>
+          <w:b/>
+          <w:bCs/>
+        </w:rPr>
+        <w:t xml:space="preserve">Purpose: </w:t>
+      </w:r>
+      <w:r>
+        <w:t>Quits the simulation by calling the simulator's quit logic.</w:t>
+      </w:r>
+    </w:p>
+    <w:p>
+      <w:pPr>
+        <w:pStyle w:val="p8"/>
+        <w:rPr>
+          <w:b/>
+          <w:bCs/>
+        </w:rPr>
+      </w:pPr>
+    </w:p>
+    <w:p>
+      <w:pPr>
+        <w:pStyle w:val="p8"/>
+        <w:rPr>
+          <w:b/>
+          <w:bCs/>
+        </w:rPr>
+      </w:pPr>
+      <w:proofErr w:type="spellStart"/>
+      <w:r>
+        <w:rPr>
+          <w:b/>
+          <w:bCs/>
+        </w:rPr>
+        <w:t>update_accumulator</w:t>
+      </w:r>
+      <w:proofErr w:type="spellEnd"/>
+      <w:r>
+        <w:rPr>
+          <w:b/>
+          <w:bCs/>
+        </w:rPr>
+        <w:t xml:space="preserve">(value): </w:t>
+      </w:r>
+    </w:p>
+    <w:p>
+      <w:pPr>
+        <w:pStyle w:val="p8"/>
+        <w:rPr>
+          <w:b/>
+          <w:bCs/>
+        </w:rPr>
+      </w:pPr>
+      <w:r>
+        <w:rPr>
+          <w:b/>
+          <w:bCs/>
+        </w:rPr>
+        <w:t xml:space="preserve">Purpose: </w:t>
+      </w:r>
+      <w:r>
+        <w:t>Updates the accumulator text display.</w:t>
+      </w:r>
+    </w:p>
+    <w:p>
+      <w:pPr>
+        <w:pStyle w:val="p8"/>
+        <w:rPr>
+          <w:b/>
+          <w:bCs/>
+        </w:rPr>
+      </w:pPr>
+    </w:p>
+    <w:p>
+      <w:pPr>
+        <w:pStyle w:val="p8"/>
+        <w:rPr>
+          <w:b/>
+          <w:bCs/>
+        </w:rPr>
+      </w:pPr>
+      <w:proofErr w:type="spellStart"/>
+      <w:r>
+        <w:rPr>
+          <w:b/>
+          <w:bCs/>
+        </w:rPr>
+        <w:t>update_program_counter</w:t>
+      </w:r>
+      <w:proofErr w:type="spellEnd"/>
+      <w:r>
+        <w:rPr>
+          <w:b/>
+          <w:bCs/>
+        </w:rPr>
+        <w:t xml:space="preserve">(value): </w:t>
+      </w:r>
+    </w:p>
+    <w:p>
+      <w:pPr>
+        <w:pStyle w:val="p8"/>
+        <w:rPr>
+          <w:b/>
+          <w:bCs/>
+        </w:rPr>
+      </w:pPr>
+      <w:r>
+        <w:rPr>
+          <w:b/>
+          <w:bCs/>
+        </w:rPr>
+        <w:t xml:space="preserve">Purpose: </w:t>
+      </w:r>
+      <w:r>
+        <w:t>Updates the program counter field in the interface.</w:t>
+      </w:r>
+    </w:p>
+    <w:p>
+      <w:pPr>
+        <w:pStyle w:val="p8"/>
+        <w:rPr>
+          <w:b/>
+          <w:bCs/>
+        </w:rPr>
+      </w:pPr>
+    </w:p>
+    <w:p>
+      <w:pPr>
+        <w:pStyle w:val="p8"/>
+        <w:rPr>
+          <w:b/>
+          <w:bCs/>
+        </w:rPr>
+      </w:pPr>
+      <w:proofErr w:type="spellStart"/>
+      <w:r>
+        <w:rPr>
+          <w:b/>
+          <w:bCs/>
+        </w:rPr>
+        <w:lastRenderedPageBreak/>
+        <w:t>console_insert_text</w:t>
+      </w:r>
+      <w:proofErr w:type="spellEnd"/>
+      <w:r>
+        <w:rPr>
+          <w:b/>
+          <w:bCs/>
+        </w:rPr>
+        <w:t xml:space="preserve">(message): </w:t>
+      </w:r>
+    </w:p>
+    <w:p>
+      <w:pPr>
+        <w:pStyle w:val="p8"/>
+        <w:rPr>
+          <w:b/>
+          <w:bCs/>
+        </w:rPr>
+      </w:pPr>
+      <w:r>
+        <w:rPr>
+          <w:b/>
+          <w:bCs/>
+        </w:rPr>
+        <w:t xml:space="preserve">Purpose: </w:t>
+      </w:r>
+      <w:r>
+        <w:t>Appends output to the console output box and scrolls to latest.</w:t>
+      </w:r>
+    </w:p>
+    <w:p>
+      <w:pPr>
+        <w:pStyle w:val="p8"/>
+        <w:rPr>
+          <w:b/>
+          <w:bCs/>
+        </w:rPr>
+      </w:pPr>
+    </w:p>
+    <w:p>
+      <w:pPr>
+        <w:pStyle w:val="p8"/>
+        <w:rPr>
+          <w:b/>
+          <w:bCs/>
+        </w:rPr>
+      </w:pPr>
+      <w:proofErr w:type="spellStart"/>
+      <w:r>
+        <w:rPr>
+          <w:b/>
+          <w:bCs/>
+        </w:rPr>
+        <w:t>focus_console_</w:t>
+      </w:r>
+      <w:proofErr w:type="gramStart"/>
+      <w:r>
+        <w:rPr>
+          <w:b/>
+          <w:bCs/>
+        </w:rPr>
+        <w:t>input</w:t>
+      </w:r>
+      <w:proofErr w:type="spellEnd"/>
+      <w:r>
+        <w:rPr>
+          <w:b/>
+          <w:bCs/>
+        </w:rPr>
+        <w:t>(</w:t>
+      </w:r>
+      <w:proofErr w:type="gramEnd"/>
+      <w:r>
+        <w:rPr>
+          <w:b/>
+          <w:bCs/>
+        </w:rPr>
+        <w:t xml:space="preserve">): </w:t>
+      </w:r>
+    </w:p>
+    <w:p>
+      <w:pPr>
+        <w:pStyle w:val="p8"/>
+        <w:rPr>
+          <w:b/>
+          <w:bCs/>
+        </w:rPr>
+      </w:pPr>
+      <w:r>
+        <w:rPr>
+          <w:b/>
+          <w:bCs/>
+        </w:rPr>
+        <w:t xml:space="preserve">Purpose: </w:t>
+      </w:r>
+      <w:r>
+        <w:t xml:space="preserve">Enables and </w:t>
+      </w:r>
+      <w:proofErr w:type="gramStart"/>
+      <w:r>
+        <w:t>focuses</w:t>
+      </w:r>
+      <w:proofErr w:type="gramEnd"/>
+      <w:r>
+        <w:t xml:space="preserve"> the console input field for user entry.</w:t>
+      </w:r>
+    </w:p>
+    <w:p>
+      <w:pPr>
+        <w:pStyle w:val="p8"/>
+        <w:rPr>
+          <w:b/>
+          <w:bCs/>
+        </w:rPr>
+      </w:pPr>
+    </w:p>
+    <w:p>
+      <w:pPr>
+        <w:pStyle w:val="p8"/>
+        <w:rPr>
+          <w:b/>
+          <w:bCs/>
+        </w:rPr>
+      </w:pPr>
+      <w:proofErr w:type="spellStart"/>
+      <w:r>
+        <w:rPr>
+          <w:b/>
+          <w:bCs/>
+        </w:rPr>
+        <w:t>refresh_memory_table</w:t>
+      </w:r>
+      <w:proofErr w:type="spellEnd"/>
+      <w:r>
+        <w:rPr>
+          <w:b/>
+          <w:bCs/>
+        </w:rPr>
+        <w:t>(</w:t>
+      </w:r>
+      <w:proofErr w:type="spellStart"/>
+      <w:r>
+        <w:rPr>
+          <w:b/>
+          <w:bCs/>
+        </w:rPr>
+        <w:t>highlight_index</w:t>
+      </w:r>
+      <w:proofErr w:type="spellEnd"/>
+      <w:r>
+        <w:rPr>
+          <w:b/>
+          <w:bCs/>
+        </w:rPr>
+        <w:t xml:space="preserve">=None): </w:t>
+      </w:r>
+    </w:p>
+    <w:p>
+      <w:pPr>
+        <w:pStyle w:val="p8"/>
+      </w:pPr>
+      <w:r>
+        <w:rPr>
+          <w:b/>
+          <w:bCs/>
+        </w:rPr>
+        <w:t xml:space="preserve">Purpose: </w:t>
+      </w:r>
+      <w:r>
+        <w:t>Rebuilds the memory grid view, highlighting the current instruction.</w:t>
+      </w:r>
+    </w:p>
+    <w:p>
+      <w:pPr>
+        <w:pStyle w:val="p8"/>
+        <w:rPr>
+          <w:b/>
+          <w:bCs/>
+        </w:rPr>
+      </w:pPr>
+    </w:p>
+    <w:p>
+      <w:pPr>
+        <w:pStyle w:val="p8"/>
+        <w:rPr>
+          <w:b/>
+          <w:bCs/>
+        </w:rPr>
+      </w:pPr>
+      <w:proofErr w:type="spellStart"/>
+      <w:r>
+        <w:rPr>
+          <w:b/>
+          <w:bCs/>
+        </w:rPr>
+        <w:t>validate_and_</w:t>
+      </w:r>
+      <w:proofErr w:type="gramStart"/>
+      <w:r>
+        <w:rPr>
+          <w:b/>
+          <w:bCs/>
+        </w:rPr>
+        <w:t>store</w:t>
+      </w:r>
+      <w:proofErr w:type="spellEnd"/>
+      <w:r>
+        <w:rPr>
+          <w:b/>
+          <w:bCs/>
+        </w:rPr>
+        <w:t>(</w:t>
+      </w:r>
+      <w:proofErr w:type="gramEnd"/>
+      <w:r>
+        <w:rPr>
+          <w:b/>
+          <w:bCs/>
+        </w:rPr>
+        <w:t xml:space="preserve">key, instance): </w:t>
+      </w:r>
+    </w:p>
+    <w:p>
+      <w:pPr>
+        <w:pStyle w:val="p8"/>
+        <w:rPr>
+          <w:b/>
+          <w:bCs/>
+        </w:rPr>
+      </w:pPr>
+      <w:r>
+        <w:rPr>
+          <w:b/>
+          <w:bCs/>
+        </w:rPr>
+        <w:t xml:space="preserve">Purpose: </w:t>
+      </w:r>
+      <w:r>
+        <w:t>Validates and stores a word value edited by the user in memory.</w:t>
+      </w:r>
+    </w:p>
+    <w:p>
+      <w:pPr>
+        <w:pStyle w:val="p8"/>
+        <w:rPr>
+          <w:b/>
+          <w:bCs/>
+        </w:rPr>
+      </w:pPr>
+    </w:p>
+    <w:p>
+      <w:pPr>
+        <w:pStyle w:val="p8"/>
+        <w:rPr>
+          <w:b/>
+          <w:bCs/>
+        </w:rPr>
+      </w:pPr>
+      <w:proofErr w:type="spellStart"/>
+      <w:r>
+        <w:rPr>
+          <w:b/>
+          <w:bCs/>
+        </w:rPr>
+        <w:t>make_reset_</w:t>
+      </w:r>
+      <w:proofErr w:type="gramStart"/>
+      <w:r>
+        <w:rPr>
+          <w:b/>
+          <w:bCs/>
+        </w:rPr>
+        <w:t>button</w:t>
+      </w:r>
+      <w:proofErr w:type="spellEnd"/>
+      <w:r>
+        <w:rPr>
+          <w:b/>
+          <w:bCs/>
+        </w:rPr>
+        <w:t>(</w:t>
+      </w:r>
+      <w:proofErr w:type="gramEnd"/>
+      <w:r>
+        <w:rPr>
+          <w:b/>
+          <w:bCs/>
+        </w:rPr>
+        <w:t xml:space="preserve">): </w:t>
+      </w:r>
+    </w:p>
+    <w:p>
+      <w:pPr>
+        <w:pStyle w:val="p8"/>
+        <w:rPr>
+          <w:b/>
+          <w:bCs/>
+        </w:rPr>
+      </w:pPr>
+      <w:r>
+        <w:rPr>
+          <w:b/>
+          <w:bCs/>
+        </w:rPr>
+        <w:t xml:space="preserve">Purpose: </w:t>
+      </w:r>
+      <w:r>
+        <w:t>Converts the file selection button into a reset control post-execution.</w:t>
+      </w:r>
+    </w:p>
+    <w:p>
+      <w:pPr>
+        <w:pStyle w:val="p8"/>
+        <w:rPr>
+          <w:b/>
+          <w:bCs/>
+        </w:rPr>
+      </w:pPr>
+    </w:p>
+    <w:p>
+      <w:pPr>
+        <w:pStyle w:val="p8"/>
+        <w:rPr>
+          <w:b/>
+          <w:bCs/>
+        </w:rPr>
+      </w:pPr>
+      <w:proofErr w:type="spellStart"/>
+      <w:r>
+        <w:rPr>
+          <w:b/>
+          <w:bCs/>
+        </w:rPr>
+        <w:t>reset_handler</w:t>
+      </w:r>
+      <w:proofErr w:type="spellEnd"/>
+      <w:r>
+        <w:rPr>
+          <w:b/>
+          <w:bCs/>
+        </w:rPr>
+        <w:t xml:space="preserve">(instance): </w:t>
+      </w:r>
+    </w:p>
+    <w:p>
+      <w:pPr>
+        <w:pStyle w:val="p8"/>
+        <w:rPr>
+          <w:b/>
+          <w:bCs/>
+        </w:rPr>
+      </w:pPr>
+      <w:r>
+        <w:rPr>
+          <w:b/>
+          <w:bCs/>
+        </w:rPr>
+        <w:t xml:space="preserve">Purpose: </w:t>
+      </w:r>
+      <w:r>
+        <w:t>Restores the GUI and simulator to its initial state for a new run.</w:t>
+      </w:r>
+    </w:p>
+    <w:p>
+      <w:pPr>
+        <w:pStyle w:val="p8"/>
+        <w:rPr>
+          <w:b/>
+          <w:bCs/>
+        </w:rPr>
+      </w:pPr>
+    </w:p>
+    <w:p>
+      <w:pPr>
+        <w:pStyle w:val="p8"/>
+        <w:rPr>
+          <w:b/>
+          <w:bCs/>
+        </w:rPr>
+      </w:pPr>
+      <w:proofErr w:type="spellStart"/>
+      <w:r>
+        <w:rPr>
+          <w:b/>
+          <w:bCs/>
+        </w:rPr>
+        <w:t>update_screen_spinner</w:t>
+      </w:r>
+      <w:proofErr w:type="spellEnd"/>
+      <w:r>
+        <w:rPr>
+          <w:b/>
+          <w:bCs/>
+        </w:rPr>
+        <w:t>(</w:t>
+      </w:r>
+      <w:proofErr w:type="spellStart"/>
+      <w:r>
+        <w:rPr>
+          <w:b/>
+          <w:bCs/>
+        </w:rPr>
+        <w:t>screen_names</w:t>
+      </w:r>
+      <w:proofErr w:type="spellEnd"/>
+      <w:r>
+        <w:rPr>
+          <w:b/>
+          <w:bCs/>
+        </w:rPr>
+        <w:t xml:space="preserve">): </w:t>
+      </w:r>
+    </w:p>
+    <w:p>
+      <w:pPr>
+        <w:pStyle w:val="p8"/>
+      </w:pPr>
+      <w:r>
+        <w:rPr>
+          <w:b/>
+          <w:bCs/>
+        </w:rPr>
+        <w:t xml:space="preserve">Purpose: </w:t>
+      </w:r>
+      <w:r>
+        <w:t>Updates the tab selector with the current screen names.</w:t>
+      </w:r>
+    </w:p>
+    <w:p>
+      <w:pPr>
+        <w:pStyle w:val="p8"/>
+        <w:rPr>
+          <w:b/>
+          <w:bCs/>
+        </w:rPr>
+      </w:pPr>
+    </w:p>
+    <w:p>
+      <w:pPr>
+        <w:pStyle w:val="p8"/>
+        <w:rPr>
+          <w:b/>
+          <w:bCs/>
+        </w:rPr>
+      </w:pPr>
+      <w:proofErr w:type="spellStart"/>
+      <w:r>
+        <w:rPr>
+          <w:b/>
+          <w:bCs/>
+        </w:rPr>
+        <w:t>add_new_screen</w:t>
+      </w:r>
+      <w:proofErr w:type="spellEnd"/>
+      <w:r>
+        <w:rPr>
+          <w:b/>
+          <w:bCs/>
+        </w:rPr>
+        <w:t xml:space="preserve">(instance): </w:t>
+      </w:r>
+    </w:p>
+    <w:p>
+      <w:pPr>
+        <w:pStyle w:val="p8"/>
+        <w:rPr>
+          <w:b/>
+          <w:bCs/>
+        </w:rPr>
+      </w:pPr>
+      <w:r>
+        <w:rPr>
+          <w:b/>
+          <w:bCs/>
+        </w:rPr>
+        <w:t xml:space="preserve">Purpose: </w:t>
+      </w:r>
+      <w:r>
+        <w:t xml:space="preserve">Adds a new </w:t>
+      </w:r>
+      <w:proofErr w:type="spellStart"/>
+      <w:r>
+        <w:t>UVSim</w:t>
+      </w:r>
+      <w:proofErr w:type="spellEnd"/>
+      <w:r>
+        <w:t xml:space="preserve"> screen (tab) to the application.</w:t>
+      </w:r>
+    </w:p>
+    <w:p>
+      <w:pPr>
+        <w:pStyle w:val="p8"/>
+        <w:rPr>
+          <w:b/>
+          <w:bCs/>
+        </w:rPr>
+      </w:pPr>
+    </w:p>
+    <w:p>
+      <w:pPr>
+        <w:pStyle w:val="p8"/>
+        <w:rPr>
+          <w:b/>
+          <w:bCs/>
+        </w:rPr>
+      </w:pPr>
+      <w:proofErr w:type="spellStart"/>
+      <w:r>
+        <w:rPr>
+          <w:b/>
+          <w:bCs/>
+        </w:rPr>
+        <w:t>on_spinner_</w:t>
+      </w:r>
+      <w:proofErr w:type="gramStart"/>
+      <w:r>
+        <w:rPr>
+          <w:b/>
+          <w:bCs/>
+        </w:rPr>
+        <w:t>select</w:t>
+      </w:r>
+      <w:proofErr w:type="spellEnd"/>
+      <w:r>
+        <w:rPr>
+          <w:b/>
+          <w:bCs/>
+        </w:rPr>
+        <w:t>(</w:t>
+      </w:r>
+      <w:proofErr w:type="gramEnd"/>
+      <w:r>
+        <w:rPr>
+          <w:b/>
+          <w:bCs/>
+        </w:rPr>
+        <w:t xml:space="preserve">spinner, text): </w:t>
+      </w:r>
+    </w:p>
+    <w:p>
+      <w:pPr>
+        <w:pStyle w:val="p8"/>
+      </w:pPr>
+      <w:r>
+        <w:rPr>
+          <w:b/>
+          <w:bCs/>
+        </w:rPr>
+        <w:t xml:space="preserve">Purpose: </w:t>
+      </w:r>
+      <w:r>
+        <w:t>Changes the active screen based on tab selection.</w:t>
+      </w:r>
+    </w:p>
+    <w:p>
+      <w:pPr>
+        <w:pStyle w:val="p8"/>
+      </w:pPr>
+    </w:p>
+    <w:p>
+      <w:pPr>
+        <w:pStyle w:val="p1"/>
+      </w:pPr>
+      <w:r>
+        <w:rPr>
+          <w:b/>
+          <w:bCs/>
+        </w:rPr>
+        <w:t xml:space="preserve">4. </w:t>
+      </w:r>
+      <w:proofErr w:type="spellStart"/>
+      <w:r>
+        <w:rPr>
+          <w:b/>
+          <w:bCs/>
+        </w:rPr>
+        <w:t>MyUVSimApp</w:t>
+      </w:r>
+      <w:proofErr w:type="spellEnd"/>
+      <w:r>
+        <w:rPr>
+          <w:b/>
+          <w:bCs/>
+        </w:rPr>
+        <w:t xml:space="preserve"> Class</w:t>
+      </w:r>
+    </w:p>
+    <w:p>
+      <w:pPr>
+        <w:pStyle w:val="p2"/>
+      </w:pPr>
+    </w:p>
+    <w:p>
+      <w:pPr>
         <w:pStyle w:val="p3"/>
       </w:pPr>
       <w:r>
-        <w:t xml:space="preserve">The </w:t>
+        <w:t xml:space="preserve">This class initializes the application and connects </w:t>
       </w:r>
       <w:proofErr w:type="spellStart"/>
       <w:r>
@@ -3451,43 +5197,216 @@
           <w:b/>
           <w:bCs/>
         </w:rPr>
+        <w:t>UVSim</w:t>
+      </w:r>
+      <w:proofErr w:type="spellEnd"/>
+      <w:r>
+        <w:t xml:space="preserve"> with </w:t>
+      </w:r>
+      <w:proofErr w:type="spellStart"/>
+      <w:r>
+        <w:rPr>
+          <w:rStyle w:val="s1"/>
+          <w:b/>
+          <w:bCs/>
+        </w:rPr>
         <w:t>UVSimUI</w:t>
       </w:r>
       <w:proofErr w:type="spellEnd"/>
       <w:r>
-        <w:t xml:space="preserve"> class provides a graphical interface for the simulator, allowing users to interact with </w:t>
-      </w:r>
+        <w:t>.</w:t>
+      </w:r>
+    </w:p>
+    <w:p>
+      <w:pPr>
+        <w:pStyle w:val="p2"/>
+      </w:pPr>
+    </w:p>
+    <w:p>
+      <w:pPr>
+        <w:pStyle w:val="p4"/>
+      </w:pPr>
+      <w:r>
+        <w:rPr>
+          <w:b/>
+          <w:bCs/>
+        </w:rPr>
+        <w:t>Methods</w:t>
+      </w:r>
+    </w:p>
+    <w:p>
+      <w:pPr>
+        <w:pStyle w:val="p2"/>
+      </w:pPr>
+    </w:p>
+    <w:p>
+      <w:pPr>
+        <w:pStyle w:val="p5"/>
+      </w:pPr>
+      <w:proofErr w:type="gramStart"/>
+      <w:r>
+        <w:rPr>
+          <w:b/>
+          <w:bCs/>
+        </w:rPr>
+        <w:t>build(</w:t>
+      </w:r>
+      <w:proofErr w:type="gramEnd"/>
+      <w:r>
+        <w:rPr>
+          <w:b/>
+          <w:bCs/>
+        </w:rPr>
+        <w:t>)</w:t>
+      </w:r>
+    </w:p>
+    <w:p>
+      <w:pPr>
+        <w:pStyle w:val="p3"/>
+      </w:pPr>
+      <w:r>
+        <w:rPr>
+          <w:rStyle w:val="s1"/>
+          <w:b/>
+          <w:bCs/>
+        </w:rPr>
+        <w:t>Purpose</w:t>
+      </w:r>
+      <w:r>
+        <w:t>: Creates the UI and links it to the simulator.</w:t>
+      </w:r>
+    </w:p>
+    <w:p>
+      <w:pPr>
+        <w:pStyle w:val="p6"/>
+      </w:pPr>
+      <w:r>
+        <w:rPr>
+          <w:b/>
+          <w:bCs/>
+        </w:rPr>
+        <w:t>Returns</w:t>
+      </w:r>
+      <w:r>
+        <w:rPr>
+          <w:rStyle w:val="s2"/>
+        </w:rPr>
+        <w:t>:</w:t>
+      </w:r>
+    </w:p>
+    <w:p>
+      <w:pPr>
+        <w:pStyle w:val="p7"/>
+      </w:pPr>
+      <w:r>
+        <w:rPr>
+          <w:rStyle w:val="s2"/>
+        </w:rPr>
+        <w:t>•</w:t>
+      </w:r>
+      <w:r>
+        <w:rPr>
+          <w:rStyle w:val="apple-tab-span"/>
+        </w:rPr>
+        <w:t xml:space="preserve"> </w:t>
+      </w:r>
+      <w:r>
+        <w:t>None</w:t>
+      </w:r>
+    </w:p>
+    <w:p>
+      <w:pPr>
+        <w:pStyle w:val="p7"/>
+      </w:pPr>
+    </w:p>
+    <w:p>
+      <w:pPr>
+        <w:pStyle w:val="p9"/>
+        <w:rPr>
+          <w:b/>
+          <w:bCs/>
+        </w:rPr>
+      </w:pPr>
       <w:proofErr w:type="spellStart"/>
       <w:r>
-        <w:t>UVSim</w:t>
+        <w:rPr>
+          <w:b/>
+          <w:bCs/>
+        </w:rPr>
+        <w:t>add_new_</w:t>
+      </w:r>
+      <w:proofErr w:type="gramStart"/>
+      <w:r>
+        <w:rPr>
+          <w:b/>
+          <w:bCs/>
+        </w:rPr>
+        <w:t>screen</w:t>
       </w:r>
       <w:proofErr w:type="spellEnd"/>
       <w:r>
-        <w:t xml:space="preserve"> visually.</w:t>
-      </w:r>
-    </w:p>
-    <w:p>
-      <w:pPr>
-        <w:pStyle w:val="p2"/>
-      </w:pPr>
-    </w:p>
-    <w:p>
-      <w:pPr>
-        <w:pStyle w:val="p4"/>
-      </w:pPr>
-      <w:r>
-        <w:rPr>
-          <w:b/>
-          <w:bCs/>
-        </w:rPr>
-        <w:t>Components</w:t>
-      </w:r>
-    </w:p>
-    <w:p>
-      <w:pPr>
-        <w:pStyle w:val="p5"/>
-      </w:pPr>
-      <w:r>
+        <w:rPr>
+          <w:b/>
+          <w:bCs/>
+        </w:rPr>
+        <w:t>(</w:t>
+      </w:r>
+      <w:proofErr w:type="gramEnd"/>
+      <w:r>
+        <w:rPr>
+          <w:b/>
+          <w:bCs/>
+        </w:rPr>
+        <w:t>)</w:t>
+      </w:r>
+    </w:p>
+    <w:p>
+      <w:pPr>
+        <w:pStyle w:val="p9"/>
+      </w:pPr>
+      <w:r>
+        <w:rPr>
+          <w:b/>
+          <w:bCs/>
+        </w:rPr>
+        <w:t xml:space="preserve">Purpose: </w:t>
+      </w:r>
+      <w:r>
+        <w:t xml:space="preserve">Create </w:t>
+      </w:r>
+      <w:proofErr w:type="gramStart"/>
+      <w:r>
+        <w:t>new</w:t>
+      </w:r>
+      <w:proofErr w:type="gramEnd"/>
+      <w:r>
+        <w:t xml:space="preserve"> screen and add it to the screen manager</w:t>
+      </w:r>
+    </w:p>
+    <w:p>
+      <w:pPr>
+        <w:pStyle w:val="p9"/>
+        <w:rPr>
+          <w:b/>
+          <w:bCs/>
+        </w:rPr>
+      </w:pPr>
+      <w:r>
+        <w:rPr>
+          <w:b/>
+          <w:bCs/>
+        </w:rPr>
+        <w:t>Inputs:</w:t>
+      </w:r>
+    </w:p>
+    <w:p>
+      <w:pPr>
+        <w:pStyle w:val="p9"/>
+      </w:pPr>
+      <w:r>
+        <w:rPr>
+          <w:rStyle w:val="s3"/>
+        </w:rPr>
         <w:t>•</w:t>
       </w:r>
       <w:r>
@@ -3497,22 +5416,35 @@
         <w:t xml:space="preserve"> </w:t>
       </w:r>
       <w:r>
-        <w:rPr>
-          <w:rStyle w:val="s1"/>
-          <w:b/>
-          <w:bCs/>
-        </w:rPr>
-        <w:t>File Input</w:t>
-      </w:r>
-      <w:r>
-        <w:t>: Loads a program from a text file.</w:t>
-      </w:r>
-    </w:p>
-    <w:p>
-      <w:pPr>
-        <w:pStyle w:val="p5"/>
-      </w:pPr>
-      <w:r>
+        <w:t>None</w:t>
+      </w:r>
+    </w:p>
+    <w:p>
+      <w:pPr>
+        <w:pStyle w:val="p8"/>
+      </w:pPr>
+      <w:r>
+        <w:rPr>
+          <w:b/>
+          <w:bCs/>
+        </w:rPr>
+        <w:t>Returns</w:t>
+      </w:r>
+      <w:r>
+        <w:rPr>
+          <w:rStyle w:val="s3"/>
+        </w:rPr>
+        <w:t>:</w:t>
+      </w:r>
+    </w:p>
+    <w:p>
+      <w:pPr>
+        <w:pStyle w:val="p9"/>
+      </w:pPr>
+      <w:r>
+        <w:rPr>
+          <w:rStyle w:val="s3"/>
+        </w:rPr>
         <w:t>•</w:t>
       </w:r>
       <w:r>
@@ -3522,22 +5454,95 @@
         <w:t xml:space="preserve"> </w:t>
       </w:r>
       <w:r>
-        <w:rPr>
-          <w:rStyle w:val="s1"/>
-          <w:b/>
-          <w:bCs/>
-        </w:rPr>
-        <w:t>Console Output</w:t>
-      </w:r>
-      <w:r>
-        <w:t>: Displays execution logs and prompts.</w:t>
-      </w:r>
-    </w:p>
-    <w:p>
-      <w:pPr>
-        <w:pStyle w:val="p5"/>
-      </w:pPr>
-      <w:r>
+        <w:t>None</w:t>
+      </w:r>
+    </w:p>
+    <w:p>
+      <w:pPr>
+        <w:pStyle w:val="p9"/>
+      </w:pPr>
+    </w:p>
+    <w:p>
+      <w:pPr>
+        <w:pStyle w:val="p9"/>
+        <w:rPr>
+          <w:b/>
+          <w:bCs/>
+        </w:rPr>
+      </w:pPr>
+      <w:proofErr w:type="spellStart"/>
+      <w:r>
+        <w:rPr>
+          <w:b/>
+          <w:bCs/>
+        </w:rPr>
+        <w:t>update_all_</w:t>
+      </w:r>
+      <w:proofErr w:type="gramStart"/>
+      <w:r>
+        <w:rPr>
+          <w:b/>
+          <w:bCs/>
+        </w:rPr>
+        <w:t>spinners</w:t>
+      </w:r>
+      <w:proofErr w:type="spellEnd"/>
+      <w:r>
+        <w:rPr>
+          <w:b/>
+          <w:bCs/>
+        </w:rPr>
+        <w:t>(</w:t>
+      </w:r>
+      <w:proofErr w:type="gramEnd"/>
+      <w:r>
+        <w:rPr>
+          <w:b/>
+          <w:bCs/>
+        </w:rPr>
+        <w:t>)</w:t>
+      </w:r>
+    </w:p>
+    <w:p>
+      <w:pPr>
+        <w:pStyle w:val="p9"/>
+      </w:pPr>
+      <w:r>
+        <w:rPr>
+          <w:b/>
+          <w:bCs/>
+        </w:rPr>
+        <w:lastRenderedPageBreak/>
+        <w:t xml:space="preserve">Purpose: </w:t>
+      </w:r>
+      <w:r>
+        <w:t>Updates the spinners with the proper screen names</w:t>
+      </w:r>
+    </w:p>
+    <w:p>
+      <w:pPr>
+        <w:pStyle w:val="p9"/>
+        <w:rPr>
+          <w:b/>
+          <w:bCs/>
+        </w:rPr>
+      </w:pPr>
+      <w:r>
+        <w:rPr>
+          <w:b/>
+          <w:bCs/>
+        </w:rPr>
+        <w:t>Inputs:</w:t>
+      </w:r>
+    </w:p>
+    <w:p>
+      <w:pPr>
+        <w:pStyle w:val="p9"/>
+      </w:pPr>
+      <w:r>
+        <w:rPr>
+          <w:rStyle w:val="s3"/>
+        </w:rPr>
         <w:t>•</w:t>
       </w:r>
       <w:r>
@@ -3547,529 +5552,12 @@
         <w:t xml:space="preserve"> </w:t>
       </w:r>
       <w:r>
-        <w:rPr>
-          <w:rStyle w:val="s1"/>
-          <w:b/>
-          <w:bCs/>
-        </w:rPr>
-        <w:t>Memory Table</w:t>
-      </w:r>
-      <w:r>
-        <w:t>: Shows all memory locations and their values.</w:t>
-      </w:r>
-    </w:p>
-    <w:p>
-      <w:pPr>
-        <w:pStyle w:val="p5"/>
-      </w:pPr>
-      <w:r>
-        <w:t>•</w:t>
-      </w:r>
-      <w:r>
-        <w:rPr>
-          <w:rStyle w:val="apple-tab-span"/>
-        </w:rPr>
-        <w:t xml:space="preserve"> </w:t>
-      </w:r>
-      <w:r>
-        <w:rPr>
-          <w:rStyle w:val="s1"/>
-          <w:b/>
-          <w:bCs/>
-        </w:rPr>
-        <w:t>Control Buttons</w:t>
-      </w:r>
-      <w:r>
-        <w:t>: Start, Step, Save, and Quit the simulation.</w:t>
-      </w:r>
-    </w:p>
-    <w:p>
-      <w:pPr>
-        <w:pStyle w:val="p5"/>
-      </w:pPr>
-      <w:r>
-        <w:t>•</w:t>
-      </w:r>
-      <w:r>
-        <w:rPr>
-          <w:rStyle w:val="apple-tab-span"/>
-        </w:rPr>
-        <w:t xml:space="preserve"> </w:t>
-      </w:r>
-      <w:r>
-        <w:rPr>
-          <w:rStyle w:val="s1"/>
-          <w:b/>
-          <w:bCs/>
-        </w:rPr>
-        <w:t>Accumulator Display</w:t>
-      </w:r>
-      <w:r>
-        <w:t>: Shows the current accumulator value.</w:t>
-      </w:r>
-    </w:p>
-    <w:p>
-      <w:pPr>
-        <w:pStyle w:val="p2"/>
-      </w:pPr>
-    </w:p>
-    <w:p>
-      <w:pPr>
-        <w:pStyle w:val="p4"/>
-      </w:pPr>
-      <w:r>
-        <w:rPr>
-          <w:b/>
-          <w:bCs/>
-        </w:rPr>
-        <w:t>Methods</w:t>
-      </w:r>
-    </w:p>
-    <w:p>
-      <w:pPr>
-        <w:pStyle w:val="p2"/>
-      </w:pPr>
-    </w:p>
-    <w:p>
-      <w:pPr>
-        <w:pStyle w:val="p6"/>
-      </w:pPr>
-      <w:proofErr w:type="spellStart"/>
-      <w:r>
-        <w:rPr>
-          <w:b/>
-          <w:bCs/>
-        </w:rPr>
-        <w:t>file_handler</w:t>
-      </w:r>
-      <w:proofErr w:type="spellEnd"/>
-      <w:r>
-        <w:rPr>
-          <w:b/>
-          <w:bCs/>
-        </w:rPr>
-        <w:t>(instance)</w:t>
-      </w:r>
-    </w:p>
-    <w:p>
-      <w:pPr>
-        <w:pStyle w:val="p3"/>
-      </w:pPr>
-      <w:r>
-        <w:rPr>
-          <w:rStyle w:val="s1"/>
-          <w:b/>
-          <w:bCs/>
-        </w:rPr>
-        <w:t>Purpose</w:t>
-      </w:r>
-      <w:r>
-        <w:t>: Handles file selection and program loading.</w:t>
-      </w:r>
-    </w:p>
-    <w:p>
-      <w:pPr>
-        <w:pStyle w:val="p2"/>
-      </w:pPr>
-    </w:p>
-    <w:p>
-      <w:pPr>
-        <w:pStyle w:val="p6"/>
-      </w:pPr>
-      <w:proofErr w:type="spellStart"/>
-      <w:r>
-        <w:rPr>
-          <w:b/>
-          <w:bCs/>
-        </w:rPr>
-        <w:t>execute_handler</w:t>
-      </w:r>
-      <w:proofErr w:type="spellEnd"/>
-      <w:r>
-        <w:rPr>
-          <w:b/>
-          <w:bCs/>
-        </w:rPr>
-        <w:t>(instance)</w:t>
-      </w:r>
-    </w:p>
-    <w:p>
-      <w:pPr>
-        <w:pStyle w:val="p3"/>
-      </w:pPr>
-      <w:r>
-        <w:rPr>
-          <w:rStyle w:val="s1"/>
-          <w:b/>
-          <w:bCs/>
-        </w:rPr>
-        <w:t>Purpose</w:t>
-      </w:r>
-      <w:r>
-        <w:t>: Runs the program continuously until completion.</w:t>
-      </w:r>
-    </w:p>
-    <w:p>
-      <w:pPr>
-        <w:pStyle w:val="p2"/>
-      </w:pPr>
-    </w:p>
-    <w:p>
-      <w:pPr>
-        <w:pStyle w:val="p6"/>
-      </w:pPr>
-      <w:proofErr w:type="spellStart"/>
-      <w:r>
-        <w:rPr>
-          <w:b/>
-          <w:bCs/>
-        </w:rPr>
-        <w:t>step_handler</w:t>
-      </w:r>
-      <w:proofErr w:type="spellEnd"/>
-      <w:r>
-        <w:rPr>
-          <w:b/>
-          <w:bCs/>
-        </w:rPr>
-        <w:t>(instance)</w:t>
-      </w:r>
-    </w:p>
-    <w:p>
-      <w:pPr>
-        <w:pStyle w:val="p3"/>
-      </w:pPr>
-      <w:r>
-        <w:rPr>
-          <w:rStyle w:val="s1"/>
-          <w:b/>
-          <w:bCs/>
-        </w:rPr>
-        <w:t>Purpose</w:t>
-      </w:r>
-      <w:r>
-        <w:t>: Steps through the program one instruction at a time.</w:t>
-      </w:r>
-    </w:p>
-    <w:p>
-      <w:pPr>
-        <w:pStyle w:val="p2"/>
-      </w:pPr>
-    </w:p>
-    <w:p>
-      <w:pPr>
-        <w:pStyle w:val="p6"/>
-      </w:pPr>
-      <w:proofErr w:type="spellStart"/>
-      <w:r>
-        <w:rPr>
-          <w:b/>
-          <w:bCs/>
-        </w:rPr>
-        <w:t>save_handler</w:t>
-      </w:r>
-      <w:proofErr w:type="spellEnd"/>
-      <w:r>
-        <w:rPr>
-          <w:b/>
-          <w:bCs/>
-        </w:rPr>
-        <w:t>(instance)</w:t>
-      </w:r>
-    </w:p>
-    <w:p>
-      <w:pPr>
-        <w:pStyle w:val="p3"/>
-      </w:pPr>
-      <w:r>
-        <w:rPr>
-          <w:rStyle w:val="s1"/>
-          <w:b/>
-          <w:bCs/>
-        </w:rPr>
-        <w:t>Purpose</w:t>
-      </w:r>
-      <w:r>
-        <w:t>: Saves the memory state to a file.</w:t>
-      </w:r>
-    </w:p>
-    <w:p>
-      <w:pPr>
-        <w:pStyle w:val="p2"/>
-      </w:pPr>
-    </w:p>
-    <w:p>
-      <w:pPr>
-        <w:pStyle w:val="p6"/>
-      </w:pPr>
-      <w:proofErr w:type="spellStart"/>
-      <w:r>
-        <w:rPr>
-          <w:b/>
-          <w:bCs/>
-        </w:rPr>
-        <w:t>quit_handler</w:t>
-      </w:r>
-      <w:proofErr w:type="spellEnd"/>
-      <w:r>
-        <w:rPr>
-          <w:b/>
-          <w:bCs/>
-        </w:rPr>
-        <w:t>(instance)</w:t>
-      </w:r>
-    </w:p>
-    <w:p>
-      <w:pPr>
-        <w:pStyle w:val="p3"/>
-      </w:pPr>
-      <w:r>
-        <w:rPr>
-          <w:rStyle w:val="s1"/>
-          <w:b/>
-          <w:bCs/>
-        </w:rPr>
-        <w:t>Purpose</w:t>
-      </w:r>
-      <w:r>
-        <w:t>: Exits the simulation.</w:t>
-      </w:r>
-    </w:p>
-    <w:p>
-      <w:pPr>
-        <w:pStyle w:val="p2"/>
-      </w:pPr>
-    </w:p>
-    <w:p>
-      <w:pPr>
-        <w:pStyle w:val="p6"/>
-      </w:pPr>
-      <w:proofErr w:type="spellStart"/>
-      <w:r>
-        <w:rPr>
-          <w:b/>
-          <w:bCs/>
-        </w:rPr>
-        <w:t>update_accumulator</w:t>
-      </w:r>
-      <w:proofErr w:type="spellEnd"/>
-      <w:r>
-        <w:rPr>
-          <w:b/>
-          <w:bCs/>
-        </w:rPr>
-        <w:t>(value)</w:t>
-      </w:r>
-    </w:p>
-    <w:p>
-      <w:pPr>
-        <w:pStyle w:val="p3"/>
-      </w:pPr>
-      <w:r>
-        <w:rPr>
-          <w:rStyle w:val="s1"/>
-          <w:b/>
-          <w:bCs/>
-        </w:rPr>
-        <w:t>Purpose</w:t>
-      </w:r>
-      <w:r>
-        <w:t>: Updates the accumulator display.</w:t>
-      </w:r>
-    </w:p>
-    <w:p>
-      <w:pPr>
-        <w:pStyle w:val="p2"/>
-      </w:pPr>
-    </w:p>
-    <w:p>
-      <w:pPr>
-        <w:pStyle w:val="p6"/>
-      </w:pPr>
-      <w:proofErr w:type="spellStart"/>
-      <w:r>
-        <w:rPr>
-          <w:b/>
-          <w:bCs/>
-        </w:rPr>
-        <w:t>refresh_memory_</w:t>
-      </w:r>
-      <w:proofErr w:type="gramStart"/>
-      <w:r>
-        <w:rPr>
-          <w:b/>
-          <w:bCs/>
-        </w:rPr>
-        <w:t>table</w:t>
-      </w:r>
-      <w:proofErr w:type="spellEnd"/>
-      <w:r>
-        <w:rPr>
-          <w:b/>
-          <w:bCs/>
-        </w:rPr>
-        <w:t>(</w:t>
-      </w:r>
-      <w:proofErr w:type="gramEnd"/>
-      <w:r>
-        <w:rPr>
-          <w:b/>
-          <w:bCs/>
-        </w:rPr>
-        <w:t>)</w:t>
-      </w:r>
-    </w:p>
-    <w:p>
-      <w:pPr>
-        <w:pStyle w:val="p3"/>
-      </w:pPr>
-      <w:r>
-        <w:rPr>
-          <w:rStyle w:val="s1"/>
-          <w:b/>
-          <w:bCs/>
-        </w:rPr>
-        <w:t>Purpose</w:t>
-      </w:r>
-      <w:r>
-        <w:t>: Refreshes the memory view in the GUI.</w:t>
-      </w:r>
-    </w:p>
-    <w:p>
-      <w:pPr>
-        <w:pStyle w:val="p8"/>
-      </w:pPr>
-    </w:p>
-    <w:p>
-      <w:pPr>
-        <w:pStyle w:val="p1"/>
-      </w:pPr>
-      <w:r>
-        <w:rPr>
-          <w:b/>
-          <w:bCs/>
-        </w:rPr>
-        <w:t xml:space="preserve">4. </w:t>
-      </w:r>
-      <w:proofErr w:type="spellStart"/>
-      <w:r>
-        <w:rPr>
-          <w:b/>
-          <w:bCs/>
-        </w:rPr>
-        <w:t>MyUVSimApp</w:t>
-      </w:r>
-      <w:proofErr w:type="spellEnd"/>
-      <w:r>
-        <w:rPr>
-          <w:b/>
-          <w:bCs/>
-        </w:rPr>
-        <w:t xml:space="preserve"> Class</w:t>
-      </w:r>
-    </w:p>
-    <w:p>
-      <w:pPr>
-        <w:pStyle w:val="p2"/>
-      </w:pPr>
-    </w:p>
-    <w:p>
-      <w:pPr>
-        <w:pStyle w:val="p3"/>
-      </w:pPr>
-      <w:r>
-        <w:t xml:space="preserve">This class initializes the application and connects </w:t>
-      </w:r>
-      <w:proofErr w:type="spellStart"/>
-      <w:r>
-        <w:rPr>
-          <w:rStyle w:val="s1"/>
-          <w:b/>
-          <w:bCs/>
-        </w:rPr>
-        <w:t>UVSim</w:t>
-      </w:r>
-      <w:proofErr w:type="spellEnd"/>
-      <w:r>
-        <w:t xml:space="preserve"> with </w:t>
-      </w:r>
-      <w:proofErr w:type="spellStart"/>
-      <w:r>
-        <w:rPr>
-          <w:rStyle w:val="s1"/>
-          <w:b/>
-          <w:bCs/>
-        </w:rPr>
-        <w:t>UVSimUI</w:t>
-      </w:r>
-      <w:proofErr w:type="spellEnd"/>
-      <w:r>
-        <w:t>.</w:t>
-      </w:r>
-    </w:p>
-    <w:p>
-      <w:pPr>
-        <w:pStyle w:val="p2"/>
-      </w:pPr>
-    </w:p>
-    <w:p>
-      <w:pPr>
-        <w:pStyle w:val="p4"/>
-      </w:pPr>
-      <w:r>
-        <w:rPr>
-          <w:b/>
-          <w:bCs/>
-        </w:rPr>
-        <w:t>Methods</w:t>
-      </w:r>
-    </w:p>
-    <w:p>
-      <w:pPr>
-        <w:pStyle w:val="p2"/>
-      </w:pPr>
-    </w:p>
-    <w:p>
-      <w:pPr>
-        <w:pStyle w:val="p5"/>
-      </w:pPr>
-      <w:proofErr w:type="gramStart"/>
-      <w:r>
-        <w:rPr>
-          <w:b/>
-          <w:bCs/>
-        </w:rPr>
-        <w:t>build(</w:t>
-      </w:r>
-      <w:proofErr w:type="gramEnd"/>
-      <w:r>
-        <w:rPr>
-          <w:b/>
-          <w:bCs/>
-        </w:rPr>
-        <w:t>)</w:t>
-      </w:r>
-    </w:p>
-    <w:p>
-      <w:pPr>
-        <w:pStyle w:val="p3"/>
-      </w:pPr>
-      <w:r>
-        <w:rPr>
-          <w:rStyle w:val="s1"/>
-          <w:b/>
-          <w:bCs/>
-        </w:rPr>
-        <w:lastRenderedPageBreak/>
-        <w:t>Purpose</w:t>
-      </w:r>
-      <w:r>
-        <w:t>: Creates the UI and links it to the simulator.</w:t>
-      </w:r>
-    </w:p>
-    <w:p>
-      <w:pPr>
-        <w:pStyle w:val="p6"/>
+        <w:t>None</w:t>
+      </w:r>
+    </w:p>
+    <w:p>
+      <w:pPr>
+        <w:pStyle w:val="p8"/>
       </w:pPr>
       <w:r>
         <w:rPr>
@@ -4080,18 +5568,18 @@
       </w:r>
       <w:r>
         <w:rPr>
-          <w:rStyle w:val="s2"/>
+          <w:rStyle w:val="s3"/>
         </w:rPr>
         <w:t>:</w:t>
       </w:r>
     </w:p>
     <w:p>
       <w:pPr>
-        <w:pStyle w:val="p7"/>
-      </w:pPr>
-      <w:r>
-        <w:rPr>
-          <w:rStyle w:val="s2"/>
+        <w:pStyle w:val="p9"/>
+      </w:pPr>
+      <w:r>
+        <w:rPr>
+          <w:rStyle w:val="s3"/>
         </w:rPr>
         <w:t>•</w:t>
       </w:r>

</xml_diff>

<commit_message>
update class definition doc & readme
</commit_message>
<xml_diff>
--- a/docs/Class_Definitio_ Document.docx
+++ b/docs/Class_Definitio_ Document.docx
@@ -2487,21 +2487,7 @@
           <w:b/>
           <w:bCs/>
         </w:rPr>
-        <w:t>(</w:t>
-      </w:r>
-      <w:r>
-        <w:rPr>
-          <w:b/>
-          <w:bCs/>
-        </w:rPr>
-        <w:t>line</w:t>
-      </w:r>
-      <w:r>
-        <w:rPr>
-          <w:b/>
-          <w:bCs/>
-        </w:rPr>
-        <w:t>)</w:t>
+        <w:t>(line)</w:t>
       </w:r>
     </w:p>
     <w:p>
@@ -4021,13 +4007,7 @@
         <w:t xml:space="preserve"> </w:t>
       </w:r>
       <w:r>
-        <w:t>Editable grid displaying memory addresses and values.</w:t>
-      </w:r>
-      <w:r>
-        <w:t xml:space="preserve"> </w:t>
-      </w:r>
-      <w:r>
-        <w:t>Highlights the current instruction address during execution.</w:t>
+        <w:t>Editable grid displaying memory addresses and values. Highlights the current instruction address during execution.</w:t>
       </w:r>
     </w:p>
     <w:p>
@@ -5152,6 +5132,67 @@
     </w:p>
     <w:p>
       <w:pPr>
+        <w:pStyle w:val="p8"/>
+        <w:rPr>
+          <w:b/>
+          <w:bCs/>
+        </w:rPr>
+      </w:pPr>
+      <w:proofErr w:type="spellStart"/>
+      <w:r>
+        <w:rPr>
+          <w:b/>
+          <w:bCs/>
+        </w:rPr>
+        <w:t>Open_file_editor</w:t>
+      </w:r>
+      <w:proofErr w:type="spellEnd"/>
+      <w:r>
+        <w:rPr>
+          <w:b/>
+          <w:bCs/>
+        </w:rPr>
+        <w:t>(*</w:t>
+      </w:r>
+      <w:proofErr w:type="spellStart"/>
+      <w:r>
+        <w:rPr>
+          <w:b/>
+          <w:bCs/>
+        </w:rPr>
+        <w:t>args</w:t>
+      </w:r>
+      <w:proofErr w:type="spellEnd"/>
+      <w:r>
+        <w:rPr>
+          <w:b/>
+          <w:bCs/>
+        </w:rPr>
+        <w:t>):</w:t>
+      </w:r>
+    </w:p>
+    <w:p>
+      <w:pPr>
+        <w:pStyle w:val="p8"/>
+      </w:pPr>
+      <w:r>
+        <w:rPr>
+          <w:b/>
+          <w:bCs/>
+        </w:rPr>
+        <w:t xml:space="preserve">Purpose: </w:t>
+      </w:r>
+      <w:r>
+        <w:t>Open the file editor window to change any words in file.</w:t>
+      </w:r>
+    </w:p>
+    <w:p>
+      <w:pPr>
+        <w:pStyle w:val="p8"/>
+      </w:pPr>
+    </w:p>
+    <w:p>
+      <w:pPr>
         <w:pStyle w:val="p1"/>
       </w:pPr>
       <w:r>
@@ -5445,6 +5486,7 @@
         <w:rPr>
           <w:rStyle w:val="s3"/>
         </w:rPr>
+        <w:lastRenderedPageBreak/>
         <w:t>•</w:t>
       </w:r>
       <w:r>
@@ -5512,7 +5554,6 @@
           <w:b/>
           <w:bCs/>
         </w:rPr>
-        <w:lastRenderedPageBreak/>
         <w:t xml:space="preserve">Purpose: </w:t>
       </w:r>
       <w:r>

</xml_diff>